<commit_message>
add some db field
</commit_message>
<xml_diff>
--- a/Key/异世界游戏说明.docx
+++ b/Key/异世界游戏说明.docx
@@ -1641,7 +1641,7 @@
           <v:shape id="_x0000_i1025" type="#_x0000_t75" style="width:425.9pt;height:506.8pt;mso-position-vertical:absolute" o:ole="">
             <v:imagedata r:id="rId7" o:title=""/>
           </v:shape>
-          <o:OLEObject Type="Embed" ProgID="Visio.Drawing.15" ShapeID="_x0000_i1025" DrawAspect="Content" ObjectID="_1502177839" r:id="rId8"/>
+          <o:OLEObject Type="Embed" ProgID="Visio.Drawing.15" ShapeID="_x0000_i1025" DrawAspect="Content" ObjectID="_1503152362" r:id="rId8"/>
         </w:object>
       </w:r>
     </w:p>
@@ -1694,7 +1694,7 @@
       <w:pPr>
         <w:outlineLvl w:val="2"/>
         <w:rPr>
-          <w:rFonts w:ascii="微软雅黑" w:eastAsia="微软雅黑" w:hAnsi="微软雅黑" w:hint="eastAsia"/>
+          <w:rFonts w:ascii="微软雅黑" w:eastAsia="微软雅黑" w:hAnsi="微软雅黑"/>
           <w:szCs w:val="24"/>
         </w:rPr>
       </w:pPr>
@@ -1755,20 +1755,35 @@
         </w:numPr>
         <w:outlineLvl w:val="2"/>
         <w:rPr>
-          <w:rFonts w:ascii="微软雅黑" w:eastAsia="微软雅黑" w:hAnsi="微软雅黑" w:hint="eastAsia"/>
+          <w:rFonts w:ascii="微软雅黑" w:eastAsia="微软雅黑" w:hAnsi="微软雅黑"/>
           <w:szCs w:val="24"/>
         </w:rPr>
       </w:pPr>
-      <w:bookmarkStart w:id="0" w:name="_GoBack"/>
-      <w:bookmarkEnd w:id="0"/>
-    </w:p>
-    <w:p>
-      <w:pPr>
+      <w:r>
+        <w:rPr>
+          <w:rFonts w:ascii="微软雅黑" w:eastAsia="微软雅黑" w:hAnsi="微软雅黑" w:hint="eastAsia"/>
+          <w:szCs w:val="24"/>
+        </w:rPr>
+        <w:t>面板</w:t>
+      </w:r>
+    </w:p>
+    <w:p>
+      <w:pPr>
+        <w:numPr>
+          <w:ilvl w:val="0"/>
+          <w:numId w:val="4"/>
+        </w:numPr>
         <w:outlineLvl w:val="2"/>
         <w:rPr>
-          <w:rFonts w:ascii="微软雅黑" w:eastAsia="微软雅黑" w:hAnsi="微软雅黑" w:hint="eastAsia"/>
-        </w:rPr>
-      </w:pPr>
+          <w:rFonts w:ascii="微软雅黑" w:eastAsia="微软雅黑" w:hAnsi="微软雅黑"/>
+        </w:rPr>
+      </w:pPr>
+      <w:r>
+        <w:rPr>
+          <w:rFonts w:ascii="微软雅黑" w:eastAsia="微软雅黑" w:hAnsi="微软雅黑" w:hint="eastAsia"/>
+        </w:rPr>
+        <w:t>弹窗</w:t>
+      </w:r>
     </w:p>
     <w:p>
       <w:pPr>
@@ -1916,19 +1931,19 @@
         </w:rPr>
         <w:t>。</w:t>
       </w:r>
-      <w:commentRangeStart w:id="1"/>
+      <w:commentRangeStart w:id="0"/>
       <w:r>
         <w:rPr>
           <w:rFonts w:ascii="微软雅黑" w:eastAsia="微软雅黑" w:hAnsi="微软雅黑"/>
         </w:rPr>
         <w:t>TODO</w:t>
       </w:r>
-      <w:commentRangeEnd w:id="1"/>
+      <w:commentRangeEnd w:id="0"/>
       <w:r>
         <w:rPr>
           <w:rStyle w:val="a4"/>
         </w:rPr>
-        <w:commentReference w:id="1"/>
+        <w:commentReference w:id="0"/>
       </w:r>
     </w:p>
     <w:p>
@@ -6292,6 +6307,15 @@
         </w:rPr>
         <w:t>。</w:t>
       </w:r>
+    </w:p>
+    <w:p>
+      <w:pPr>
+        <w:pStyle w:val="a8"/>
+        <w:ind w:firstLineChars="0" w:firstLine="0"/>
+        <w:rPr>
+          <w:rFonts w:ascii="微软雅黑" w:eastAsia="微软雅黑" w:hAnsi="微软雅黑" w:hint="eastAsia"/>
+        </w:rPr>
+      </w:pPr>
     </w:p>
     <w:p>
       <w:pPr>
@@ -6689,18 +6713,11 @@
         <w:pStyle w:val="a8"/>
         <w:ind w:firstLineChars="0" w:firstLine="0"/>
         <w:rPr>
-          <w:rFonts w:ascii="微软雅黑" w:eastAsia="微软雅黑" w:hAnsi="微软雅黑"/>
-        </w:rPr>
-      </w:pPr>
-    </w:p>
-    <w:p>
-      <w:pPr>
-        <w:pStyle w:val="a8"/>
-        <w:ind w:firstLineChars="0" w:firstLine="0"/>
-        <w:rPr>
-          <w:rFonts w:ascii="微软雅黑" w:eastAsia="微软雅黑" w:hAnsi="微软雅黑"/>
-        </w:rPr>
-      </w:pPr>
+          <w:rFonts w:ascii="微软雅黑" w:eastAsia="微软雅黑" w:hAnsi="微软雅黑" w:hint="eastAsia"/>
+        </w:rPr>
+      </w:pPr>
+      <w:bookmarkStart w:id="1" w:name="_GoBack"/>
+      <w:bookmarkEnd w:id="1"/>
     </w:p>
     <w:p>
       <w:pPr>
@@ -9835,6 +9852,7 @@
               <w:rPr>
                 <w:rFonts w:ascii="微软雅黑" w:eastAsia="微软雅黑" w:hAnsi="微软雅黑" w:hint="eastAsia"/>
               </w:rPr>
+              <w:lastRenderedPageBreak/>
               <w:t>充</w:t>
             </w:r>
             <w:r>
@@ -9881,7 +9899,6 @@
               <w:rPr>
                 <w:rFonts w:ascii="微软雅黑" w:eastAsia="微软雅黑" w:hAnsi="微软雅黑" w:hint="eastAsia"/>
               </w:rPr>
-              <w:lastRenderedPageBreak/>
               <w:t>安</w:t>
             </w:r>
             <w:r>
@@ -11407,6 +11424,7 @@
               <w:rPr>
                 <w:rFonts w:ascii="微软雅黑" w:eastAsia="微软雅黑" w:hAnsi="微软雅黑" w:hint="eastAsia"/>
               </w:rPr>
+              <w:lastRenderedPageBreak/>
               <w:t>等级</w:t>
             </w:r>
           </w:p>
@@ -11607,7 +11625,6 @@
               <w:rPr>
                 <w:rFonts w:ascii="微软雅黑" w:eastAsia="微软雅黑" w:hAnsi="微软雅黑" w:hint="eastAsia"/>
               </w:rPr>
-              <w:lastRenderedPageBreak/>
               <w:t>能量</w:t>
             </w:r>
           </w:p>
@@ -13133,6 +13150,7 @@
         <w:rPr>
           <w:rFonts w:ascii="微软雅黑" w:eastAsia="微软雅黑" w:hAnsi="微软雅黑" w:hint="eastAsia"/>
         </w:rPr>
+        <w:lastRenderedPageBreak/>
         <w:t>存在</w:t>
       </w:r>
       <w:r>
@@ -13170,7 +13188,6 @@
         <w:rPr>
           <w:rFonts w:ascii="微软雅黑" w:eastAsia="微软雅黑" w:hAnsi="微软雅黑" w:hint="eastAsia"/>
         </w:rPr>
-        <w:lastRenderedPageBreak/>
         <w:t>提升</w:t>
       </w:r>
       <w:r>
@@ -14441,7 +14458,6 @@
           <w:rFonts w:ascii="微软雅黑" w:eastAsia="微软雅黑" w:hAnsi="微软雅黑" w:hint="eastAsia"/>
           <w:szCs w:val="24"/>
         </w:rPr>
-        <w:lastRenderedPageBreak/>
         <w:t>充</w:t>
       </w:r>
       <w:r>
@@ -16043,6 +16059,7 @@
                 <w:rFonts w:ascii="微软雅黑" w:eastAsia="微软雅黑" w:hAnsi="微软雅黑" w:hint="eastAsia"/>
                 <w:szCs w:val="24"/>
               </w:rPr>
+              <w:lastRenderedPageBreak/>
               <w:t>传</w:t>
             </w:r>
             <w:r>
@@ -16167,7 +16184,6 @@
                 <w:rFonts w:ascii="微软雅黑" w:eastAsia="微软雅黑" w:hAnsi="微软雅黑" w:hint="eastAsia"/>
                 <w:szCs w:val="24"/>
               </w:rPr>
-              <w:lastRenderedPageBreak/>
               <w:t>充</w:t>
             </w:r>
             <w:r>
@@ -17256,6 +17272,7 @@
         <w:rPr>
           <w:rFonts w:ascii="微软雅黑" w:eastAsia="微软雅黑" w:hAnsi="微软雅黑"/>
         </w:rPr>
+        <w:lastRenderedPageBreak/>
         <w:t>玩家管理：运营数据</w:t>
       </w:r>
     </w:p>
@@ -17269,7 +17286,6 @@
         <w:rPr>
           <w:rFonts w:ascii="微软雅黑" w:eastAsia="微软雅黑" w:hAnsi="微软雅黑"/>
         </w:rPr>
-        <w:lastRenderedPageBreak/>
         <w:t>玩家数，活跃度，阵营与势力统计，充值统计</w:t>
       </w:r>
     </w:p>
@@ -17589,6 +17605,7 @@
         <w:rPr>
           <w:rFonts w:ascii="微软雅黑" w:eastAsia="微软雅黑" w:hAnsi="微软雅黑" w:hint="eastAsia"/>
         </w:rPr>
+        <w:lastRenderedPageBreak/>
         <w:t>依</w:t>
       </w:r>
       <w:r>
@@ -17632,7 +17649,6 @@
         <w:rPr>
           <w:rFonts w:ascii="微软雅黑" w:eastAsia="微软雅黑" w:hAnsi="微软雅黑" w:hint="eastAsia"/>
         </w:rPr>
-        <w:lastRenderedPageBreak/>
         <w:t>目前</w:t>
       </w:r>
       <w:r>
@@ -17955,7 +17971,7 @@
 
 <file path=word/comments.xml><?xml version="1.0" encoding="utf-8"?>
 <w:comments xmlns:wpc="http://schemas.microsoft.com/office/word/2010/wordprocessingCanvas" xmlns:mc="http://schemas.openxmlformats.org/markup-compatibility/2006" xmlns:o="urn:schemas-microsoft-com:office:office" xmlns:r="http://schemas.openxmlformats.org/officeDocument/2006/relationships" xmlns:m="http://schemas.openxmlformats.org/officeDocument/2006/math" xmlns:v="urn:schemas-microsoft-com:vml" xmlns:wp14="http://schemas.microsoft.com/office/word/2010/wordprocessingDrawing" xmlns:wp="http://schemas.openxmlformats.org/drawingml/2006/wordprocessingDrawing" xmlns:w10="urn:schemas-microsoft-com:office:word" xmlns:w="http://schemas.openxmlformats.org/wordprocessingml/2006/main" xmlns:w14="http://schemas.microsoft.com/office/word/2010/wordml" xmlns:w15="http://schemas.microsoft.com/office/word/2012/wordml" xmlns:wpg="http://schemas.microsoft.com/office/word/2010/wordprocessingGroup" xmlns:wpi="http://schemas.microsoft.com/office/word/2010/wordprocessingInk" xmlns:wne="http://schemas.microsoft.com/office/word/2006/wordml" xmlns:wps="http://schemas.microsoft.com/office/word/2010/wordprocessingShape" mc:Ignorable="w14 w15 wp14">
-  <w:comment w:id="1" w:author="Jinwei Zhao" w:date="2015-06-17T21:59:00Z" w:initials="JZ">
+  <w:comment w:id="0" w:author="Jinwei Zhao" w:date="2015-06-17T21:59:00Z" w:initials="JZ">
     <w:p>
       <w:pPr>
         <w:pStyle w:val="a5"/>
@@ -19187,7 +19203,7 @@
 </file>
 
 <file path=customXml/itemProps2.xml><?xml version="1.0" encoding="utf-8"?>
-<ds:datastoreItem xmlns:ds="http://schemas.openxmlformats.org/officeDocument/2006/customXml" ds:itemID="{97D05509-C7FF-4280-AF80-39F880C94D99}">
+<ds:datastoreItem xmlns:ds="http://schemas.openxmlformats.org/officeDocument/2006/customXml" ds:itemID="{BDCBB39D-1529-4E11-A9DE-DC1367ADDD89}">
   <ds:schemaRefs>
     <ds:schemaRef ds:uri="http://schemas.openxmlformats.org/officeDocument/2006/bibliography"/>
   </ds:schemaRefs>

</xml_diff>

<commit_message>
update game desc doc
</commit_message>
<xml_diff>
--- a/Key/异世界游戏说明.docx
+++ b/Key/异世界游戏说明.docx
@@ -1,6 +1,6 @@
 
 <file path=word/document.xml><?xml version="1.0" encoding="utf-8"?>
-<w:document xmlns:wpc="http://schemas.microsoft.com/office/word/2010/wordprocessingCanvas" xmlns:cx="http://schemas.microsoft.com/office/drawing/2014/chartex" xmlns:mc="http://schemas.openxmlformats.org/markup-compatibility/2006" xmlns:o="urn:schemas-microsoft-com:office:office" xmlns:r="http://schemas.openxmlformats.org/officeDocument/2006/relationships" xmlns:m="http://schemas.openxmlformats.org/officeDocument/2006/math" xmlns:v="urn:schemas-microsoft-com:vml" xmlns:wp14="http://schemas.microsoft.com/office/word/2010/wordprocessingDrawing" xmlns:wp="http://schemas.openxmlformats.org/drawingml/2006/wordprocessingDrawing" xmlns:w10="urn:schemas-microsoft-com:office:word" xmlns:w="http://schemas.openxmlformats.org/wordprocessingml/2006/main" xmlns:w14="http://schemas.microsoft.com/office/word/2010/wordml" xmlns:w15="http://schemas.microsoft.com/office/word/2012/wordml" xmlns:w16se="http://schemas.microsoft.com/office/word/2015/wordml/symex" xmlns:wpg="http://schemas.microsoft.com/office/word/2010/wordprocessingGroup" xmlns:wpi="http://schemas.microsoft.com/office/word/2010/wordprocessingInk" xmlns:wne="http://schemas.microsoft.com/office/word/2006/wordml" xmlns:wps="http://schemas.microsoft.com/office/word/2010/wordprocessingShape" mc:Ignorable="w14 w15 w16se wp14">
+<w:document xmlns:wpc="http://schemas.microsoft.com/office/word/2010/wordprocessingCanvas" xmlns:cx="http://schemas.microsoft.com/office/drawing/2014/chartex" xmlns:cx1="http://schemas.microsoft.com/office/drawing/2015/9/8/chartex" xmlns:mc="http://schemas.openxmlformats.org/markup-compatibility/2006" xmlns:o="urn:schemas-microsoft-com:office:office" xmlns:r="http://schemas.openxmlformats.org/officeDocument/2006/relationships" xmlns:m="http://schemas.openxmlformats.org/officeDocument/2006/math" xmlns:v="urn:schemas-microsoft-com:vml" xmlns:wp14="http://schemas.microsoft.com/office/word/2010/wordprocessingDrawing" xmlns:wp="http://schemas.openxmlformats.org/drawingml/2006/wordprocessingDrawing" xmlns:w10="urn:schemas-microsoft-com:office:word" xmlns:w="http://schemas.openxmlformats.org/wordprocessingml/2006/main" xmlns:w14="http://schemas.microsoft.com/office/word/2010/wordml" xmlns:w15="http://schemas.microsoft.com/office/word/2012/wordml" xmlns:w16se="http://schemas.microsoft.com/office/word/2015/wordml/symex" xmlns:wpg="http://schemas.microsoft.com/office/word/2010/wordprocessingGroup" xmlns:wpi="http://schemas.microsoft.com/office/word/2010/wordprocessingInk" xmlns:wne="http://schemas.microsoft.com/office/word/2006/wordml" xmlns:wps="http://schemas.microsoft.com/office/word/2010/wordprocessingShape" mc:Ignorable="w14 w15 w16se wp14">
   <w:body>
     <w:p>
       <w:pPr>
@@ -813,19 +813,31 @@
         <w:rPr>
           <w:rFonts w:ascii="微软雅黑" w:eastAsia="微软雅黑" w:hAnsi="微软雅黑" w:hint="eastAsia"/>
         </w:rPr>
-        <w:t>玩家</w:t>
-      </w:r>
-      <w:r>
-        <w:rPr>
-          <w:rFonts w:ascii="微软雅黑" w:eastAsia="微软雅黑" w:hAnsi="微软雅黑"/>
-        </w:rPr>
-        <w:t>在游戏过程中通过</w:t>
-      </w:r>
-      <w:r>
-        <w:rPr>
-          <w:rFonts w:ascii="微软雅黑" w:eastAsia="微软雅黑" w:hAnsi="微软雅黑" w:hint="eastAsia"/>
-        </w:rPr>
-        <w:t>购买</w:t>
+        <w:t>游戏</w:t>
+      </w:r>
+      <w:r>
+        <w:rPr>
+          <w:rFonts w:ascii="微软雅黑" w:eastAsia="微软雅黑" w:hAnsi="微软雅黑"/>
+        </w:rPr>
+        <w:t>在运营过</w:t>
+      </w:r>
+      <w:r>
+        <w:rPr>
+          <w:rFonts w:ascii="微软雅黑" w:eastAsia="微软雅黑" w:hAnsi="微软雅黑" w:hint="eastAsia"/>
+        </w:rPr>
+        <w:t>程</w:t>
+      </w:r>
+      <w:r>
+        <w:rPr>
+          <w:rFonts w:ascii="微软雅黑" w:eastAsia="微软雅黑" w:hAnsi="微软雅黑"/>
+        </w:rPr>
+        <w:t>中，通过</w:t>
+      </w:r>
+      <w:r>
+        <w:rPr>
+          <w:rFonts w:ascii="微软雅黑" w:eastAsia="微软雅黑" w:hAnsi="微软雅黑" w:hint="eastAsia"/>
+        </w:rPr>
+        <w:t>玩家购买</w:t>
       </w:r>
       <w:r>
         <w:rPr>
@@ -837,13 +849,13 @@
         <w:rPr>
           <w:rFonts w:ascii="微软雅黑" w:eastAsia="微软雅黑" w:hAnsi="微软雅黑" w:hint="eastAsia"/>
         </w:rPr>
-        <w:t>带</w:t>
-      </w:r>
-      <w:r>
-        <w:rPr>
-          <w:rFonts w:ascii="微软雅黑" w:eastAsia="微软雅黑" w:hAnsi="微软雅黑"/>
-        </w:rPr>
-        <w:t>来收入。</w:t>
+        <w:t>获得</w:t>
+      </w:r>
+      <w:r>
+        <w:rPr>
+          <w:rFonts w:ascii="微软雅黑" w:eastAsia="微软雅黑" w:hAnsi="微软雅黑"/>
+        </w:rPr>
+        <w:t>收入。</w:t>
       </w:r>
     </w:p>
     <w:p>
@@ -1265,7 +1277,7 @@
       <w:pPr>
         <w:outlineLvl w:val="1"/>
         <w:rPr>
-          <w:rFonts w:ascii="微软雅黑" w:eastAsia="微软雅黑" w:hAnsi="微软雅黑" w:hint="eastAsia"/>
+          <w:rFonts w:ascii="微软雅黑" w:eastAsia="微软雅黑" w:hAnsi="微软雅黑"/>
           <w:b/>
           <w:sz w:val="24"/>
           <w:szCs w:val="24"/>
@@ -1325,7 +1337,7 @@
     <w:p>
       <w:pPr>
         <w:rPr>
-          <w:rFonts w:ascii="微软雅黑" w:eastAsia="微软雅黑" w:hAnsi="微软雅黑" w:hint="eastAsia"/>
+          <w:rFonts w:ascii="微软雅黑" w:eastAsia="微软雅黑" w:hAnsi="微软雅黑"/>
         </w:rPr>
       </w:pPr>
       <w:r>
@@ -1362,7 +1374,7 @@
     <w:p>
       <w:pPr>
         <w:rPr>
-          <w:rFonts w:ascii="微软雅黑" w:eastAsia="微软雅黑" w:hAnsi="微软雅黑" w:hint="eastAsia"/>
+          <w:rFonts w:ascii="微软雅黑" w:eastAsia="微软雅黑" w:hAnsi="微软雅黑"/>
         </w:rPr>
       </w:pPr>
       <w:r>
@@ -1862,7 +1874,7 @@
     <w:p>
       <w:pPr>
         <w:rPr>
-          <w:rFonts w:ascii="微软雅黑" w:eastAsia="微软雅黑" w:hAnsi="微软雅黑" w:hint="eastAsia"/>
+          <w:rFonts w:ascii="微软雅黑" w:eastAsia="微软雅黑" w:hAnsi="微软雅黑"/>
         </w:rPr>
       </w:pPr>
       <w:r>
@@ -1883,8 +1895,6 @@
         </w:rPr>
         <w:t>，组织</w:t>
       </w:r>
-      <w:bookmarkStart w:id="0" w:name="_GoBack"/>
-      <w:bookmarkEnd w:id="0"/>
       <w:r>
         <w:rPr>
           <w:rFonts w:ascii="微软雅黑" w:eastAsia="微软雅黑" w:hAnsi="微软雅黑"/>
@@ -1999,7 +2009,7 @@
           <v:shape id="_x0000_i1025" type="#_x0000_t75" style="width:426pt;height:507pt;mso-position-vertical:absolute" o:ole="">
             <v:imagedata r:id="rId7" o:title=""/>
           </v:shape>
-          <o:OLEObject Type="Embed" ProgID="Visio.Drawing.15" ShapeID="_x0000_i1025" DrawAspect="Content" ObjectID="_1506242350" r:id="rId8"/>
+          <o:OLEObject Type="Embed" ProgID="Visio.Drawing.15" ShapeID="_x0000_i1025" DrawAspect="Content" ObjectID="_1517817127" r:id="rId8"/>
         </w:object>
       </w:r>
     </w:p>
@@ -2289,19 +2299,19 @@
         </w:rPr>
         <w:t>。</w:t>
       </w:r>
-      <w:commentRangeStart w:id="1"/>
+      <w:commentRangeStart w:id="0"/>
       <w:r>
         <w:rPr>
           <w:rFonts w:ascii="微软雅黑" w:eastAsia="微软雅黑" w:hAnsi="微软雅黑"/>
         </w:rPr>
         <w:t>TODO</w:t>
       </w:r>
-      <w:commentRangeEnd w:id="1"/>
+      <w:commentRangeEnd w:id="0"/>
       <w:r>
         <w:rPr>
           <w:rStyle w:val="a4"/>
         </w:rPr>
-        <w:commentReference w:id="1"/>
+        <w:commentReference w:id="0"/>
       </w:r>
     </w:p>
     <w:p>
@@ -3657,13 +3667,12 @@
     <w:p>
       <w:pPr>
         <w:rPr>
-          <w:rFonts w:ascii="微软雅黑" w:eastAsia="微软雅黑" w:hAnsi="微软雅黑" w:hint="eastAsia"/>
-        </w:rPr>
-      </w:pPr>
-      <w:r>
-        <w:rPr>
-          <w:rFonts w:ascii="微软雅黑" w:eastAsia="微软雅黑" w:hAnsi="微软雅黑"/>
-          <w:noProof/>
+          <w:rFonts w:ascii="微软雅黑" w:eastAsia="微软雅黑" w:hAnsi="微软雅黑"/>
+        </w:rPr>
+      </w:pPr>
+      <w:r>
+        <w:rPr>
+          <w:rFonts w:ascii="微软雅黑" w:eastAsia="微软雅黑" w:hAnsi="微软雅黑"/>
         </w:rPr>
       </w:r>
       <w:r>
@@ -3779,7 +3788,6 @@
                     <w:pPr>
                       <w:jc w:val="center"/>
                       <w:rPr>
-                        <w:rFonts w:hint="eastAsia"/>
                         <w:sz w:val="24"/>
                         <w:szCs w:val="24"/>
                       </w:rPr>
@@ -3827,7 +3835,6 @@
                     <w:pPr>
                       <w:jc w:val="center"/>
                       <w:rPr>
-                        <w:rFonts w:hint="eastAsia"/>
                         <w:sz w:val="24"/>
                         <w:szCs w:val="24"/>
                       </w:rPr>
@@ -3882,7 +3889,6 @@
                     <w:pPr>
                       <w:jc w:val="center"/>
                       <w:rPr>
-                        <w:rFonts w:hint="eastAsia"/>
                         <w:sz w:val="24"/>
                         <w:szCs w:val="24"/>
                       </w:rPr>
@@ -4061,7 +4067,7 @@
     <w:p>
       <w:pPr>
         <w:rPr>
-          <w:rFonts w:ascii="微软雅黑" w:eastAsia="微软雅黑" w:hAnsi="微软雅黑" w:hint="eastAsia"/>
+          <w:rFonts w:ascii="微软雅黑" w:eastAsia="微软雅黑" w:hAnsi="微软雅黑"/>
         </w:rPr>
       </w:pPr>
     </w:p>
@@ -5271,6 +5277,12 @@
       </w:r>
       <w:r>
         <w:rPr>
+          <w:rFonts w:ascii="微软雅黑" w:eastAsia="微软雅黑" w:hAnsi="微软雅黑" w:hint="eastAsia"/>
+        </w:rPr>
+        <w:t>道具</w:t>
+      </w:r>
+      <w:r>
+        <w:rPr>
           <w:rFonts w:ascii="微软雅黑" w:eastAsia="微软雅黑" w:hAnsi="微软雅黑"/>
         </w:rPr>
         <w:t>，</w:t>
@@ -5339,37 +5351,31 @@
         <w:rPr>
           <w:rFonts w:ascii="微软雅黑" w:eastAsia="微软雅黑" w:hAnsi="微软雅黑"/>
         </w:rPr>
-        <w:t>家点领</w:t>
-      </w:r>
-      <w:r>
-        <w:rPr>
-          <w:rFonts w:ascii="微软雅黑" w:eastAsia="微软雅黑" w:hAnsi="微软雅黑"/>
-        </w:rPr>
-        <w:t>据点</w:t>
-      </w:r>
-      <w:r>
-        <w:rPr>
-          <w:rFonts w:ascii="微软雅黑" w:eastAsia="微软雅黑" w:hAnsi="微软雅黑" w:hint="eastAsia"/>
-        </w:rPr>
-        <w:t>后</w:t>
-      </w:r>
-      <w:r>
-        <w:rPr>
-          <w:rFonts w:ascii="微软雅黑" w:eastAsia="微软雅黑" w:hAnsi="微软雅黑"/>
-        </w:rPr>
-        <w:t>，可</w:t>
-      </w:r>
-      <w:r>
-        <w:rPr>
-          <w:rFonts w:ascii="微软雅黑" w:eastAsia="微软雅黑" w:hAnsi="微软雅黑" w:hint="eastAsia"/>
-        </w:rPr>
-        <w:t>进</w:t>
-      </w:r>
-      <w:r>
-        <w:rPr>
-          <w:rFonts w:ascii="微软雅黑" w:eastAsia="微软雅黑" w:hAnsi="微软雅黑"/>
-        </w:rPr>
-        <w:t>行升级</w:t>
+        <w:t>家</w:t>
+      </w:r>
+      <w:r>
+        <w:rPr>
+          <w:rFonts w:ascii="微软雅黑" w:eastAsia="微软雅黑" w:hAnsi="微软雅黑" w:hint="eastAsia"/>
+        </w:rPr>
+        <w:t>可以为</w:t>
+      </w:r>
+      <w:r>
+        <w:rPr>
+          <w:rFonts w:ascii="微软雅黑" w:eastAsia="微软雅黑" w:hAnsi="微软雅黑"/>
+        </w:rPr>
+        <w:t>本</w:t>
+      </w:r>
+      <w:r>
+        <w:rPr>
+          <w:rFonts w:ascii="微软雅黑" w:eastAsia="微软雅黑" w:hAnsi="微软雅黑" w:hint="eastAsia"/>
+        </w:rPr>
+        <w:t>阵营据点</w:t>
+      </w:r>
+      <w:r>
+        <w:rPr>
+          <w:rFonts w:ascii="微软雅黑" w:eastAsia="微软雅黑" w:hAnsi="微软雅黑"/>
+        </w:rPr>
+        <w:t>升级</w:t>
       </w:r>
       <w:r>
         <w:rPr>
@@ -5387,7 +5393,7 @@
     <w:p>
       <w:pPr>
         <w:rPr>
-          <w:rFonts w:ascii="微软雅黑" w:eastAsia="微软雅黑" w:hAnsi="微软雅黑"/>
+          <w:rFonts w:ascii="微软雅黑" w:eastAsia="微软雅黑" w:hAnsi="微软雅黑" w:hint="eastAsia"/>
         </w:rPr>
       </w:pPr>
       <w:r>
@@ -5400,7 +5406,13 @@
         <w:rPr>
           <w:rFonts w:ascii="微软雅黑" w:eastAsia="微软雅黑" w:hAnsi="微软雅黑"/>
         </w:rPr>
-        <w:t>收集器时</w:t>
+        <w:t>电池</w:t>
+      </w:r>
+      <w:r>
+        <w:rPr>
+          <w:rFonts w:ascii="微软雅黑" w:eastAsia="微软雅黑" w:hAnsi="微软雅黑"/>
+        </w:rPr>
+        <w:t>时</w:t>
       </w:r>
       <w:r>
         <w:rPr>
@@ -5430,6 +5442,38 @@
         <w:rPr>
           <w:rFonts w:ascii="微软雅黑" w:eastAsia="微软雅黑" w:hAnsi="微软雅黑" w:hint="eastAsia"/>
         </w:rPr>
+        <w:t>当</w:t>
+      </w:r>
+      <w:r>
+        <w:rPr>
+          <w:rFonts w:ascii="微软雅黑" w:eastAsia="微软雅黑" w:hAnsi="微软雅黑"/>
+        </w:rPr>
+        <w:t>据点被安放第一个电池后，</w:t>
+      </w:r>
+      <w:r>
+        <w:rPr>
+          <w:rFonts w:ascii="微软雅黑" w:eastAsia="微软雅黑" w:hAnsi="微软雅黑" w:hint="eastAsia"/>
+        </w:rPr>
+        <w:t>就</w:t>
+      </w:r>
+      <w:r>
+        <w:rPr>
+          <w:rFonts w:ascii="微软雅黑" w:eastAsia="微软雅黑" w:hAnsi="微软雅黑"/>
+        </w:rPr>
+        <w:t>有阵营归属了。</w:t>
+      </w:r>
+    </w:p>
+    <w:p>
+      <w:pPr>
+        <w:rPr>
+          <w:rFonts w:ascii="微软雅黑" w:eastAsia="微软雅黑" w:hAnsi="微软雅黑"/>
+        </w:rPr>
+      </w:pPr>
+      <w:r>
+        <w:rPr>
+          <w:rFonts w:ascii="微软雅黑" w:eastAsia="微软雅黑" w:hAnsi="微软雅黑" w:hint="eastAsia"/>
+        </w:rPr>
+        <w:lastRenderedPageBreak/>
         <w:t>玩</w:t>
       </w:r>
       <w:r>
@@ -5460,7 +5504,13 @@
         <w:rPr>
           <w:rFonts w:ascii="微软雅黑" w:eastAsia="微软雅黑" w:hAnsi="微软雅黑"/>
         </w:rPr>
-        <w:t>安装收集器</w:t>
+        <w:t>安装</w:t>
+      </w:r>
+      <w:r>
+        <w:rPr>
+          <w:rFonts w:ascii="微软雅黑" w:eastAsia="微软雅黑" w:hAnsi="微软雅黑"/>
+        </w:rPr>
+        <w:t>电池</w:t>
       </w:r>
       <w:r>
         <w:rPr>
@@ -5484,14 +5534,7 @@
         <w:rPr>
           <w:rFonts w:ascii="微软雅黑" w:eastAsia="微软雅黑" w:hAnsi="微软雅黑"/>
         </w:rPr>
-        <w:t>个据点最</w:t>
-      </w:r>
-      <w:r>
-        <w:rPr>
-          <w:rFonts w:ascii="微软雅黑" w:eastAsia="微软雅黑" w:hAnsi="微软雅黑"/>
-        </w:rPr>
-        <w:lastRenderedPageBreak/>
-        <w:t>多可以</w:t>
+        <w:t>个据点最多可以</w:t>
       </w:r>
       <w:r>
         <w:rPr>
@@ -5515,31 +5558,612 @@
         <w:rPr>
           <w:rFonts w:ascii="微软雅黑" w:eastAsia="微软雅黑" w:hAnsi="微软雅黑"/>
         </w:rPr>
-        <w:t>收</w:t>
-      </w:r>
-      <w:r>
-        <w:rPr>
-          <w:rFonts w:ascii="微软雅黑" w:eastAsia="微软雅黑" w:hAnsi="微软雅黑" w:hint="eastAsia"/>
-        </w:rPr>
-        <w:t>集</w:t>
-      </w:r>
-      <w:r>
-        <w:rPr>
-          <w:rFonts w:ascii="微软雅黑" w:eastAsia="微软雅黑" w:hAnsi="微软雅黑"/>
+        <w:t>电池</w:t>
+      </w:r>
+      <w:r>
+        <w:rPr>
+          <w:rFonts w:ascii="微软雅黑" w:eastAsia="微软雅黑" w:hAnsi="微软雅黑" w:hint="eastAsia"/>
+        </w:rPr>
+        <w:t>。</w:t>
+      </w:r>
+      <w:r>
+        <w:rPr>
+          <w:rFonts w:ascii="微软雅黑" w:eastAsia="微软雅黑" w:hAnsi="微软雅黑" w:hint="eastAsia"/>
+        </w:rPr>
+        <w:t>（放</w:t>
+      </w:r>
+      <w:r>
+        <w:rPr>
+          <w:rFonts w:ascii="微软雅黑" w:eastAsia="微软雅黑" w:hAnsi="微软雅黑"/>
+        </w:rPr>
+        <w:t>充占领的概念</w:t>
+      </w:r>
+      <w:r>
+        <w:rPr>
+          <w:rFonts w:ascii="微软雅黑" w:eastAsia="微软雅黑" w:hAnsi="微软雅黑" w:hint="eastAsia"/>
+        </w:rPr>
+        <w:t>）</w:t>
+      </w:r>
+    </w:p>
+    <w:p>
+      <w:pPr>
+        <w:rPr>
+          <w:rFonts w:ascii="微软雅黑" w:eastAsia="微软雅黑" w:hAnsi="微软雅黑"/>
+        </w:rPr>
+      </w:pPr>
+      <w:r>
+        <w:rPr>
+          <w:rFonts w:ascii="微软雅黑" w:eastAsia="微软雅黑" w:hAnsi="微软雅黑" w:hint="eastAsia"/>
+        </w:rPr>
+        <w:t>每</w:t>
+      </w:r>
+      <w:r>
+        <w:rPr>
+          <w:rFonts w:ascii="微软雅黑" w:eastAsia="微软雅黑" w:hAnsi="微软雅黑"/>
+        </w:rPr>
+        <w:t>个玩家可以在据点上安装</w:t>
+      </w:r>
+      <w:r>
+        <w:rPr>
+          <w:rFonts w:ascii="微软雅黑" w:eastAsia="微软雅黑" w:hAnsi="微软雅黑" w:hint="eastAsia"/>
+        </w:rPr>
+        <w:t>电池</w:t>
+      </w:r>
+      <w:r>
+        <w:rPr>
+          <w:rFonts w:ascii="微软雅黑" w:eastAsia="微软雅黑" w:hAnsi="微软雅黑"/>
+        </w:rPr>
+        <w:t>的数</w:t>
+      </w:r>
+      <w:r>
+        <w:rPr>
+          <w:rFonts w:ascii="微软雅黑" w:eastAsia="微软雅黑" w:hAnsi="微软雅黑" w:hint="eastAsia"/>
+        </w:rPr>
+        <w:t>量</w:t>
+      </w:r>
+      <w:r>
+        <w:rPr>
+          <w:rFonts w:ascii="微软雅黑" w:eastAsia="微软雅黑" w:hAnsi="微软雅黑"/>
+        </w:rPr>
+        <w:t>，与</w:t>
+      </w:r>
+      <w:r>
+        <w:rPr>
+          <w:rFonts w:ascii="微软雅黑" w:eastAsia="微软雅黑" w:hAnsi="微软雅黑"/>
+        </w:rPr>
+        <w:t>电池</w:t>
+      </w:r>
+      <w:r>
+        <w:rPr>
+          <w:rFonts w:ascii="微软雅黑" w:eastAsia="微软雅黑" w:hAnsi="微软雅黑"/>
+        </w:rPr>
+        <w:t>的等级相关。等级</w:t>
+      </w:r>
+      <w:r>
+        <w:rPr>
+          <w:rFonts w:ascii="微软雅黑" w:eastAsia="微软雅黑" w:hAnsi="微软雅黑" w:hint="eastAsia"/>
+        </w:rPr>
+        <w:t>越</w:t>
+      </w:r>
+      <w:r>
+        <w:rPr>
+          <w:rFonts w:ascii="微软雅黑" w:eastAsia="微软雅黑" w:hAnsi="微软雅黑"/>
+        </w:rPr>
+        <w:t>高的</w:t>
+      </w:r>
+      <w:r>
+        <w:rPr>
+          <w:rFonts w:ascii="微软雅黑" w:eastAsia="微软雅黑" w:hAnsi="微软雅黑"/>
+        </w:rPr>
+        <w:t>电池</w:t>
+      </w:r>
+      <w:r>
+        <w:rPr>
+          <w:rFonts w:ascii="微软雅黑" w:eastAsia="微软雅黑" w:hAnsi="微软雅黑"/>
+        </w:rPr>
+        <w:t>，</w:t>
+      </w:r>
+      <w:r>
+        <w:rPr>
+          <w:rFonts w:ascii="微软雅黑" w:eastAsia="微软雅黑" w:hAnsi="微软雅黑" w:hint="eastAsia"/>
+        </w:rPr>
+        <w:t>玩</w:t>
+      </w:r>
+      <w:r>
+        <w:rPr>
+          <w:rFonts w:ascii="微软雅黑" w:eastAsia="微软雅黑" w:hAnsi="微软雅黑"/>
+        </w:rPr>
+        <w:t>家安</w:t>
+      </w:r>
+      <w:r>
+        <w:rPr>
+          <w:rFonts w:ascii="微软雅黑" w:eastAsia="微软雅黑" w:hAnsi="微软雅黑" w:hint="eastAsia"/>
+        </w:rPr>
+        <w:t>装</w:t>
+      </w:r>
+      <w:r>
+        <w:rPr>
+          <w:rFonts w:ascii="微软雅黑" w:eastAsia="微软雅黑" w:hAnsi="微软雅黑"/>
+        </w:rPr>
+        <w:t>的数</w:t>
+      </w:r>
+      <w:r>
+        <w:rPr>
+          <w:rFonts w:ascii="微软雅黑" w:eastAsia="微软雅黑" w:hAnsi="微软雅黑" w:hint="eastAsia"/>
+        </w:rPr>
+        <w:t>量</w:t>
+      </w:r>
+      <w:r>
+        <w:rPr>
+          <w:rFonts w:ascii="微软雅黑" w:eastAsia="微软雅黑" w:hAnsi="微软雅黑"/>
+        </w:rPr>
+        <w:t>越少。</w:t>
+      </w:r>
+      <w:r>
+        <w:rPr>
+          <w:rFonts w:ascii="微软雅黑" w:eastAsia="微软雅黑" w:hAnsi="微软雅黑" w:hint="eastAsia"/>
+        </w:rPr>
+        <w:t>（1级8个</w:t>
+      </w:r>
+      <w:r>
+        <w:rPr>
+          <w:rFonts w:ascii="微软雅黑" w:eastAsia="微软雅黑" w:hAnsi="微软雅黑"/>
+        </w:rPr>
+        <w:t>，</w:t>
+      </w:r>
+      <w:r>
+        <w:rPr>
+          <w:rFonts w:ascii="微软雅黑" w:eastAsia="微软雅黑" w:hAnsi="微软雅黑" w:hint="eastAsia"/>
+        </w:rPr>
+        <w:t>2~</w:t>
+      </w:r>
+      <w:r>
+        <w:rPr>
+          <w:rFonts w:ascii="微软雅黑" w:eastAsia="微软雅黑" w:hAnsi="微软雅黑"/>
+        </w:rPr>
+        <w:t>4</w:t>
+      </w:r>
+      <w:r>
+        <w:rPr>
+          <w:rFonts w:ascii="微软雅黑" w:eastAsia="微软雅黑" w:hAnsi="微软雅黑" w:hint="eastAsia"/>
+        </w:rPr>
+        <w:t>级4个</w:t>
+      </w:r>
+      <w:r>
+        <w:rPr>
+          <w:rFonts w:ascii="微软雅黑" w:eastAsia="微软雅黑" w:hAnsi="微软雅黑"/>
+        </w:rPr>
+        <w:t>，</w:t>
+      </w:r>
+      <w:r>
+        <w:rPr>
+          <w:rFonts w:ascii="微软雅黑" w:eastAsia="微软雅黑" w:hAnsi="微软雅黑" w:hint="eastAsia"/>
+        </w:rPr>
+        <w:t>5~</w:t>
+      </w:r>
+      <w:r>
+        <w:rPr>
+          <w:rFonts w:ascii="微软雅黑" w:eastAsia="微软雅黑" w:hAnsi="微软雅黑"/>
+        </w:rPr>
+        <w:t>6</w:t>
+      </w:r>
+      <w:r>
+        <w:rPr>
+          <w:rFonts w:ascii="微软雅黑" w:eastAsia="微软雅黑" w:hAnsi="微软雅黑" w:hint="eastAsia"/>
+        </w:rPr>
+        <w:t>级2个</w:t>
+      </w:r>
+      <w:r>
+        <w:rPr>
+          <w:rFonts w:ascii="微软雅黑" w:eastAsia="微软雅黑" w:hAnsi="微软雅黑"/>
+        </w:rPr>
+        <w:t>，</w:t>
+      </w:r>
+      <w:r>
+        <w:rPr>
+          <w:rFonts w:ascii="微软雅黑" w:eastAsia="微软雅黑" w:hAnsi="微软雅黑" w:hint="eastAsia"/>
+        </w:rPr>
+        <w:t>7</w:t>
+      </w:r>
+      <w:r>
+        <w:rPr>
+          <w:rFonts w:ascii="微软雅黑" w:eastAsia="微软雅黑" w:hAnsi="微软雅黑"/>
+        </w:rPr>
+        <w:t>~8</w:t>
+      </w:r>
+      <w:r>
+        <w:rPr>
+          <w:rFonts w:ascii="微软雅黑" w:eastAsia="微软雅黑" w:hAnsi="微软雅黑" w:hint="eastAsia"/>
+        </w:rPr>
+        <w:t>级1个）</w:t>
+      </w:r>
+    </w:p>
+    <w:p>
+      <w:pPr>
+        <w:rPr>
+          <w:rFonts w:ascii="微软雅黑" w:eastAsia="微软雅黑" w:hAnsi="微软雅黑"/>
+        </w:rPr>
+      </w:pPr>
+      <w:r>
+        <w:rPr>
+          <w:rFonts w:ascii="微软雅黑" w:eastAsia="微软雅黑" w:hAnsi="微软雅黑" w:hint="eastAsia"/>
+        </w:rPr>
+        <w:t>除</w:t>
+      </w:r>
+      <w:r>
+        <w:rPr>
+          <w:rFonts w:ascii="微软雅黑" w:eastAsia="微软雅黑" w:hAnsi="微软雅黑"/>
+        </w:rPr>
+        <w:t>了</w:t>
+      </w:r>
+      <w:r>
+        <w:rPr>
+          <w:rFonts w:ascii="微软雅黑" w:eastAsia="微软雅黑" w:hAnsi="微软雅黑" w:hint="eastAsia"/>
+        </w:rPr>
+        <w:t>安装</w:t>
+      </w:r>
+      <w:r>
+        <w:rPr>
+          <w:rFonts w:ascii="微软雅黑" w:eastAsia="微软雅黑" w:hAnsi="微软雅黑"/>
+        </w:rPr>
+        <w:t>电池</w:t>
+      </w:r>
+      <w:r>
+        <w:rPr>
+          <w:rFonts w:ascii="微软雅黑" w:eastAsia="微软雅黑" w:hAnsi="微软雅黑"/>
+        </w:rPr>
+        <w:t>外，还</w:t>
+      </w:r>
+      <w:r>
+        <w:rPr>
+          <w:rFonts w:ascii="微软雅黑" w:eastAsia="微软雅黑" w:hAnsi="微软雅黑" w:hint="eastAsia"/>
+        </w:rPr>
+        <w:t>可</w:t>
+      </w:r>
+      <w:r>
+        <w:rPr>
+          <w:rFonts w:ascii="微软雅黑" w:eastAsia="微软雅黑" w:hAnsi="微软雅黑"/>
+        </w:rPr>
+        <w:t>以安装最多</w:t>
+      </w:r>
+      <w:r>
+        <w:rPr>
+          <w:rFonts w:ascii="微软雅黑" w:eastAsia="微软雅黑" w:hAnsi="微软雅黑"/>
+        </w:rPr>
+        <w:t>6</w:t>
+      </w:r>
+      <w:r>
+        <w:rPr>
+          <w:rFonts w:ascii="微软雅黑" w:eastAsia="微软雅黑" w:hAnsi="微软雅黑" w:hint="eastAsia"/>
+        </w:rPr>
+        <w:t>个</w:t>
+      </w:r>
+      <w:r>
+        <w:rPr>
+          <w:rFonts w:ascii="微软雅黑" w:eastAsia="微软雅黑" w:hAnsi="微软雅黑"/>
+        </w:rPr>
+        <w:t>增强</w:t>
+      </w:r>
+      <w:r>
+        <w:rPr>
+          <w:rFonts w:ascii="微软雅黑" w:eastAsia="微软雅黑" w:hAnsi="微软雅黑" w:hint="eastAsia"/>
         </w:rPr>
         <w:t>器</w:t>
       </w:r>
       <w:r>
         <w:rPr>
-          <w:rFonts w:ascii="微软雅黑" w:eastAsia="微软雅黑" w:hAnsi="微软雅黑" w:hint="eastAsia"/>
+          <w:rFonts w:ascii="微软雅黑" w:eastAsia="微软雅黑" w:hAnsi="微软雅黑"/>
         </w:rPr>
         <w:t>。</w:t>
       </w:r>
       <w:r>
         <w:rPr>
-          <w:rFonts w:ascii="微软雅黑" w:eastAsia="微软雅黑" w:hAnsi="微软雅黑"/>
-        </w:rPr>
-        <w:t>当</w:t>
+          <w:rFonts w:ascii="微软雅黑" w:eastAsia="微软雅黑" w:hAnsi="微软雅黑" w:hint="eastAsia"/>
+        </w:rPr>
+        <w:t>在</w:t>
+      </w:r>
+      <w:r>
+        <w:rPr>
+          <w:rFonts w:ascii="微软雅黑" w:eastAsia="微软雅黑" w:hAnsi="微软雅黑"/>
+        </w:rPr>
+        <w:t>当前版本</w:t>
+      </w:r>
+      <w:r>
+        <w:rPr>
+          <w:rFonts w:ascii="微软雅黑" w:eastAsia="微软雅黑" w:hAnsi="微软雅黑" w:hint="eastAsia"/>
+        </w:rPr>
+        <w:t>中，可</w:t>
+      </w:r>
+      <w:r>
+        <w:rPr>
+          <w:rFonts w:ascii="微软雅黑" w:eastAsia="微软雅黑" w:hAnsi="微软雅黑"/>
+        </w:rPr>
+        <w:t>安装护</w:t>
+      </w:r>
+      <w:r>
+        <w:rPr>
+          <w:rFonts w:ascii="微软雅黑" w:eastAsia="微软雅黑" w:hAnsi="微软雅黑" w:hint="eastAsia"/>
+        </w:rPr>
+        <w:t>盾</w:t>
+      </w:r>
+      <w:r>
+        <w:rPr>
+          <w:rFonts w:ascii="微软雅黑" w:eastAsia="微软雅黑" w:hAnsi="微软雅黑" w:hint="eastAsia"/>
+        </w:rPr>
+        <w:t>、</w:t>
+      </w:r>
+      <w:r>
+        <w:rPr>
+          <w:rFonts w:ascii="微软雅黑" w:eastAsia="微软雅黑" w:hAnsi="微软雅黑"/>
+        </w:rPr>
+        <w:t>防御武器</w:t>
+      </w:r>
+      <w:r>
+        <w:rPr>
+          <w:rFonts w:ascii="微软雅黑" w:eastAsia="微软雅黑" w:hAnsi="微软雅黑" w:hint="eastAsia"/>
+        </w:rPr>
+        <w:t>或</w:t>
+      </w:r>
+      <w:r>
+        <w:rPr>
+          <w:rFonts w:ascii="微软雅黑" w:eastAsia="微软雅黑" w:hAnsi="微软雅黑"/>
+        </w:rPr>
+        <w:t>能量范围扩展器</w:t>
+      </w:r>
+      <w:r>
+        <w:rPr>
+          <w:rFonts w:ascii="微软雅黑" w:eastAsia="微软雅黑" w:hAnsi="微软雅黑" w:hint="eastAsia"/>
+        </w:rPr>
+        <w:t>三</w:t>
+      </w:r>
+      <w:r>
+        <w:rPr>
+          <w:rFonts w:ascii="微软雅黑" w:eastAsia="微软雅黑" w:hAnsi="微软雅黑"/>
+        </w:rPr>
+        <w:t>种</w:t>
+      </w:r>
+      <w:r>
+        <w:rPr>
+          <w:rFonts w:ascii="微软雅黑" w:eastAsia="微软雅黑" w:hAnsi="微软雅黑" w:hint="eastAsia"/>
+        </w:rPr>
+        <w:t>增强</w:t>
+      </w:r>
+      <w:r>
+        <w:rPr>
+          <w:rFonts w:ascii="微软雅黑" w:eastAsia="微软雅黑" w:hAnsi="微软雅黑"/>
+        </w:rPr>
+        <w:t>器。</w:t>
+      </w:r>
+      <w:r>
+        <w:rPr>
+          <w:rFonts w:ascii="微软雅黑" w:eastAsia="微软雅黑" w:hAnsi="微软雅黑" w:hint="eastAsia"/>
+        </w:rPr>
+        <w:t>详情请</w:t>
+      </w:r>
+      <w:r>
+        <w:rPr>
+          <w:rFonts w:ascii="微软雅黑" w:eastAsia="微软雅黑" w:hAnsi="微软雅黑"/>
+        </w:rPr>
+        <w:t>看道具说明。</w:t>
+      </w:r>
+    </w:p>
+    <w:p>
+      <w:pPr>
+        <w:rPr>
+          <w:rFonts w:ascii="微软雅黑" w:eastAsia="微软雅黑" w:hAnsi="微软雅黑"/>
+        </w:rPr>
+      </w:pPr>
+      <w:r>
+        <w:rPr>
+          <w:rFonts w:ascii="微软雅黑" w:eastAsia="微软雅黑" w:hAnsi="微软雅黑" w:hint="eastAsia"/>
+        </w:rPr>
+        <w:t>玩</w:t>
+      </w:r>
+      <w:r>
+        <w:rPr>
+          <w:rFonts w:ascii="微软雅黑" w:eastAsia="微软雅黑" w:hAnsi="微软雅黑"/>
+        </w:rPr>
+        <w:t>家可以对同阵营的据点进行</w:t>
+      </w:r>
+      <w:r>
+        <w:rPr>
+          <w:rFonts w:ascii="微软雅黑" w:eastAsia="微软雅黑" w:hAnsi="微软雅黑" w:hint="eastAsia"/>
+        </w:rPr>
+        <w:t>升级。</w:t>
+      </w:r>
+      <w:r>
+        <w:rPr>
+          <w:rFonts w:ascii="微软雅黑" w:eastAsia="微软雅黑" w:hAnsi="微软雅黑" w:hint="eastAsia"/>
+        </w:rPr>
+        <w:t>只</w:t>
+      </w:r>
+      <w:r>
+        <w:rPr>
+          <w:rFonts w:ascii="微软雅黑" w:eastAsia="微软雅黑" w:hAnsi="微软雅黑"/>
+        </w:rPr>
+        <w:t>能</w:t>
+      </w:r>
+      <w:r>
+        <w:rPr>
+          <w:rFonts w:ascii="微软雅黑" w:eastAsia="微软雅黑" w:hAnsi="微软雅黑" w:hint="eastAsia"/>
+        </w:rPr>
+        <w:t>升</w:t>
+      </w:r>
+      <w:r>
+        <w:rPr>
+          <w:rFonts w:ascii="微软雅黑" w:eastAsia="微软雅黑" w:hAnsi="微软雅黑"/>
+        </w:rPr>
+        <w:t>为</w:t>
+      </w:r>
+      <w:r>
+        <w:rPr>
+          <w:rFonts w:ascii="微软雅黑" w:eastAsia="微软雅黑" w:hAnsi="微软雅黑" w:hint="eastAsia"/>
+        </w:rPr>
+        <w:t>更</w:t>
+      </w:r>
+      <w:r>
+        <w:rPr>
+          <w:rFonts w:ascii="微软雅黑" w:eastAsia="微软雅黑" w:hAnsi="微软雅黑"/>
+        </w:rPr>
+        <w:t>高等级的</w:t>
+      </w:r>
+      <w:r>
+        <w:rPr>
+          <w:rFonts w:ascii="微软雅黑" w:eastAsia="微软雅黑" w:hAnsi="微软雅黑"/>
+        </w:rPr>
+        <w:t>电池</w:t>
+      </w:r>
+      <w:r>
+        <w:rPr>
+          <w:rFonts w:ascii="微软雅黑" w:eastAsia="微软雅黑" w:hAnsi="微软雅黑"/>
+        </w:rPr>
+        <w:t>或增强器，不能降级。</w:t>
+      </w:r>
+      <w:r>
+        <w:rPr>
+          <w:rFonts w:ascii="微软雅黑" w:eastAsia="微软雅黑" w:hAnsi="微软雅黑" w:hint="eastAsia"/>
+        </w:rPr>
+        <w:t>升级</w:t>
+      </w:r>
+      <w:r>
+        <w:rPr>
+          <w:rFonts w:ascii="微软雅黑" w:eastAsia="微软雅黑" w:hAnsi="微软雅黑"/>
+        </w:rPr>
+        <w:t>时，旧</w:t>
+      </w:r>
+      <w:r>
+        <w:rPr>
+          <w:rFonts w:ascii="微软雅黑" w:eastAsia="微软雅黑" w:hAnsi="微软雅黑" w:hint="eastAsia"/>
+        </w:rPr>
+        <w:t>的</w:t>
+      </w:r>
+      <w:r>
+        <w:rPr>
+          <w:rFonts w:ascii="微软雅黑" w:eastAsia="微软雅黑" w:hAnsi="微软雅黑"/>
+        </w:rPr>
+        <w:t>道具消失，不会</w:t>
+      </w:r>
+      <w:r>
+        <w:rPr>
+          <w:rFonts w:ascii="微软雅黑" w:eastAsia="微软雅黑" w:hAnsi="微软雅黑" w:hint="eastAsia"/>
+        </w:rPr>
+        <w:t>被</w:t>
+      </w:r>
+      <w:r>
+        <w:rPr>
+          <w:rFonts w:ascii="微软雅黑" w:eastAsia="微软雅黑" w:hAnsi="微软雅黑"/>
+        </w:rPr>
+        <w:t>替换</w:t>
+      </w:r>
+      <w:r>
+        <w:rPr>
+          <w:rFonts w:ascii="微软雅黑" w:eastAsia="微软雅黑" w:hAnsi="微软雅黑" w:hint="eastAsia"/>
+        </w:rPr>
+        <w:t>下来</w:t>
+      </w:r>
+      <w:r>
+        <w:rPr>
+          <w:rFonts w:ascii="微软雅黑" w:eastAsia="微软雅黑" w:hAnsi="微软雅黑"/>
+        </w:rPr>
+        <w:t>。</w:t>
+      </w:r>
+    </w:p>
+    <w:p>
+      <w:pPr>
+        <w:rPr>
+          <w:rFonts w:ascii="微软雅黑" w:eastAsia="微软雅黑" w:hAnsi="微软雅黑"/>
+        </w:rPr>
+      </w:pPr>
+      <w:r>
+        <w:rPr>
+          <w:rFonts w:ascii="微软雅黑" w:eastAsia="微软雅黑" w:hAnsi="微软雅黑" w:hint="eastAsia"/>
+        </w:rPr>
+        <w:t>敌对阵营</w:t>
+      </w:r>
+      <w:r>
+        <w:rPr>
+          <w:rFonts w:ascii="微软雅黑" w:eastAsia="微软雅黑" w:hAnsi="微软雅黑"/>
+        </w:rPr>
+        <w:t>的据点，</w:t>
+      </w:r>
+      <w:r>
+        <w:rPr>
+          <w:rFonts w:ascii="微软雅黑" w:eastAsia="微软雅黑" w:hAnsi="微软雅黑" w:hint="eastAsia"/>
+        </w:rPr>
+        <w:t>需要</w:t>
+      </w:r>
+      <w:r>
+        <w:rPr>
+          <w:rFonts w:ascii="微软雅黑" w:eastAsia="微软雅黑" w:hAnsi="微软雅黑"/>
+        </w:rPr>
+        <w:t>先通过进攻</w:t>
+      </w:r>
+      <w:r>
+        <w:rPr>
+          <w:rFonts w:ascii="微软雅黑" w:eastAsia="微软雅黑" w:hAnsi="微软雅黑" w:hint="eastAsia"/>
+        </w:rPr>
+        <w:t>摧毁</w:t>
+      </w:r>
+      <w:r>
+        <w:rPr>
+          <w:rFonts w:ascii="微软雅黑" w:eastAsia="微软雅黑" w:hAnsi="微软雅黑"/>
+        </w:rPr>
+        <w:t>所有的</w:t>
+      </w:r>
+      <w:r>
+        <w:rPr>
+          <w:rFonts w:ascii="微软雅黑" w:eastAsia="微软雅黑" w:hAnsi="微软雅黑"/>
+        </w:rPr>
+        <w:t>电池</w:t>
+      </w:r>
+      <w:r>
+        <w:rPr>
+          <w:rFonts w:ascii="微软雅黑" w:eastAsia="微软雅黑" w:hAnsi="微软雅黑"/>
+        </w:rPr>
+        <w:t>后，才能重新部署占领。</w:t>
+      </w:r>
+    </w:p>
+    <w:p>
+      <w:pPr>
+        <w:rPr>
+          <w:rFonts w:ascii="微软雅黑" w:eastAsia="微软雅黑" w:hAnsi="微软雅黑"/>
+        </w:rPr>
+      </w:pPr>
+      <w:r>
+        <w:rPr>
+          <w:rFonts w:ascii="微软雅黑" w:eastAsia="微软雅黑" w:hAnsi="微软雅黑" w:hint="eastAsia"/>
+        </w:rPr>
+        <w:t>如果</w:t>
+      </w:r>
+      <w:r>
+        <w:rPr>
+          <w:rFonts w:ascii="微软雅黑" w:eastAsia="微软雅黑" w:hAnsi="微软雅黑"/>
+        </w:rPr>
+        <w:t>一个据点</w:t>
+      </w:r>
+      <w:r>
+        <w:rPr>
+          <w:rFonts w:ascii="微软雅黑" w:eastAsia="微软雅黑" w:hAnsi="微软雅黑" w:hint="eastAsia"/>
+        </w:rPr>
+        <w:t>上</w:t>
+      </w:r>
+      <w:r>
+        <w:rPr>
+          <w:rFonts w:ascii="微软雅黑" w:eastAsia="微软雅黑" w:hAnsi="微软雅黑"/>
+        </w:rPr>
+        <w:t>安</w:t>
+      </w:r>
+      <w:r>
+        <w:rPr>
+          <w:rFonts w:ascii="微软雅黑" w:eastAsia="微软雅黑" w:hAnsi="微软雅黑" w:hint="eastAsia"/>
+        </w:rPr>
+        <w:t>放不</w:t>
+      </w:r>
+      <w:r>
+        <w:rPr>
+          <w:rFonts w:ascii="微软雅黑" w:eastAsia="微软雅黑" w:hAnsi="微软雅黑"/>
+        </w:rPr>
+        <w:t>足</w:t>
       </w:r>
       <w:r>
         <w:rPr>
@@ -5551,769 +6175,13 @@
         <w:rPr>
           <w:rFonts w:ascii="微软雅黑" w:eastAsia="微软雅黑" w:hAnsi="微软雅黑"/>
         </w:rPr>
-        <w:t>收集器</w:t>
-      </w:r>
-      <w:r>
-        <w:rPr>
-          <w:rFonts w:ascii="微软雅黑" w:eastAsia="微软雅黑" w:hAnsi="微软雅黑" w:hint="eastAsia"/>
-        </w:rPr>
-        <w:t>安</w:t>
-      </w:r>
-      <w:r>
-        <w:rPr>
-          <w:rFonts w:ascii="微软雅黑" w:eastAsia="微软雅黑" w:hAnsi="微软雅黑"/>
-        </w:rPr>
-        <w:t>满后，据点处于占领状态。</w:t>
-      </w:r>
-    </w:p>
-    <w:p>
-      <w:pPr>
-        <w:rPr>
-          <w:rFonts w:ascii="微软雅黑" w:eastAsia="微软雅黑" w:hAnsi="微软雅黑"/>
-        </w:rPr>
-      </w:pPr>
-      <w:r>
-        <w:rPr>
-          <w:rFonts w:ascii="微软雅黑" w:eastAsia="微软雅黑" w:hAnsi="微软雅黑"/>
-        </w:rPr>
-        <w:t>据点</w:t>
-      </w:r>
-      <w:r>
-        <w:rPr>
-          <w:rFonts w:ascii="微软雅黑" w:eastAsia="微软雅黑" w:hAnsi="微软雅黑" w:hint="eastAsia"/>
-        </w:rPr>
-        <w:t>的占</w:t>
-      </w:r>
-      <w:r>
-        <w:rPr>
-          <w:rFonts w:ascii="微软雅黑" w:eastAsia="微软雅黑" w:hAnsi="微软雅黑"/>
-        </w:rPr>
-        <w:t>领者为</w:t>
-      </w:r>
-      <w:r>
-        <w:rPr>
-          <w:rFonts w:ascii="微软雅黑" w:eastAsia="微软雅黑" w:hAnsi="微软雅黑" w:hint="eastAsia"/>
-        </w:rPr>
-        <w:t>安</w:t>
-      </w:r>
-      <w:r>
-        <w:rPr>
-          <w:rFonts w:ascii="微软雅黑" w:eastAsia="微软雅黑" w:hAnsi="微软雅黑"/>
-        </w:rPr>
-        <w:t>装“</w:t>
-      </w:r>
-      <w:r>
-        <w:rPr>
-          <w:rFonts w:ascii="微软雅黑" w:eastAsia="微软雅黑" w:hAnsi="微软雅黑"/>
-        </w:rPr>
-        <w:t>收</w:t>
-      </w:r>
-      <w:r>
-        <w:rPr>
-          <w:rFonts w:ascii="微软雅黑" w:eastAsia="微软雅黑" w:hAnsi="微软雅黑" w:hint="eastAsia"/>
-        </w:rPr>
-        <w:t>集</w:t>
-      </w:r>
-      <w:r>
-        <w:rPr>
-          <w:rFonts w:ascii="微软雅黑" w:eastAsia="微软雅黑" w:hAnsi="微软雅黑"/>
-        </w:rPr>
-        <w:t>器等级和</w:t>
-      </w:r>
-      <w:r>
-        <w:rPr>
-          <w:rFonts w:ascii="微软雅黑" w:eastAsia="微软雅黑" w:hAnsi="微软雅黑" w:hint="eastAsia"/>
-        </w:rPr>
-        <w:t>“</w:t>
-      </w:r>
-      <w:r>
-        <w:rPr>
-          <w:rFonts w:ascii="微软雅黑" w:eastAsia="微软雅黑" w:hAnsi="微软雅黑"/>
-        </w:rPr>
-        <w:t>最高</w:t>
-      </w:r>
-      <w:r>
-        <w:rPr>
-          <w:rFonts w:ascii="微软雅黑" w:eastAsia="微软雅黑" w:hAnsi="微软雅黑" w:hint="eastAsia"/>
-        </w:rPr>
-        <w:t>的</w:t>
-      </w:r>
-      <w:r>
-        <w:rPr>
-          <w:rFonts w:ascii="微软雅黑" w:eastAsia="微软雅黑" w:hAnsi="微软雅黑"/>
-        </w:rPr>
-        <w:t>玩家。</w:t>
-      </w:r>
-      <w:r>
-        <w:rPr>
-          <w:rFonts w:ascii="微软雅黑" w:eastAsia="微软雅黑" w:hAnsi="微软雅黑" w:hint="eastAsia"/>
-        </w:rPr>
-        <w:t>据点</w:t>
-      </w:r>
-      <w:r>
-        <w:rPr>
-          <w:rFonts w:ascii="微软雅黑" w:eastAsia="微软雅黑" w:hAnsi="微软雅黑"/>
-        </w:rPr>
-        <w:t>的占领者</w:t>
-      </w:r>
-      <w:r>
-        <w:rPr>
-          <w:rFonts w:ascii="微软雅黑" w:eastAsia="微软雅黑" w:hAnsi="微软雅黑" w:hint="eastAsia"/>
-        </w:rPr>
-        <w:t>不</w:t>
-      </w:r>
-      <w:r>
-        <w:rPr>
-          <w:rFonts w:ascii="微软雅黑" w:eastAsia="微软雅黑" w:hAnsi="微软雅黑" w:hint="eastAsia"/>
-        </w:rPr>
-        <w:t>但</w:t>
-      </w:r>
-      <w:r>
-        <w:rPr>
-          <w:rFonts w:ascii="微软雅黑" w:eastAsia="微软雅黑" w:hAnsi="微软雅黑"/>
-        </w:rPr>
-        <w:t>会在</w:t>
-      </w:r>
-      <w:r>
-        <w:rPr>
-          <w:rFonts w:ascii="微软雅黑" w:eastAsia="微软雅黑" w:hAnsi="微软雅黑" w:hint="eastAsia"/>
-        </w:rPr>
-        <w:t>据点上</w:t>
-      </w:r>
-      <w:r>
-        <w:rPr>
-          <w:rFonts w:ascii="微软雅黑" w:eastAsia="微软雅黑" w:hAnsi="微软雅黑"/>
-        </w:rPr>
-        <w:t>显示名称</w:t>
-      </w:r>
-      <w:r>
-        <w:rPr>
-          <w:rFonts w:ascii="微软雅黑" w:eastAsia="微软雅黑" w:hAnsi="微软雅黑" w:hint="eastAsia"/>
-        </w:rPr>
-        <w:t>昵称</w:t>
-      </w:r>
-      <w:r>
-        <w:rPr>
-          <w:rFonts w:ascii="微软雅黑" w:eastAsia="微软雅黑" w:hAnsi="微软雅黑"/>
-        </w:rPr>
-        <w:t>外，还可以写一段</w:t>
-      </w:r>
-      <w:r>
-        <w:rPr>
-          <w:rFonts w:ascii="微软雅黑" w:eastAsia="微软雅黑" w:hAnsi="微软雅黑" w:hint="eastAsia"/>
-        </w:rPr>
-        <w:t>20字</w:t>
-      </w:r>
-      <w:r>
-        <w:rPr>
-          <w:rFonts w:ascii="微软雅黑" w:eastAsia="微软雅黑" w:hAnsi="微软雅黑"/>
-        </w:rPr>
-        <w:t>以内的留言。</w:t>
-      </w:r>
-    </w:p>
-    <w:p>
-      <w:pPr>
-        <w:rPr>
-          <w:rFonts w:ascii="微软雅黑" w:eastAsia="微软雅黑" w:hAnsi="微软雅黑"/>
-        </w:rPr>
-      </w:pPr>
-      <w:r>
-        <w:rPr>
-          <w:rFonts w:ascii="微软雅黑" w:eastAsia="微软雅黑" w:hAnsi="微软雅黑" w:hint="eastAsia"/>
-        </w:rPr>
-        <w:t>每</w:t>
-      </w:r>
-      <w:r>
-        <w:rPr>
-          <w:rFonts w:ascii="微软雅黑" w:eastAsia="微软雅黑" w:hAnsi="微软雅黑"/>
-        </w:rPr>
-        <w:t>个玩家可以在据点上安装</w:t>
-      </w:r>
-      <w:r>
-        <w:rPr>
-          <w:rFonts w:ascii="微软雅黑" w:eastAsia="微软雅黑" w:hAnsi="微软雅黑" w:hint="eastAsia"/>
-        </w:rPr>
-        <w:t>收集</w:t>
-      </w:r>
-      <w:r>
-        <w:rPr>
-          <w:rFonts w:ascii="微软雅黑" w:eastAsia="微软雅黑" w:hAnsi="微软雅黑"/>
-        </w:rPr>
-        <w:t>器的数</w:t>
-      </w:r>
-      <w:r>
-        <w:rPr>
-          <w:rFonts w:ascii="微软雅黑" w:eastAsia="微软雅黑" w:hAnsi="微软雅黑" w:hint="eastAsia"/>
-        </w:rPr>
-        <w:t>量</w:t>
-      </w:r>
-      <w:r>
-        <w:rPr>
-          <w:rFonts w:ascii="微软雅黑" w:eastAsia="微软雅黑" w:hAnsi="微软雅黑"/>
-        </w:rPr>
-        <w:t>，与收集器的等级相关。等级</w:t>
-      </w:r>
-      <w:r>
-        <w:rPr>
-          <w:rFonts w:ascii="微软雅黑" w:eastAsia="微软雅黑" w:hAnsi="微软雅黑" w:hint="eastAsia"/>
-        </w:rPr>
-        <w:t>越</w:t>
-      </w:r>
-      <w:r>
-        <w:rPr>
-          <w:rFonts w:ascii="微软雅黑" w:eastAsia="微软雅黑" w:hAnsi="微软雅黑"/>
-        </w:rPr>
-        <w:t>高的收集器，</w:t>
-      </w:r>
-      <w:r>
-        <w:rPr>
-          <w:rFonts w:ascii="微软雅黑" w:eastAsia="微软雅黑" w:hAnsi="微软雅黑" w:hint="eastAsia"/>
-        </w:rPr>
-        <w:t>玩</w:t>
-      </w:r>
-      <w:r>
-        <w:rPr>
-          <w:rFonts w:ascii="微软雅黑" w:eastAsia="微软雅黑" w:hAnsi="微软雅黑"/>
-        </w:rPr>
-        <w:t>家安</w:t>
-      </w:r>
-      <w:r>
-        <w:rPr>
-          <w:rFonts w:ascii="微软雅黑" w:eastAsia="微软雅黑" w:hAnsi="微软雅黑" w:hint="eastAsia"/>
-        </w:rPr>
-        <w:t>装</w:t>
-      </w:r>
-      <w:r>
-        <w:rPr>
-          <w:rFonts w:ascii="微软雅黑" w:eastAsia="微软雅黑" w:hAnsi="微软雅黑"/>
-        </w:rPr>
-        <w:t>的数</w:t>
-      </w:r>
-      <w:r>
-        <w:rPr>
-          <w:rFonts w:ascii="微软雅黑" w:eastAsia="微软雅黑" w:hAnsi="微软雅黑" w:hint="eastAsia"/>
-        </w:rPr>
-        <w:t>量</w:t>
-      </w:r>
-      <w:r>
-        <w:rPr>
-          <w:rFonts w:ascii="微软雅黑" w:eastAsia="微软雅黑" w:hAnsi="微软雅黑"/>
-        </w:rPr>
-        <w:t>越少。</w:t>
-      </w:r>
-      <w:r>
-        <w:rPr>
-          <w:rFonts w:ascii="微软雅黑" w:eastAsia="微软雅黑" w:hAnsi="微软雅黑" w:hint="eastAsia"/>
-        </w:rPr>
-        <w:t>（1级8个</w:t>
-      </w:r>
-      <w:r>
-        <w:rPr>
-          <w:rFonts w:ascii="微软雅黑" w:eastAsia="微软雅黑" w:hAnsi="微软雅黑"/>
-        </w:rPr>
-        <w:t>，</w:t>
-      </w:r>
-      <w:r>
-        <w:rPr>
-          <w:rFonts w:ascii="微软雅黑" w:eastAsia="微软雅黑" w:hAnsi="微软雅黑" w:hint="eastAsia"/>
-        </w:rPr>
-        <w:t>2~</w:t>
-      </w:r>
-      <w:r>
-        <w:rPr>
-          <w:rFonts w:ascii="微软雅黑" w:eastAsia="微软雅黑" w:hAnsi="微软雅黑"/>
-        </w:rPr>
-        <w:t>4</w:t>
-      </w:r>
-      <w:r>
-        <w:rPr>
-          <w:rFonts w:ascii="微软雅黑" w:eastAsia="微软雅黑" w:hAnsi="微软雅黑" w:hint="eastAsia"/>
-        </w:rPr>
-        <w:t>级4个</w:t>
-      </w:r>
-      <w:r>
-        <w:rPr>
-          <w:rFonts w:ascii="微软雅黑" w:eastAsia="微软雅黑" w:hAnsi="微软雅黑"/>
-        </w:rPr>
-        <w:t>，</w:t>
-      </w:r>
-      <w:r>
-        <w:rPr>
-          <w:rFonts w:ascii="微软雅黑" w:eastAsia="微软雅黑" w:hAnsi="微软雅黑" w:hint="eastAsia"/>
-        </w:rPr>
-        <w:t>5~</w:t>
-      </w:r>
-      <w:r>
-        <w:rPr>
-          <w:rFonts w:ascii="微软雅黑" w:eastAsia="微软雅黑" w:hAnsi="微软雅黑"/>
-        </w:rPr>
-        <w:t>6</w:t>
-      </w:r>
-      <w:r>
-        <w:rPr>
-          <w:rFonts w:ascii="微软雅黑" w:eastAsia="微软雅黑" w:hAnsi="微软雅黑" w:hint="eastAsia"/>
-        </w:rPr>
-        <w:t>级2个</w:t>
-      </w:r>
-      <w:r>
-        <w:rPr>
-          <w:rFonts w:ascii="微软雅黑" w:eastAsia="微软雅黑" w:hAnsi="微软雅黑"/>
-        </w:rPr>
-        <w:t>，</w:t>
-      </w:r>
-      <w:r>
-        <w:rPr>
-          <w:rFonts w:ascii="微软雅黑" w:eastAsia="微软雅黑" w:hAnsi="微软雅黑" w:hint="eastAsia"/>
-        </w:rPr>
-        <w:t>7</w:t>
-      </w:r>
-      <w:r>
-        <w:rPr>
-          <w:rFonts w:ascii="微软雅黑" w:eastAsia="微软雅黑" w:hAnsi="微软雅黑"/>
-        </w:rPr>
-        <w:t>~8</w:t>
-      </w:r>
-      <w:r>
-        <w:rPr>
-          <w:rFonts w:ascii="微软雅黑" w:eastAsia="微软雅黑" w:hAnsi="微软雅黑" w:hint="eastAsia"/>
-        </w:rPr>
-        <w:t>级1个）</w:t>
-      </w:r>
-    </w:p>
-    <w:p>
-      <w:pPr>
-        <w:rPr>
-          <w:rFonts w:ascii="微软雅黑" w:eastAsia="微软雅黑" w:hAnsi="微软雅黑"/>
-        </w:rPr>
-      </w:pPr>
-      <w:r>
-        <w:rPr>
-          <w:rFonts w:ascii="微软雅黑" w:eastAsia="微软雅黑" w:hAnsi="微软雅黑" w:hint="eastAsia"/>
-        </w:rPr>
-        <w:t>除</w:t>
-      </w:r>
-      <w:r>
-        <w:rPr>
-          <w:rFonts w:ascii="微软雅黑" w:eastAsia="微软雅黑" w:hAnsi="微软雅黑"/>
-        </w:rPr>
-        <w:t>了</w:t>
-      </w:r>
-      <w:r>
-        <w:rPr>
-          <w:rFonts w:ascii="微软雅黑" w:eastAsia="微软雅黑" w:hAnsi="微软雅黑" w:hint="eastAsia"/>
-        </w:rPr>
-        <w:t>安装</w:t>
-      </w:r>
-      <w:r>
-        <w:rPr>
-          <w:rFonts w:ascii="微软雅黑" w:eastAsia="微软雅黑" w:hAnsi="微软雅黑"/>
-        </w:rPr>
-        <w:t>收集器外，还</w:t>
-      </w:r>
-      <w:r>
-        <w:rPr>
-          <w:rFonts w:ascii="微软雅黑" w:eastAsia="微软雅黑" w:hAnsi="微软雅黑" w:hint="eastAsia"/>
-        </w:rPr>
-        <w:t>可</w:t>
-      </w:r>
-      <w:r>
-        <w:rPr>
-          <w:rFonts w:ascii="微软雅黑" w:eastAsia="微软雅黑" w:hAnsi="微软雅黑"/>
-        </w:rPr>
-        <w:t>以安装最多</w:t>
-      </w:r>
-      <w:r>
-        <w:rPr>
-          <w:rFonts w:ascii="微软雅黑" w:eastAsia="微软雅黑" w:hAnsi="微软雅黑"/>
-        </w:rPr>
-        <w:t>6</w:t>
-      </w:r>
-      <w:r>
-        <w:rPr>
-          <w:rFonts w:ascii="微软雅黑" w:eastAsia="微软雅黑" w:hAnsi="微软雅黑" w:hint="eastAsia"/>
-        </w:rPr>
-        <w:t>个</w:t>
-      </w:r>
-      <w:r>
-        <w:rPr>
-          <w:rFonts w:ascii="微软雅黑" w:eastAsia="微软雅黑" w:hAnsi="微软雅黑"/>
-        </w:rPr>
-        <w:t>增强</w:t>
-      </w:r>
-      <w:r>
-        <w:rPr>
-          <w:rFonts w:ascii="微软雅黑" w:eastAsia="微软雅黑" w:hAnsi="微软雅黑" w:hint="eastAsia"/>
-        </w:rPr>
-        <w:t>器</w:t>
-      </w:r>
-      <w:r>
-        <w:rPr>
-          <w:rFonts w:ascii="微软雅黑" w:eastAsia="微软雅黑" w:hAnsi="微软雅黑"/>
-        </w:rPr>
-        <w:t>。</w:t>
-      </w:r>
-      <w:r>
-        <w:rPr>
-          <w:rFonts w:ascii="微软雅黑" w:eastAsia="微软雅黑" w:hAnsi="微软雅黑" w:hint="eastAsia"/>
-        </w:rPr>
-        <w:t>在</w:t>
-      </w:r>
-      <w:r>
-        <w:rPr>
-          <w:rFonts w:ascii="微软雅黑" w:eastAsia="微软雅黑" w:hAnsi="微软雅黑"/>
-        </w:rPr>
-        <w:t>当前版本</w:t>
-      </w:r>
-      <w:r>
-        <w:rPr>
-          <w:rFonts w:ascii="微软雅黑" w:eastAsia="微软雅黑" w:hAnsi="微软雅黑" w:hint="eastAsia"/>
-        </w:rPr>
-        <w:t>中，可</w:t>
-      </w:r>
-      <w:r>
-        <w:rPr>
-          <w:rFonts w:ascii="微软雅黑" w:eastAsia="微软雅黑" w:hAnsi="微软雅黑"/>
-        </w:rPr>
-        <w:t>安装护</w:t>
-      </w:r>
-      <w:r>
-        <w:rPr>
-          <w:rFonts w:ascii="微软雅黑" w:eastAsia="微软雅黑" w:hAnsi="微软雅黑" w:hint="eastAsia"/>
-        </w:rPr>
-        <w:t>盾</w:t>
-      </w:r>
-      <w:r>
-        <w:rPr>
-          <w:rFonts w:ascii="微软雅黑" w:eastAsia="微软雅黑" w:hAnsi="微软雅黑" w:hint="eastAsia"/>
-        </w:rPr>
-        <w:t>、</w:t>
-      </w:r>
-      <w:r>
-        <w:rPr>
-          <w:rFonts w:ascii="微软雅黑" w:eastAsia="微软雅黑" w:hAnsi="微软雅黑"/>
-        </w:rPr>
-        <w:t>防御武器</w:t>
-      </w:r>
-      <w:r>
-        <w:rPr>
-          <w:rFonts w:ascii="微软雅黑" w:eastAsia="微软雅黑" w:hAnsi="微软雅黑" w:hint="eastAsia"/>
-        </w:rPr>
-        <w:t>或</w:t>
-      </w:r>
-      <w:r>
-        <w:rPr>
-          <w:rFonts w:ascii="微软雅黑" w:eastAsia="微软雅黑" w:hAnsi="微软雅黑"/>
-        </w:rPr>
-        <w:t>能量范围扩展器</w:t>
-      </w:r>
-      <w:r>
-        <w:rPr>
-          <w:rFonts w:ascii="微软雅黑" w:eastAsia="微软雅黑" w:hAnsi="微软雅黑" w:hint="eastAsia"/>
-        </w:rPr>
-        <w:t>三</w:t>
-      </w:r>
-      <w:r>
-        <w:rPr>
-          <w:rFonts w:ascii="微软雅黑" w:eastAsia="微软雅黑" w:hAnsi="微软雅黑"/>
-        </w:rPr>
-        <w:t>种</w:t>
-      </w:r>
-      <w:r>
-        <w:rPr>
-          <w:rFonts w:ascii="微软雅黑" w:eastAsia="微软雅黑" w:hAnsi="微软雅黑" w:hint="eastAsia"/>
-        </w:rPr>
-        <w:t>增强</w:t>
-      </w:r>
-      <w:r>
-        <w:rPr>
-          <w:rFonts w:ascii="微软雅黑" w:eastAsia="微软雅黑" w:hAnsi="微软雅黑"/>
-        </w:rPr>
-        <w:t>器。</w:t>
-      </w:r>
-      <w:r>
-        <w:rPr>
-          <w:rFonts w:ascii="微软雅黑" w:eastAsia="微软雅黑" w:hAnsi="微软雅黑" w:hint="eastAsia"/>
-        </w:rPr>
-        <w:t>详情请</w:t>
-      </w:r>
-      <w:r>
-        <w:rPr>
-          <w:rFonts w:ascii="微软雅黑" w:eastAsia="微软雅黑" w:hAnsi="微软雅黑"/>
-        </w:rPr>
-        <w:t>看道具说明。</w:t>
-      </w:r>
-    </w:p>
-    <w:p>
-      <w:pPr>
-        <w:rPr>
-          <w:rFonts w:ascii="微软雅黑" w:eastAsia="微软雅黑" w:hAnsi="微软雅黑"/>
-        </w:rPr>
-      </w:pPr>
-      <w:r>
-        <w:rPr>
-          <w:rFonts w:ascii="微软雅黑" w:eastAsia="微软雅黑" w:hAnsi="微软雅黑" w:hint="eastAsia"/>
-        </w:rPr>
-        <w:t>玩</w:t>
-      </w:r>
-      <w:r>
-        <w:rPr>
-          <w:rFonts w:ascii="微软雅黑" w:eastAsia="微软雅黑" w:hAnsi="微软雅黑"/>
-        </w:rPr>
-        <w:t>家可以对同阵营的据点进行</w:t>
-      </w:r>
-      <w:r>
-        <w:rPr>
-          <w:rFonts w:ascii="微软雅黑" w:eastAsia="微软雅黑" w:hAnsi="微软雅黑" w:hint="eastAsia"/>
-        </w:rPr>
-        <w:t>升级。</w:t>
-      </w:r>
-      <w:r>
-        <w:rPr>
-          <w:rFonts w:ascii="微软雅黑" w:eastAsia="微软雅黑" w:hAnsi="微软雅黑" w:hint="eastAsia"/>
-        </w:rPr>
-        <w:t>只</w:t>
-      </w:r>
-      <w:r>
-        <w:rPr>
-          <w:rFonts w:ascii="微软雅黑" w:eastAsia="微软雅黑" w:hAnsi="微软雅黑"/>
-        </w:rPr>
-        <w:t>能</w:t>
-      </w:r>
-      <w:r>
-        <w:rPr>
-          <w:rFonts w:ascii="微软雅黑" w:eastAsia="微软雅黑" w:hAnsi="微软雅黑" w:hint="eastAsia"/>
-        </w:rPr>
-        <w:t>升</w:t>
-      </w:r>
-      <w:r>
-        <w:rPr>
-          <w:rFonts w:ascii="微软雅黑" w:eastAsia="微软雅黑" w:hAnsi="微软雅黑"/>
-        </w:rPr>
-        <w:t>为</w:t>
-      </w:r>
-      <w:r>
-        <w:rPr>
-          <w:rFonts w:ascii="微软雅黑" w:eastAsia="微软雅黑" w:hAnsi="微软雅黑" w:hint="eastAsia"/>
-        </w:rPr>
-        <w:t>更</w:t>
-      </w:r>
-      <w:r>
-        <w:rPr>
-          <w:rFonts w:ascii="微软雅黑" w:eastAsia="微软雅黑" w:hAnsi="微软雅黑"/>
-        </w:rPr>
-        <w:t>高等级的收集器或增强器，不能降级。</w:t>
-      </w:r>
-      <w:r>
-        <w:rPr>
-          <w:rFonts w:ascii="微软雅黑" w:eastAsia="微软雅黑" w:hAnsi="微软雅黑" w:hint="eastAsia"/>
-        </w:rPr>
-        <w:t>升级</w:t>
-      </w:r>
-      <w:r>
-        <w:rPr>
-          <w:rFonts w:ascii="微软雅黑" w:eastAsia="微软雅黑" w:hAnsi="微软雅黑"/>
-        </w:rPr>
-        <w:t>时，旧</w:t>
-      </w:r>
-      <w:r>
-        <w:rPr>
-          <w:rFonts w:ascii="微软雅黑" w:eastAsia="微软雅黑" w:hAnsi="微软雅黑" w:hint="eastAsia"/>
-        </w:rPr>
-        <w:t>的</w:t>
-      </w:r>
-      <w:r>
-        <w:rPr>
-          <w:rFonts w:ascii="微软雅黑" w:eastAsia="微软雅黑" w:hAnsi="微软雅黑"/>
-        </w:rPr>
-        <w:t>道具消失，不会</w:t>
-      </w:r>
-      <w:r>
-        <w:rPr>
-          <w:rFonts w:ascii="微软雅黑" w:eastAsia="微软雅黑" w:hAnsi="微软雅黑" w:hint="eastAsia"/>
-        </w:rPr>
-        <w:t>被</w:t>
-      </w:r>
-      <w:r>
-        <w:rPr>
-          <w:rFonts w:ascii="微软雅黑" w:eastAsia="微软雅黑" w:hAnsi="微软雅黑"/>
-        </w:rPr>
-        <w:t>替换</w:t>
-      </w:r>
-      <w:r>
-        <w:rPr>
-          <w:rFonts w:ascii="微软雅黑" w:eastAsia="微软雅黑" w:hAnsi="微软雅黑" w:hint="eastAsia"/>
-        </w:rPr>
-        <w:t>下来</w:t>
-      </w:r>
-      <w:r>
-        <w:rPr>
-          <w:rFonts w:ascii="微软雅黑" w:eastAsia="微软雅黑" w:hAnsi="微软雅黑"/>
-        </w:rPr>
-        <w:t>。</w:t>
-      </w:r>
-    </w:p>
-    <w:p>
-      <w:pPr>
-        <w:rPr>
-          <w:rFonts w:ascii="微软雅黑" w:eastAsia="微软雅黑" w:hAnsi="微软雅黑"/>
-        </w:rPr>
-      </w:pPr>
-      <w:r>
-        <w:rPr>
-          <w:rFonts w:ascii="微软雅黑" w:eastAsia="微软雅黑" w:hAnsi="微软雅黑" w:hint="eastAsia"/>
-        </w:rPr>
-        <w:t>敌对阵营</w:t>
-      </w:r>
-      <w:r>
-        <w:rPr>
-          <w:rFonts w:ascii="微软雅黑" w:eastAsia="微软雅黑" w:hAnsi="微软雅黑"/>
-        </w:rPr>
-        <w:t>的据点，</w:t>
-      </w:r>
-      <w:r>
-        <w:rPr>
-          <w:rFonts w:ascii="微软雅黑" w:eastAsia="微软雅黑" w:hAnsi="微软雅黑" w:hint="eastAsia"/>
-        </w:rPr>
-        <w:t>需要</w:t>
-      </w:r>
-      <w:r>
-        <w:rPr>
-          <w:rFonts w:ascii="微软雅黑" w:eastAsia="微软雅黑" w:hAnsi="微软雅黑"/>
-        </w:rPr>
-        <w:t>先通过进攻</w:t>
-      </w:r>
-      <w:r>
-        <w:rPr>
-          <w:rFonts w:ascii="微软雅黑" w:eastAsia="微软雅黑" w:hAnsi="微软雅黑" w:hint="eastAsia"/>
-        </w:rPr>
-        <w:t>摧毁</w:t>
-      </w:r>
-      <w:r>
-        <w:rPr>
-          <w:rFonts w:ascii="微软雅黑" w:eastAsia="微软雅黑" w:hAnsi="微软雅黑"/>
-        </w:rPr>
-        <w:t>所有的收集器后，才能重新部署占领。</w:t>
-      </w:r>
-    </w:p>
-    <w:p>
-      <w:pPr>
-        <w:rPr>
-          <w:rFonts w:ascii="微软雅黑" w:eastAsia="微软雅黑" w:hAnsi="微软雅黑"/>
-        </w:rPr>
-      </w:pPr>
-      <w:r>
-        <w:rPr>
-          <w:rFonts w:ascii="微软雅黑" w:eastAsia="微软雅黑" w:hAnsi="微软雅黑" w:hint="eastAsia"/>
-        </w:rPr>
-        <w:t>如果</w:t>
-      </w:r>
-      <w:r>
-        <w:rPr>
-          <w:rFonts w:ascii="微软雅黑" w:eastAsia="微软雅黑" w:hAnsi="微软雅黑"/>
-        </w:rPr>
-        <w:t>一个据点</w:t>
-      </w:r>
-      <w:r>
-        <w:rPr>
-          <w:rFonts w:ascii="微软雅黑" w:eastAsia="微软雅黑" w:hAnsi="微软雅黑" w:hint="eastAsia"/>
-        </w:rPr>
-        <w:t>上</w:t>
-      </w:r>
-      <w:r>
-        <w:rPr>
-          <w:rFonts w:ascii="微软雅黑" w:eastAsia="微软雅黑" w:hAnsi="微软雅黑"/>
-        </w:rPr>
-        <w:t>安</w:t>
-      </w:r>
-      <w:r>
-        <w:rPr>
-          <w:rFonts w:ascii="微软雅黑" w:eastAsia="微软雅黑" w:hAnsi="微软雅黑" w:hint="eastAsia"/>
-        </w:rPr>
-        <w:t>放不</w:t>
-      </w:r>
-      <w:r>
-        <w:rPr>
-          <w:rFonts w:ascii="微软雅黑" w:eastAsia="微软雅黑" w:hAnsi="微软雅黑"/>
-        </w:rPr>
-        <w:t>足</w:t>
-      </w:r>
-      <w:r>
-        <w:rPr>
-          <w:rFonts w:ascii="微软雅黑" w:eastAsia="微软雅黑" w:hAnsi="微软雅黑" w:hint="eastAsia"/>
-        </w:rPr>
-        <w:t>8个</w:t>
-      </w:r>
-      <w:r>
-        <w:rPr>
-          <w:rFonts w:ascii="微软雅黑" w:eastAsia="微软雅黑" w:hAnsi="微软雅黑"/>
-        </w:rPr>
-        <w:t>收</w:t>
-      </w:r>
-      <w:r>
-        <w:rPr>
-          <w:rFonts w:ascii="微软雅黑" w:eastAsia="微软雅黑" w:hAnsi="微软雅黑" w:hint="eastAsia"/>
-        </w:rPr>
-        <w:t>集</w:t>
-      </w:r>
-      <w:r>
-        <w:rPr>
-          <w:rFonts w:ascii="微软雅黑" w:eastAsia="微软雅黑" w:hAnsi="微软雅黑"/>
-        </w:rPr>
-        <w:t>器，</w:t>
-      </w:r>
-      <w:r>
-        <w:rPr>
-          <w:rFonts w:ascii="微软雅黑" w:eastAsia="微软雅黑" w:hAnsi="微软雅黑" w:hint="eastAsia"/>
-        </w:rPr>
-        <w:t>此</w:t>
-      </w:r>
-      <w:r>
-        <w:rPr>
-          <w:rFonts w:ascii="微软雅黑" w:eastAsia="微软雅黑" w:hAnsi="微软雅黑"/>
-        </w:rPr>
-        <w:t>据点</w:t>
-      </w:r>
-      <w:r>
-        <w:rPr>
-          <w:rFonts w:ascii="微软雅黑" w:eastAsia="微软雅黑" w:hAnsi="微软雅黑" w:hint="eastAsia"/>
-        </w:rPr>
-        <w:t>暂</w:t>
-      </w:r>
-      <w:r>
-        <w:rPr>
-          <w:rFonts w:ascii="微软雅黑" w:eastAsia="微软雅黑" w:hAnsi="微软雅黑" w:hint="eastAsia"/>
-        </w:rPr>
-        <w:t>无</w:t>
-      </w:r>
-      <w:r>
-        <w:rPr>
-          <w:rFonts w:ascii="微软雅黑" w:eastAsia="微软雅黑" w:hAnsi="微软雅黑"/>
-        </w:rPr>
-        <w:t>阵营</w:t>
-      </w:r>
-      <w:r>
-        <w:rPr>
-          <w:rFonts w:ascii="微软雅黑" w:eastAsia="微软雅黑" w:hAnsi="微软雅黑" w:hint="eastAsia"/>
-        </w:rPr>
-        <w:t>归属</w:t>
-      </w:r>
-      <w:r>
-        <w:rPr>
-          <w:rFonts w:ascii="微软雅黑" w:eastAsia="微软雅黑" w:hAnsi="微软雅黑"/>
-        </w:rPr>
-        <w:t>。</w:t>
-      </w:r>
-      <w:r>
-        <w:rPr>
-          <w:rFonts w:ascii="微软雅黑" w:eastAsia="微软雅黑" w:hAnsi="微软雅黑" w:hint="eastAsia"/>
-        </w:rPr>
-        <w:t>在</w:t>
-      </w:r>
-      <w:r>
-        <w:rPr>
-          <w:rFonts w:ascii="微软雅黑" w:eastAsia="微软雅黑" w:hAnsi="微软雅黑"/>
-        </w:rPr>
-        <w:t>此状态下，同阵</w:t>
+        <w:t>电池</w:t>
+      </w:r>
+      <w:r>
+        <w:rPr>
+          <w:rFonts w:ascii="微软雅黑" w:eastAsia="微软雅黑" w:hAnsi="微软雅黑"/>
+        </w:rPr>
+        <w:t>，同阵</w:t>
       </w:r>
       <w:r>
         <w:rPr>
@@ -7008,7 +6876,6 @@
         <w:rPr>
           <w:rFonts w:ascii="微软雅黑" w:eastAsia="微软雅黑" w:hAnsi="微软雅黑" w:hint="eastAsia"/>
         </w:rPr>
-        <w:lastRenderedPageBreak/>
         <w:t>受</w:t>
       </w:r>
       <w:r>
@@ -7514,7 +7381,49 @@
         <w:rPr>
           <w:rFonts w:ascii="微软雅黑" w:eastAsia="微软雅黑" w:hAnsi="微软雅黑"/>
         </w:rPr>
-        <w:t>次充能会把玩家当前的能量全部充入。</w:t>
+        <w:t>次充能</w:t>
+      </w:r>
+      <w:r>
+        <w:rPr>
+          <w:rFonts w:ascii="微软雅黑" w:eastAsia="微软雅黑" w:hAnsi="微软雅黑" w:hint="eastAsia"/>
+        </w:rPr>
+        <w:t>要</w:t>
+      </w:r>
+      <w:r>
+        <w:rPr>
+          <w:rFonts w:ascii="微软雅黑" w:eastAsia="微软雅黑" w:hAnsi="微软雅黑"/>
+        </w:rPr>
+        <w:t>选择哪个电池，</w:t>
+      </w:r>
+      <w:r>
+        <w:rPr>
+          <w:rFonts w:ascii="微软雅黑" w:eastAsia="微软雅黑" w:hAnsi="微软雅黑" w:hint="eastAsia"/>
+        </w:rPr>
+        <w:t>会尽</w:t>
+      </w:r>
+      <w:r>
+        <w:rPr>
+          <w:rFonts w:ascii="微软雅黑" w:eastAsia="微软雅黑" w:hAnsi="微软雅黑"/>
+        </w:rPr>
+        <w:t>量充</w:t>
+      </w:r>
+      <w:r>
+        <w:rPr>
+          <w:rFonts w:ascii="微软雅黑" w:eastAsia="微软雅黑" w:hAnsi="微软雅黑" w:hint="eastAsia"/>
+        </w:rPr>
+        <w:t>满</w:t>
+      </w:r>
+      <w:r>
+        <w:rPr>
+          <w:rFonts w:ascii="微软雅黑" w:eastAsia="微软雅黑" w:hAnsi="微软雅黑"/>
+        </w:rPr>
+        <w:t>当前电池</w:t>
+      </w:r>
+      <w:r>
+        <w:rPr>
+          <w:rFonts w:ascii="微软雅黑" w:eastAsia="微软雅黑" w:hAnsi="微软雅黑"/>
+        </w:rPr>
+        <w:t>。</w:t>
       </w:r>
     </w:p>
     <w:p>
@@ -8018,16 +7927,58 @@
         <w:rPr>
           <w:rFonts w:ascii="微软雅黑" w:eastAsia="微软雅黑" w:hAnsi="微软雅黑"/>
         </w:rPr>
-        <w:t>减少，</w:t>
-      </w:r>
-      <w:r>
-        <w:rPr>
-          <w:rFonts w:ascii="微软雅黑" w:eastAsia="微软雅黑" w:hAnsi="微软雅黑" w:hint="eastAsia"/>
-        </w:rPr>
         <w:t>减少</w:t>
       </w:r>
       <w:r>
         <w:rPr>
+          <w:rFonts w:ascii="微软雅黑" w:eastAsia="微软雅黑" w:hAnsi="微软雅黑" w:hint="eastAsia"/>
+        </w:rPr>
+        <w:t>（每</w:t>
+      </w:r>
+      <w:r>
+        <w:rPr>
+          <w:rFonts w:ascii="微软雅黑" w:eastAsia="微软雅黑" w:hAnsi="微软雅黑"/>
+        </w:rPr>
+        <w:t>个</w:t>
+      </w:r>
+      <w:r>
+        <w:rPr>
+          <w:rFonts w:ascii="微软雅黑" w:eastAsia="微软雅黑" w:hAnsi="微软雅黑" w:hint="eastAsia"/>
+        </w:rPr>
+        <w:t>电池随时</w:t>
+      </w:r>
+      <w:r>
+        <w:rPr>
+          <w:rFonts w:ascii="微软雅黑" w:eastAsia="微软雅黑" w:hAnsi="微软雅黑"/>
+        </w:rPr>
+        <w:t>间</w:t>
+      </w:r>
+      <w:r>
+        <w:rPr>
+          <w:rFonts w:ascii="微软雅黑" w:eastAsia="微软雅黑" w:hAnsi="微软雅黑" w:hint="eastAsia"/>
+        </w:rPr>
+        <w:t>等</w:t>
+      </w:r>
+      <w:r>
+        <w:rPr>
+          <w:rFonts w:ascii="微软雅黑" w:eastAsia="微软雅黑" w:hAnsi="微软雅黑"/>
+        </w:rPr>
+        <w:t>比损耗）</w:t>
+      </w:r>
+      <w:r>
+        <w:rPr>
+          <w:rFonts w:ascii="微软雅黑" w:eastAsia="微软雅黑" w:hAnsi="微软雅黑"/>
+        </w:rPr>
+        <w:t>，</w:t>
+      </w:r>
+      <w:r>
+        <w:rPr>
+          <w:rFonts w:ascii="微软雅黑" w:eastAsia="微软雅黑" w:hAnsi="微软雅黑" w:hint="eastAsia"/>
+        </w:rPr>
+        <w:t>减少</w:t>
+      </w:r>
+      <w:r>
+        <w:rPr>
           <w:rFonts w:ascii="微软雅黑" w:eastAsia="微软雅黑" w:hAnsi="微软雅黑"/>
         </w:rPr>
         <w:t>到</w:t>
@@ -8048,13 +7999,13 @@
         <w:rPr>
           <w:rFonts w:ascii="微软雅黑" w:eastAsia="微软雅黑" w:hAnsi="微软雅黑" w:hint="eastAsia"/>
         </w:rPr>
-        <w:t>收</w:t>
-      </w:r>
-      <w:r>
-        <w:rPr>
-          <w:rFonts w:ascii="微软雅黑" w:eastAsia="微软雅黑" w:hAnsi="微软雅黑"/>
-        </w:rPr>
-        <w:t>集器会</w:t>
+        <w:t>电池</w:t>
+      </w:r>
+      <w:r>
+        <w:rPr>
+          <w:rFonts w:ascii="微软雅黑" w:eastAsia="微软雅黑" w:hAnsi="微软雅黑"/>
+        </w:rPr>
+        <w:t>会</w:t>
       </w:r>
       <w:r>
         <w:rPr>
@@ -8301,62 +8252,286 @@
         <w:rPr>
           <w:rFonts w:ascii="微软雅黑" w:eastAsia="微软雅黑" w:hAnsi="微软雅黑"/>
         </w:rPr>
+        <w:t>有关</w:t>
+      </w:r>
+      <w:r>
+        <w:rPr>
+          <w:rFonts w:ascii="微软雅黑" w:eastAsia="微软雅黑" w:hAnsi="微软雅黑" w:hint="eastAsia"/>
+        </w:rPr>
+        <w:t>（</w:t>
+      </w:r>
+      <w:r>
+        <w:rPr>
+          <w:rFonts w:ascii="微软雅黑" w:eastAsia="微软雅黑" w:hAnsi="微软雅黑"/>
+        </w:rPr>
+        <w:t>据点等级</w:t>
+      </w:r>
+      <w:r>
+        <w:rPr>
+          <w:rFonts w:ascii="微软雅黑" w:eastAsia="微软雅黑" w:hAnsi="微软雅黑" w:hint="eastAsia"/>
+        </w:rPr>
+        <w:t>越</w:t>
+      </w:r>
+      <w:r>
+        <w:rPr>
+          <w:rFonts w:ascii="微软雅黑" w:eastAsia="微软雅黑" w:hAnsi="微软雅黑"/>
+        </w:rPr>
+        <w:t>高，</w:t>
+      </w:r>
+      <w:r>
+        <w:rPr>
+          <w:rFonts w:ascii="微软雅黑" w:eastAsia="微软雅黑" w:hAnsi="微软雅黑" w:hint="eastAsia"/>
+        </w:rPr>
+        <w:t>能量</w:t>
+      </w:r>
+      <w:r>
+        <w:rPr>
+          <w:rFonts w:ascii="微软雅黑" w:eastAsia="微软雅黑" w:hAnsi="微软雅黑"/>
+        </w:rPr>
+        <w:t>越大</w:t>
+      </w:r>
+      <w:r>
+        <w:rPr>
+          <w:rFonts w:ascii="微软雅黑" w:eastAsia="微软雅黑" w:hAnsi="微软雅黑" w:hint="eastAsia"/>
+        </w:rPr>
+        <w:t>，</w:t>
+      </w:r>
+      <w:r>
+        <w:rPr>
+          <w:rFonts w:ascii="微软雅黑" w:eastAsia="微软雅黑" w:hAnsi="微软雅黑"/>
+        </w:rPr>
+        <w:t>范围越</w:t>
+      </w:r>
+      <w:r>
+        <w:rPr>
+          <w:rFonts w:ascii="微软雅黑" w:eastAsia="微软雅黑" w:hAnsi="微软雅黑" w:hint="eastAsia"/>
+        </w:rPr>
+        <w:t>广</w:t>
+      </w:r>
+      <w:r>
+        <w:rPr>
+          <w:rFonts w:ascii="微软雅黑" w:eastAsia="微软雅黑" w:hAnsi="微软雅黑"/>
+        </w:rPr>
+        <w:t>）</w:t>
+      </w:r>
+      <w:r>
+        <w:rPr>
+          <w:rFonts w:ascii="微软雅黑" w:eastAsia="微软雅黑" w:hAnsi="微软雅黑"/>
+        </w:rPr>
+        <w:t>。</w:t>
+      </w:r>
+    </w:p>
+    <w:p>
+      <w:pPr>
+        <w:rPr>
+          <w:rFonts w:ascii="微软雅黑" w:eastAsia="微软雅黑" w:hAnsi="微软雅黑" w:hint="eastAsia"/>
+        </w:rPr>
+      </w:pPr>
+      <w:r>
+        <w:rPr>
+          <w:rFonts w:ascii="微软雅黑" w:eastAsia="微软雅黑" w:hAnsi="微软雅黑" w:hint="eastAsia"/>
+        </w:rPr>
         <w:lastRenderedPageBreak/>
-        <w:t>有关</w:t>
-      </w:r>
-      <w:r>
-        <w:rPr>
-          <w:rFonts w:ascii="微软雅黑" w:eastAsia="微软雅黑" w:hAnsi="微软雅黑" w:hint="eastAsia"/>
-        </w:rPr>
-        <w:t>（</w:t>
-      </w:r>
-      <w:r>
-        <w:rPr>
-          <w:rFonts w:ascii="微软雅黑" w:eastAsia="微软雅黑" w:hAnsi="微软雅黑"/>
-        </w:rPr>
-        <w:t>据点等级</w:t>
-      </w:r>
-      <w:r>
-        <w:rPr>
-          <w:rFonts w:ascii="微软雅黑" w:eastAsia="微软雅黑" w:hAnsi="微软雅黑" w:hint="eastAsia"/>
-        </w:rPr>
-        <w:t>越</w:t>
-      </w:r>
-      <w:r>
-        <w:rPr>
-          <w:rFonts w:ascii="微软雅黑" w:eastAsia="微软雅黑" w:hAnsi="微软雅黑"/>
-        </w:rPr>
-        <w:t>高，</w:t>
-      </w:r>
-      <w:r>
-        <w:rPr>
-          <w:rFonts w:ascii="微软雅黑" w:eastAsia="微软雅黑" w:hAnsi="微软雅黑" w:hint="eastAsia"/>
-        </w:rPr>
-        <w:t>能量</w:t>
-      </w:r>
-      <w:r>
-        <w:rPr>
-          <w:rFonts w:ascii="微软雅黑" w:eastAsia="微软雅黑" w:hAnsi="微软雅黑"/>
-        </w:rPr>
-        <w:t>越大</w:t>
-      </w:r>
-      <w:r>
-        <w:rPr>
-          <w:rFonts w:ascii="微软雅黑" w:eastAsia="微软雅黑" w:hAnsi="微软雅黑" w:hint="eastAsia"/>
+        <w:t>对</w:t>
+      </w:r>
+      <w:r>
+        <w:rPr>
+          <w:rFonts w:ascii="微软雅黑" w:eastAsia="微软雅黑" w:hAnsi="微软雅黑"/>
+        </w:rPr>
+        <w:t>于玩家来说，</w:t>
+      </w:r>
+      <w:r>
+        <w:rPr>
+          <w:rFonts w:ascii="微软雅黑" w:eastAsia="微软雅黑" w:hAnsi="微软雅黑" w:hint="eastAsia"/>
+        </w:rPr>
+        <w:t>锋线</w:t>
+      </w:r>
+      <w:r>
+        <w:rPr>
+          <w:rFonts w:ascii="微软雅黑" w:eastAsia="微软雅黑" w:hAnsi="微软雅黑"/>
+        </w:rPr>
+        <w:t>据点</w:t>
+      </w:r>
+      <w:r>
+        <w:rPr>
+          <w:rFonts w:ascii="微软雅黑" w:eastAsia="微软雅黑" w:hAnsi="微软雅黑" w:hint="eastAsia"/>
+        </w:rPr>
+        <w:t>的</w:t>
+      </w:r>
+      <w:r>
+        <w:rPr>
+          <w:rFonts w:ascii="微软雅黑" w:eastAsia="微软雅黑" w:hAnsi="微软雅黑"/>
+        </w:rPr>
+        <w:t>占领</w:t>
+      </w:r>
+      <w:r>
+        <w:rPr>
+          <w:rFonts w:ascii="微软雅黑" w:eastAsia="微软雅黑" w:hAnsi="微软雅黑" w:hint="eastAsia"/>
+        </w:rPr>
+        <w:t>与</w:t>
+      </w:r>
+      <w:r>
+        <w:rPr>
+          <w:rFonts w:ascii="微软雅黑" w:eastAsia="微软雅黑" w:hAnsi="微软雅黑" w:hint="eastAsia"/>
+        </w:rPr>
+        <w:t>防守</w:t>
+      </w:r>
+      <w:r>
+        <w:rPr>
+          <w:rFonts w:ascii="微软雅黑" w:eastAsia="微软雅黑" w:hAnsi="微软雅黑"/>
         </w:rPr>
         <w:t>，</w:t>
       </w:r>
       <w:r>
         <w:rPr>
-          <w:rFonts w:ascii="微软雅黑" w:eastAsia="微软雅黑" w:hAnsi="微软雅黑"/>
-        </w:rPr>
-        <w:t>范围越</w:t>
-      </w:r>
-      <w:r>
-        <w:rPr>
-          <w:rFonts w:ascii="微软雅黑" w:eastAsia="微软雅黑" w:hAnsi="微软雅黑" w:hint="eastAsia"/>
-        </w:rPr>
-        <w:t>广</w:t>
+          <w:rFonts w:ascii="微软雅黑" w:eastAsia="微软雅黑" w:hAnsi="微软雅黑" w:hint="eastAsia"/>
+        </w:rPr>
+        <w:t>需要</w:t>
+      </w:r>
+      <w:r>
+        <w:rPr>
+          <w:rFonts w:ascii="微软雅黑" w:eastAsia="微软雅黑" w:hAnsi="微软雅黑"/>
+        </w:rPr>
+        <w:t>一定策略性</w:t>
+      </w:r>
+      <w:r>
+        <w:rPr>
+          <w:rFonts w:ascii="微软雅黑" w:eastAsia="微软雅黑" w:hAnsi="微软雅黑" w:hint="eastAsia"/>
+        </w:rPr>
+        <w:t>。</w:t>
+      </w:r>
+      <w:r>
+        <w:rPr>
+          <w:rFonts w:ascii="微软雅黑" w:eastAsia="微软雅黑" w:hAnsi="微软雅黑"/>
+        </w:rPr>
+        <w:t>锋</w:t>
+      </w:r>
+      <w:r>
+        <w:rPr>
+          <w:rFonts w:ascii="微软雅黑" w:eastAsia="微软雅黑" w:hAnsi="微软雅黑" w:hint="eastAsia"/>
+        </w:rPr>
+        <w:t>线</w:t>
+      </w:r>
+      <w:r>
+        <w:rPr>
+          <w:rFonts w:ascii="微软雅黑" w:eastAsia="微软雅黑" w:hAnsi="微软雅黑"/>
+        </w:rPr>
+        <w:t>据点也需要玩家</w:t>
+      </w:r>
+      <w:r>
+        <w:rPr>
+          <w:rFonts w:ascii="微软雅黑" w:eastAsia="微软雅黑" w:hAnsi="微软雅黑" w:hint="eastAsia"/>
+        </w:rPr>
+        <w:t>投</w:t>
+      </w:r>
+      <w:r>
+        <w:rPr>
+          <w:rFonts w:ascii="微软雅黑" w:eastAsia="微软雅黑" w:hAnsi="微软雅黑"/>
+        </w:rPr>
+        <w:t>入更多时间维护。</w:t>
+      </w:r>
+    </w:p>
+    <w:p>
+      <w:pPr>
+        <w:rPr>
+          <w:rFonts w:ascii="微软雅黑" w:eastAsia="微软雅黑" w:hAnsi="微软雅黑"/>
+        </w:rPr>
+      </w:pPr>
+    </w:p>
+    <w:p>
+      <w:pPr>
+        <w:numPr>
+          <w:ilvl w:val="0"/>
+          <w:numId w:val="1"/>
+        </w:numPr>
+        <w:rPr>
+          <w:rFonts w:ascii="微软雅黑" w:eastAsia="微软雅黑" w:hAnsi="微软雅黑"/>
+        </w:rPr>
+      </w:pPr>
+      <w:r>
+        <w:rPr>
+          <w:rFonts w:ascii="微软雅黑" w:eastAsia="微软雅黑" w:hAnsi="微软雅黑" w:hint="eastAsia"/>
+        </w:rPr>
+        <w:t>据点</w:t>
+      </w:r>
+      <w:r>
+        <w:rPr>
+          <w:rFonts w:ascii="微软雅黑" w:eastAsia="微软雅黑" w:hAnsi="微软雅黑"/>
+        </w:rPr>
+        <w:t>广播</w:t>
+      </w:r>
+    </w:p>
+    <w:p>
+      <w:pPr>
+        <w:rPr>
+          <w:rFonts w:ascii="微软雅黑" w:eastAsia="微软雅黑" w:hAnsi="微软雅黑"/>
+        </w:rPr>
+      </w:pPr>
+      <w:r>
+        <w:rPr>
+          <w:rFonts w:ascii="微软雅黑" w:eastAsia="微软雅黑" w:hAnsi="微软雅黑" w:hint="eastAsia"/>
+        </w:rPr>
+        <w:t>玩</w:t>
+      </w:r>
+      <w:r>
+        <w:rPr>
+          <w:rFonts w:ascii="微软雅黑" w:eastAsia="微软雅黑" w:hAnsi="微软雅黑"/>
+        </w:rPr>
+        <w:t>家可以在</w:t>
+      </w:r>
+      <w:r>
+        <w:rPr>
+          <w:rFonts w:ascii="微软雅黑" w:eastAsia="微软雅黑" w:hAnsi="微软雅黑" w:hint="eastAsia"/>
+        </w:rPr>
+        <w:t>本</w:t>
+      </w:r>
+      <w:r>
+        <w:rPr>
+          <w:rFonts w:ascii="微软雅黑" w:eastAsia="微软雅黑" w:hAnsi="微软雅黑"/>
+        </w:rPr>
+        <w:t>阵营据点上安放</w:t>
+      </w:r>
+      <w:r>
+        <w:rPr>
+          <w:rFonts w:ascii="微软雅黑" w:eastAsia="微软雅黑" w:hAnsi="微软雅黑" w:hint="eastAsia"/>
+        </w:rPr>
+        <w:t>广播</w:t>
+      </w:r>
+      <w:r>
+        <w:rPr>
+          <w:rFonts w:ascii="微软雅黑" w:eastAsia="微软雅黑" w:hAnsi="微软雅黑"/>
+        </w:rPr>
+        <w:t>器</w:t>
+      </w:r>
+      <w:r>
+        <w:rPr>
+          <w:rFonts w:ascii="微软雅黑" w:eastAsia="微软雅黑" w:hAnsi="微软雅黑" w:hint="eastAsia"/>
+        </w:rPr>
+        <w:t>， 安</w:t>
+      </w:r>
+      <w:r>
+        <w:rPr>
+          <w:rFonts w:ascii="微软雅黑" w:eastAsia="微软雅黑" w:hAnsi="微软雅黑"/>
+        </w:rPr>
+        <w:t>放后可以编写文字（</w:t>
+      </w:r>
+      <w:r>
+        <w:rPr>
+          <w:rFonts w:ascii="微软雅黑" w:eastAsia="微软雅黑" w:hAnsi="微软雅黑" w:hint="eastAsia"/>
+        </w:rPr>
+        <w:t>后</w:t>
+      </w:r>
+      <w:r>
+        <w:rPr>
+          <w:rFonts w:ascii="微软雅黑" w:eastAsia="微软雅黑" w:hAnsi="微软雅黑"/>
+        </w:rPr>
+        <w:t>期会加入图</w:t>
+      </w:r>
+      <w:r>
+        <w:rPr>
+          <w:rFonts w:ascii="微软雅黑" w:eastAsia="微软雅黑" w:hAnsi="微软雅黑" w:hint="eastAsia"/>
+        </w:rPr>
+        <w:t>文</w:t>
       </w:r>
       <w:r>
         <w:rPr>
@@ -8366,124 +8541,410 @@
       </w:r>
       <w:r>
         <w:rPr>
-          <w:rFonts w:ascii="微软雅黑" w:eastAsia="微软雅黑" w:hAnsi="微软雅黑"/>
+          <w:rFonts w:ascii="微软雅黑" w:eastAsia="微软雅黑" w:hAnsi="微软雅黑" w:hint="eastAsia"/>
+        </w:rPr>
+        <w:t>，</w:t>
+      </w:r>
+      <w:r>
+        <w:rPr>
+          <w:rFonts w:ascii="微软雅黑" w:eastAsia="微软雅黑" w:hAnsi="微软雅黑"/>
+        </w:rPr>
+        <w:t>当</w:t>
+      </w:r>
+      <w:r>
+        <w:rPr>
+          <w:rFonts w:ascii="微软雅黑" w:eastAsia="微软雅黑" w:hAnsi="微软雅黑" w:hint="eastAsia"/>
+        </w:rPr>
+        <w:t>其它</w:t>
+      </w:r>
+      <w:r>
+        <w:rPr>
+          <w:rFonts w:ascii="微软雅黑" w:eastAsia="微软雅黑" w:hAnsi="微软雅黑"/>
+        </w:rPr>
+        <w:t>玩家进入</w:t>
+      </w:r>
+      <w:r>
+        <w:rPr>
+          <w:rFonts w:ascii="微软雅黑" w:eastAsia="微软雅黑" w:hAnsi="微软雅黑" w:hint="eastAsia"/>
+        </w:rPr>
+        <w:t>此</w:t>
+      </w:r>
+      <w:r>
+        <w:rPr>
+          <w:rFonts w:ascii="微软雅黑" w:eastAsia="微软雅黑" w:hAnsi="微软雅黑"/>
+        </w:rPr>
+        <w:t>据点的广播范围后，会收到消息。</w:t>
+      </w:r>
+      <w:r>
+        <w:rPr>
+          <w:rFonts w:ascii="微软雅黑" w:eastAsia="微软雅黑" w:hAnsi="微软雅黑" w:hint="eastAsia"/>
+        </w:rPr>
+        <w:t>同</w:t>
+      </w:r>
+      <w:r>
+        <w:rPr>
+          <w:rFonts w:ascii="微软雅黑" w:eastAsia="微软雅黑" w:hAnsi="微软雅黑"/>
+        </w:rPr>
+        <w:t>一个消息只会收到一次，</w:t>
+      </w:r>
+      <w:r>
+        <w:rPr>
+          <w:rFonts w:ascii="微软雅黑" w:eastAsia="微软雅黑" w:hAnsi="微软雅黑" w:hint="eastAsia"/>
+        </w:rPr>
+        <w:t>不</w:t>
+      </w:r>
+      <w:r>
+        <w:rPr>
+          <w:rFonts w:ascii="微软雅黑" w:eastAsia="微软雅黑" w:hAnsi="微软雅黑"/>
+        </w:rPr>
+        <w:t>会重复打扰。</w:t>
+      </w:r>
+    </w:p>
+    <w:p>
+      <w:pPr>
+        <w:rPr>
+          <w:rFonts w:ascii="微软雅黑" w:eastAsia="微软雅黑" w:hAnsi="微软雅黑" w:hint="eastAsia"/>
+        </w:rPr>
+      </w:pPr>
+      <w:r>
+        <w:rPr>
+          <w:rFonts w:ascii="微软雅黑" w:eastAsia="微软雅黑" w:hAnsi="微软雅黑" w:hint="eastAsia"/>
+        </w:rPr>
+        <w:t>据</w:t>
+      </w:r>
+      <w:r>
+        <w:rPr>
+          <w:rFonts w:ascii="微软雅黑" w:eastAsia="微软雅黑" w:hAnsi="微软雅黑"/>
+        </w:rPr>
+        <w:t>点的广播范围与据点的能量有关</w:t>
+      </w:r>
+      <w:r>
+        <w:rPr>
+          <w:rFonts w:ascii="微软雅黑" w:eastAsia="微软雅黑" w:hAnsi="微软雅黑" w:hint="eastAsia"/>
+        </w:rPr>
+        <w:t>，</w:t>
+      </w:r>
+      <w:r>
+        <w:rPr>
+          <w:rFonts w:ascii="微软雅黑" w:eastAsia="微软雅黑" w:hAnsi="微软雅黑"/>
+        </w:rPr>
+        <w:t>能量越高，</w:t>
+      </w:r>
+      <w:r>
+        <w:rPr>
+          <w:rFonts w:ascii="微软雅黑" w:eastAsia="微软雅黑" w:hAnsi="微软雅黑" w:hint="eastAsia"/>
+        </w:rPr>
+        <w:t>广播</w:t>
+      </w:r>
+      <w:r>
+        <w:rPr>
+          <w:rFonts w:ascii="微软雅黑" w:eastAsia="微软雅黑" w:hAnsi="微软雅黑"/>
+        </w:rPr>
+        <w:t>范围越大。</w:t>
+      </w:r>
+      <w:r>
+        <w:rPr>
+          <w:rFonts w:ascii="微软雅黑" w:eastAsia="微软雅黑" w:hAnsi="微软雅黑" w:hint="eastAsia"/>
+        </w:rPr>
+        <w:t>当</w:t>
+      </w:r>
+      <w:r>
+        <w:rPr>
+          <w:rFonts w:ascii="微软雅黑" w:eastAsia="微软雅黑" w:hAnsi="微软雅黑"/>
+        </w:rPr>
+        <w:t>能量为</w:t>
+      </w:r>
+      <w:r>
+        <w:rPr>
+          <w:rFonts w:ascii="微软雅黑" w:eastAsia="微软雅黑" w:hAnsi="微软雅黑" w:hint="eastAsia"/>
+        </w:rPr>
+        <w:t>0时</w:t>
+      </w:r>
+      <w:r>
+        <w:rPr>
+          <w:rFonts w:ascii="微软雅黑" w:eastAsia="微软雅黑" w:hAnsi="微软雅黑"/>
+        </w:rPr>
+        <w:t>，</w:t>
+      </w:r>
+      <w:r>
+        <w:rPr>
+          <w:rFonts w:ascii="微软雅黑" w:eastAsia="微软雅黑" w:hAnsi="微软雅黑" w:hint="eastAsia"/>
+        </w:rPr>
+        <w:t>广播</w:t>
+      </w:r>
+      <w:r>
+        <w:rPr>
+          <w:rFonts w:ascii="微软雅黑" w:eastAsia="微软雅黑" w:hAnsi="微软雅黑"/>
+        </w:rPr>
+        <w:t>器失效。</w:t>
+      </w:r>
+    </w:p>
+    <w:p>
+      <w:pPr>
+        <w:rPr>
+          <w:rFonts w:ascii="微软雅黑" w:eastAsia="微软雅黑" w:hAnsi="微软雅黑" w:hint="eastAsia"/>
+        </w:rPr>
+      </w:pPr>
+      <w:r>
+        <w:rPr>
+          <w:rFonts w:ascii="微软雅黑" w:eastAsia="微软雅黑" w:hAnsi="微软雅黑" w:hint="eastAsia"/>
+        </w:rPr>
+        <w:t>广播</w:t>
+      </w:r>
+      <w:r>
+        <w:rPr>
+          <w:rFonts w:ascii="微软雅黑" w:eastAsia="微软雅黑" w:hAnsi="微软雅黑"/>
+        </w:rPr>
+        <w:t>器有时</w:t>
+      </w:r>
+      <w:r>
+        <w:rPr>
+          <w:rFonts w:ascii="微软雅黑" w:eastAsia="微软雅黑" w:hAnsi="微软雅黑" w:hint="eastAsia"/>
+        </w:rPr>
+        <w:t>效</w:t>
+      </w:r>
+      <w:r>
+        <w:rPr>
+          <w:rFonts w:ascii="微软雅黑" w:eastAsia="微软雅黑" w:hAnsi="微软雅黑"/>
+        </w:rPr>
+        <w:t>性，不同等级的广播器，时</w:t>
+      </w:r>
+      <w:r>
+        <w:rPr>
+          <w:rFonts w:ascii="微软雅黑" w:eastAsia="微软雅黑" w:hAnsi="微软雅黑" w:hint="eastAsia"/>
+        </w:rPr>
+        <w:t>效</w:t>
+      </w:r>
+      <w:r>
+        <w:rPr>
+          <w:rFonts w:ascii="微软雅黑" w:eastAsia="微软雅黑" w:hAnsi="微软雅黑"/>
+        </w:rPr>
+        <w:t>不同。在</w:t>
+      </w:r>
+      <w:r>
+        <w:rPr>
+          <w:rFonts w:ascii="微软雅黑" w:eastAsia="微软雅黑" w:hAnsi="微软雅黑" w:hint="eastAsia"/>
+        </w:rPr>
+        <w:t>有</w:t>
+      </w:r>
+      <w:r>
+        <w:rPr>
+          <w:rFonts w:ascii="微软雅黑" w:eastAsia="微软雅黑" w:hAnsi="微软雅黑"/>
+        </w:rPr>
+        <w:t>效期内，不可以被</w:t>
+      </w:r>
+      <w:r>
+        <w:rPr>
+          <w:rFonts w:ascii="微软雅黑" w:eastAsia="微软雅黑" w:hAnsi="微软雅黑" w:hint="eastAsia"/>
+        </w:rPr>
+        <w:t>替换</w:t>
+      </w:r>
+      <w:r>
+        <w:rPr>
+          <w:rFonts w:ascii="微软雅黑" w:eastAsia="微软雅黑" w:hAnsi="微软雅黑"/>
+        </w:rPr>
+        <w:t>。除非</w:t>
+      </w:r>
+      <w:r>
+        <w:rPr>
+          <w:rFonts w:ascii="微软雅黑" w:eastAsia="微软雅黑" w:hAnsi="微软雅黑" w:hint="eastAsia"/>
+        </w:rPr>
+        <w:t>据</w:t>
+      </w:r>
+      <w:r>
+        <w:rPr>
+          <w:rFonts w:ascii="微软雅黑" w:eastAsia="微软雅黑" w:hAnsi="微软雅黑"/>
+        </w:rPr>
+        <w:t>点被</w:t>
+      </w:r>
+      <w:r>
+        <w:rPr>
+          <w:rFonts w:ascii="微软雅黑" w:eastAsia="微软雅黑" w:hAnsi="微软雅黑" w:hint="eastAsia"/>
+        </w:rPr>
+        <w:t>对</w:t>
+      </w:r>
+      <w:r>
+        <w:rPr>
+          <w:rFonts w:ascii="微软雅黑" w:eastAsia="微软雅黑" w:hAnsi="微软雅黑"/>
+        </w:rPr>
+        <w:t>方阵营摧毁（</w:t>
+      </w:r>
+      <w:r>
+        <w:rPr>
+          <w:rFonts w:ascii="微软雅黑" w:eastAsia="微软雅黑" w:hAnsi="微软雅黑" w:hint="eastAsia"/>
+        </w:rPr>
+        <w:t>能</w:t>
+      </w:r>
+      <w:r>
+        <w:rPr>
+          <w:rFonts w:ascii="微软雅黑" w:eastAsia="微软雅黑" w:hAnsi="微软雅黑"/>
+        </w:rPr>
+        <w:t>量为</w:t>
+      </w:r>
+      <w:r>
+        <w:rPr>
+          <w:rFonts w:ascii="微软雅黑" w:eastAsia="微软雅黑" w:hAnsi="微软雅黑" w:hint="eastAsia"/>
+        </w:rPr>
+        <w:t>0</w:t>
+      </w:r>
+      <w:r>
+        <w:rPr>
+          <w:rFonts w:ascii="微软雅黑" w:eastAsia="微软雅黑" w:hAnsi="微软雅黑"/>
+        </w:rPr>
+        <w:t>）</w:t>
+      </w:r>
+      <w:r>
+        <w:rPr>
+          <w:rFonts w:ascii="微软雅黑" w:eastAsia="微软雅黑" w:hAnsi="微软雅黑" w:hint="eastAsia"/>
         </w:rPr>
         <w:t>。</w:t>
       </w:r>
-      <w:r>
-        <w:rPr>
-          <w:rFonts w:ascii="微软雅黑" w:eastAsia="微软雅黑" w:hAnsi="微软雅黑" w:hint="eastAsia"/>
-        </w:rPr>
-        <w:t>阶段性</w:t>
-      </w:r>
-      <w:r>
-        <w:rPr>
-          <w:rFonts w:ascii="微软雅黑" w:eastAsia="微软雅黑" w:hAnsi="微软雅黑"/>
+      <w:bookmarkStart w:id="1" w:name="_GoBack"/>
+      <w:bookmarkEnd w:id="1"/>
+    </w:p>
+    <w:p>
+      <w:pPr>
+        <w:rPr>
+          <w:rFonts w:ascii="微软雅黑" w:eastAsia="微软雅黑" w:hAnsi="微软雅黑" w:hint="eastAsia"/>
+        </w:rPr>
+      </w:pPr>
+    </w:p>
+    <w:p>
+      <w:pPr>
+        <w:numPr>
+          <w:ilvl w:val="0"/>
+          <w:numId w:val="1"/>
+        </w:numPr>
+        <w:rPr>
+          <w:rFonts w:ascii="微软雅黑" w:eastAsia="微软雅黑" w:hAnsi="微软雅黑"/>
+        </w:rPr>
+      </w:pPr>
+      <w:r>
+        <w:rPr>
+          <w:rFonts w:ascii="微软雅黑" w:eastAsia="微软雅黑" w:hAnsi="微软雅黑" w:hint="eastAsia"/>
+        </w:rPr>
+        <w:t>阵营</w:t>
+      </w:r>
+      <w:r>
+        <w:rPr>
+          <w:rFonts w:ascii="微软雅黑" w:eastAsia="微软雅黑" w:hAnsi="微软雅黑"/>
+        </w:rPr>
+        <w:t>的平衡</w:t>
+      </w:r>
+    </w:p>
+    <w:p>
+      <w:pPr>
+        <w:rPr>
+          <w:rFonts w:ascii="微软雅黑" w:eastAsia="微软雅黑" w:hAnsi="微软雅黑"/>
+        </w:rPr>
+      </w:pPr>
+      <w:r>
+        <w:rPr>
+          <w:rFonts w:ascii="微软雅黑" w:eastAsia="微软雅黑" w:hAnsi="微软雅黑" w:hint="eastAsia"/>
+        </w:rPr>
+        <w:t>新</w:t>
+      </w:r>
+      <w:r>
+        <w:rPr>
+          <w:rFonts w:ascii="微软雅黑" w:eastAsia="微软雅黑" w:hAnsi="微软雅黑"/>
+        </w:rPr>
+        <w:t>加入玩家不能</w:t>
+      </w:r>
+      <w:r>
+        <w:rPr>
+          <w:rFonts w:ascii="微软雅黑" w:eastAsia="微软雅黑" w:hAnsi="微软雅黑" w:hint="eastAsia"/>
+        </w:rPr>
+        <w:t>自</w:t>
+      </w:r>
+      <w:r>
+        <w:rPr>
+          <w:rFonts w:ascii="微软雅黑" w:eastAsia="微软雅黑" w:hAnsi="微软雅黑"/>
+        </w:rPr>
+        <w:t>主选择阵营，服务器会根据</w:t>
+      </w:r>
+      <w:r>
+        <w:rPr>
+          <w:rFonts w:ascii="微软雅黑" w:eastAsia="微软雅黑" w:hAnsi="微软雅黑" w:hint="eastAsia"/>
+        </w:rPr>
+        <w:t>阵营</w:t>
+      </w:r>
+      <w:r>
+        <w:rPr>
+          <w:rFonts w:ascii="微软雅黑" w:eastAsia="微软雅黑" w:hAnsi="微软雅黑"/>
+        </w:rPr>
+        <w:t>势力</w:t>
+      </w:r>
+      <w:r>
+        <w:rPr>
+          <w:rFonts w:ascii="微软雅黑" w:eastAsia="微软雅黑" w:hAnsi="微软雅黑" w:hint="eastAsia"/>
+        </w:rPr>
+        <w:t>自</w:t>
+      </w:r>
+      <w:r>
+        <w:rPr>
+          <w:rFonts w:ascii="微软雅黑" w:eastAsia="微软雅黑" w:hAnsi="微软雅黑"/>
+        </w:rPr>
+        <w:t>动分配</w:t>
+      </w:r>
+      <w:r>
+        <w:rPr>
+          <w:rFonts w:ascii="微软雅黑" w:eastAsia="微软雅黑" w:hAnsi="微软雅黑" w:hint="eastAsia"/>
+        </w:rPr>
+        <w:t>新</w:t>
+      </w:r>
+      <w:r>
+        <w:rPr>
+          <w:rFonts w:ascii="微软雅黑" w:eastAsia="微软雅黑" w:hAnsi="微软雅黑"/>
+        </w:rPr>
+        <w:t>玩家阵营。势力</w:t>
+      </w:r>
+      <w:r>
+        <w:rPr>
+          <w:rFonts w:ascii="微软雅黑" w:eastAsia="微软雅黑" w:hAnsi="微软雅黑" w:hint="eastAsia"/>
         </w:rPr>
         <w:t>的</w:t>
       </w:r>
       <w:r>
         <w:rPr>
-          <w:rFonts w:ascii="微软雅黑" w:eastAsia="微软雅黑" w:hAnsi="微软雅黑" w:hint="eastAsia"/>
-        </w:rPr>
-        <w:t>范围</w:t>
-      </w:r>
-      <w:r>
-        <w:rPr>
-          <w:rFonts w:ascii="微软雅黑" w:eastAsia="微软雅黑" w:hAnsi="微软雅黑"/>
-        </w:rPr>
-        <w:t>变化比较</w:t>
-      </w:r>
-      <w:r>
-        <w:rPr>
-          <w:rFonts w:ascii="微软雅黑" w:eastAsia="微软雅黑" w:hAnsi="微软雅黑" w:hint="eastAsia"/>
-        </w:rPr>
-        <w:t>简单</w:t>
-      </w:r>
-      <w:r>
-        <w:rPr>
-          <w:rFonts w:ascii="微软雅黑" w:eastAsia="微软雅黑" w:hAnsi="微软雅黑"/>
-        </w:rPr>
-        <w:t>。</w:t>
-      </w:r>
-    </w:p>
-    <w:p>
-      <w:pPr>
-        <w:rPr>
-          <w:rFonts w:ascii="微软雅黑" w:eastAsia="微软雅黑" w:hAnsi="微软雅黑"/>
-        </w:rPr>
-      </w:pPr>
-      <w:r>
-        <w:rPr>
-          <w:rFonts w:ascii="微软雅黑" w:eastAsia="微软雅黑" w:hAnsi="微软雅黑" w:hint="eastAsia"/>
-        </w:rPr>
-        <w:t>对</w:t>
-      </w:r>
-      <w:r>
-        <w:rPr>
-          <w:rFonts w:ascii="微软雅黑" w:eastAsia="微软雅黑" w:hAnsi="微软雅黑"/>
-        </w:rPr>
-        <w:t>于玩家来说，</w:t>
-      </w:r>
-      <w:r>
-        <w:rPr>
-          <w:rFonts w:ascii="微软雅黑" w:eastAsia="微软雅黑" w:hAnsi="微软雅黑" w:hint="eastAsia"/>
-        </w:rPr>
-        <w:t>锋线</w:t>
-      </w:r>
-      <w:r>
-        <w:rPr>
-          <w:rFonts w:ascii="微软雅黑" w:eastAsia="微软雅黑" w:hAnsi="微软雅黑"/>
-        </w:rPr>
-        <w:t>据点</w:t>
-      </w:r>
-      <w:r>
-        <w:rPr>
-          <w:rFonts w:ascii="微软雅黑" w:eastAsia="微软雅黑" w:hAnsi="微软雅黑" w:hint="eastAsia"/>
-        </w:rPr>
-        <w:t>的</w:t>
-      </w:r>
-      <w:r>
-        <w:rPr>
-          <w:rFonts w:ascii="微软雅黑" w:eastAsia="微软雅黑" w:hAnsi="微软雅黑"/>
-        </w:rPr>
-        <w:t>占领</w:t>
-      </w:r>
-      <w:r>
-        <w:rPr>
-          <w:rFonts w:ascii="微软雅黑" w:eastAsia="微软雅黑" w:hAnsi="微软雅黑" w:hint="eastAsia"/>
-        </w:rPr>
-        <w:t>与</w:t>
-      </w:r>
-      <w:r>
-        <w:rPr>
-          <w:rFonts w:ascii="微软雅黑" w:eastAsia="微软雅黑" w:hAnsi="微软雅黑" w:hint="eastAsia"/>
-        </w:rPr>
-        <w:t>防守</w:t>
-      </w:r>
-      <w:r>
-        <w:rPr>
-          <w:rFonts w:ascii="微软雅黑" w:eastAsia="微软雅黑" w:hAnsi="微软雅黑"/>
-        </w:rPr>
-        <w:t>，</w:t>
-      </w:r>
-      <w:r>
-        <w:rPr>
-          <w:rFonts w:ascii="微软雅黑" w:eastAsia="微软雅黑" w:hAnsi="微软雅黑" w:hint="eastAsia"/>
-        </w:rPr>
-        <w:t>需要</w:t>
-      </w:r>
-      <w:r>
-        <w:rPr>
-          <w:rFonts w:ascii="微软雅黑" w:eastAsia="微软雅黑" w:hAnsi="微软雅黑"/>
-        </w:rPr>
-        <w:t>一定策略性。</w:t>
-      </w:r>
-    </w:p>
-    <w:p>
-      <w:pPr>
-        <w:rPr>
-          <w:rFonts w:ascii="微软雅黑" w:eastAsia="微软雅黑" w:hAnsi="微软雅黑"/>
+          <w:rFonts w:ascii="微软雅黑" w:eastAsia="微软雅黑" w:hAnsi="微软雅黑"/>
+        </w:rPr>
+        <w:t>计算不</w:t>
+      </w:r>
+      <w:r>
+        <w:rPr>
+          <w:rFonts w:ascii="微软雅黑" w:eastAsia="微软雅黑" w:hAnsi="微软雅黑" w:hint="eastAsia"/>
+        </w:rPr>
+        <w:t>是</w:t>
+      </w:r>
+      <w:r>
+        <w:rPr>
+          <w:rFonts w:ascii="微软雅黑" w:eastAsia="微软雅黑" w:hAnsi="微软雅黑"/>
+        </w:rPr>
+        <w:t>简单地判断阵营人数，与玩家等级</w:t>
+      </w:r>
+      <w:r>
+        <w:rPr>
+          <w:rFonts w:ascii="微软雅黑" w:eastAsia="微软雅黑" w:hAnsi="微软雅黑" w:hint="eastAsia"/>
+        </w:rPr>
+        <w:t>、堡垒等级、</w:t>
+      </w:r>
+      <w:r>
+        <w:rPr>
+          <w:rFonts w:ascii="微软雅黑" w:eastAsia="微软雅黑" w:hAnsi="微软雅黑"/>
+        </w:rPr>
+        <w:t>道具持有量都有</w:t>
+      </w:r>
+      <w:r>
+        <w:rPr>
+          <w:rFonts w:ascii="微软雅黑" w:eastAsia="微软雅黑" w:hAnsi="微软雅黑" w:hint="eastAsia"/>
+        </w:rPr>
+        <w:t>关系。</w:t>
+      </w:r>
+    </w:p>
+    <w:p>
+      <w:pPr>
+        <w:rPr>
+          <w:rFonts w:ascii="微软雅黑" w:eastAsia="微软雅黑" w:hAnsi="微软雅黑" w:hint="eastAsia"/>
         </w:rPr>
       </w:pPr>
     </w:p>
@@ -9172,6 +9633,7 @@
         <w:rPr>
           <w:rFonts w:ascii="微软雅黑" w:eastAsia="微软雅黑" w:hAnsi="微软雅黑" w:hint="eastAsia"/>
         </w:rPr>
+        <w:lastRenderedPageBreak/>
         <w:t>在</w:t>
       </w:r>
       <w:r>
@@ -9814,14 +10276,7 @@
               <w:rPr>
                 <w:rFonts w:ascii="微软雅黑" w:eastAsia="微软雅黑" w:hAnsi="微软雅黑"/>
               </w:rPr>
-              <w:t>，无难度，</w:t>
-            </w:r>
-            <w:r>
-              <w:rPr>
-                <w:rFonts w:ascii="微软雅黑" w:eastAsia="微软雅黑" w:hAnsi="微软雅黑"/>
-              </w:rPr>
-              <w:lastRenderedPageBreak/>
-              <w:t>参加即可</w:t>
+              <w:t>，无难度，参加即可</w:t>
             </w:r>
           </w:p>
         </w:tc>
@@ -9840,7 +10295,6 @@
               <w:rPr>
                 <w:rFonts w:ascii="微软雅黑" w:eastAsia="微软雅黑" w:hAnsi="微软雅黑" w:hint="eastAsia"/>
               </w:rPr>
-              <w:lastRenderedPageBreak/>
               <w:t>无</w:t>
             </w:r>
             <w:r>
@@ -9859,7 +10313,6 @@
               <w:rPr>
                 <w:rFonts w:ascii="微软雅黑" w:eastAsia="微软雅黑" w:hAnsi="微软雅黑"/>
               </w:rPr>
-              <w:lastRenderedPageBreak/>
               <w:t>有获胜条件</w:t>
             </w:r>
           </w:p>
@@ -9879,7 +10332,6 @@
               <w:rPr>
                 <w:rFonts w:ascii="微软雅黑" w:eastAsia="微软雅黑" w:hAnsi="微软雅黑" w:hint="eastAsia"/>
               </w:rPr>
-              <w:lastRenderedPageBreak/>
               <w:t>有</w:t>
             </w:r>
             <w:r>
@@ -9911,14 +10363,7 @@
               <w:rPr>
                 <w:rFonts w:ascii="微软雅黑" w:eastAsia="微软雅黑" w:hAnsi="微软雅黑"/>
               </w:rPr>
-              <w:t>花费较长</w:t>
-            </w:r>
-            <w:r>
-              <w:rPr>
-                <w:rFonts w:ascii="微软雅黑" w:eastAsia="微软雅黑" w:hAnsi="微软雅黑"/>
-              </w:rPr>
-              <w:lastRenderedPageBreak/>
-              <w:t>时间，</w:t>
+              <w:t>花费较长时间，</w:t>
             </w:r>
             <w:r>
               <w:rPr>
@@ -9955,7 +10400,6 @@
               <w:rPr>
                 <w:rFonts w:ascii="微软雅黑" w:eastAsia="微软雅黑" w:hAnsi="微软雅黑" w:hint="eastAsia"/>
               </w:rPr>
-              <w:lastRenderedPageBreak/>
               <w:t>世界</w:t>
             </w:r>
             <w:r>
@@ -9968,14 +10412,7 @@
               <w:rPr>
                 <w:rFonts w:ascii="微软雅黑" w:eastAsia="微软雅黑" w:hAnsi="微软雅黑" w:hint="eastAsia"/>
               </w:rPr>
-              <w:t>，</w:t>
-            </w:r>
-            <w:r>
-              <w:rPr>
-                <w:rFonts w:ascii="微软雅黑" w:eastAsia="微软雅黑" w:hAnsi="微软雅黑" w:hint="eastAsia"/>
-              </w:rPr>
-              <w:lastRenderedPageBreak/>
-              <w:t>少</w:t>
+              <w:t>，少</w:t>
             </w:r>
             <w:r>
               <w:rPr>
@@ -10014,7 +10451,6 @@
               <w:rPr>
                 <w:rFonts w:ascii="微软雅黑" w:eastAsia="微软雅黑" w:hAnsi="微软雅黑" w:hint="eastAsia"/>
               </w:rPr>
-              <w:lastRenderedPageBreak/>
               <w:t>奖励</w:t>
             </w:r>
           </w:p>
@@ -10632,6 +11068,7 @@
               <w:rPr>
                 <w:rFonts w:ascii="微软雅黑" w:eastAsia="微软雅黑" w:hAnsi="微软雅黑" w:hint="eastAsia"/>
               </w:rPr>
+              <w:lastRenderedPageBreak/>
               <w:t>在敌</w:t>
             </w:r>
             <w:r>
@@ -10730,7 +11167,13 @@
               <w:rPr>
                 <w:rFonts w:ascii="微软雅黑" w:eastAsia="微软雅黑" w:hAnsi="微软雅黑"/>
               </w:rPr>
-              <w:t>装收集器</w:t>
+              <w:t>装</w:t>
+            </w:r>
+            <w:r>
+              <w:rPr>
+                <w:rFonts w:ascii="微软雅黑" w:eastAsia="微软雅黑" w:hAnsi="微软雅黑"/>
+              </w:rPr>
+              <w:t>电池</w:t>
             </w:r>
             <w:r>
               <w:rPr>
@@ -10788,7 +11231,13 @@
               <w:rPr>
                 <w:rFonts w:ascii="微软雅黑" w:eastAsia="微软雅黑" w:hAnsi="微软雅黑"/>
               </w:rPr>
-              <w:t>人的收集器</w:t>
+              <w:t>人的</w:t>
+            </w:r>
+            <w:r>
+              <w:rPr>
+                <w:rFonts w:ascii="微软雅黑" w:eastAsia="微软雅黑" w:hAnsi="微软雅黑"/>
+              </w:rPr>
+              <w:t>电池</w:t>
             </w:r>
             <w:r>
               <w:rPr>
@@ -10846,7 +11295,13 @@
               <w:rPr>
                 <w:rFonts w:ascii="微软雅黑" w:eastAsia="微软雅黑" w:hAnsi="微软雅黑"/>
               </w:rPr>
-              <w:t>自己的收集器</w:t>
+              <w:t>自己的</w:t>
+            </w:r>
+            <w:r>
+              <w:rPr>
+                <w:rFonts w:ascii="微软雅黑" w:eastAsia="微软雅黑" w:hAnsi="微软雅黑"/>
+              </w:rPr>
+              <w:t>电池</w:t>
             </w:r>
             <w:r>
               <w:rPr>
@@ -10950,7 +11405,7 @@
               <w:rPr>
                 <w:rFonts w:ascii="微软雅黑" w:eastAsia="微软雅黑" w:hAnsi="微软雅黑"/>
               </w:rPr>
-              <w:t>收集器</w:t>
+              <w:t>电池</w:t>
             </w:r>
           </w:p>
         </w:tc>
@@ -11215,7 +11670,6 @@
           <w:rFonts w:ascii="微软雅黑" w:eastAsia="微软雅黑" w:hAnsi="微软雅黑" w:hint="eastAsia"/>
           <w:szCs w:val="24"/>
         </w:rPr>
-        <w:lastRenderedPageBreak/>
         <w:t>玩</w:t>
       </w:r>
       <w:r>
@@ -12084,21 +12538,7 @@
           <w:rFonts w:ascii="微软雅黑" w:eastAsia="微软雅黑" w:hAnsi="微软雅黑" w:hint="eastAsia"/>
           <w:szCs w:val="24"/>
         </w:rPr>
-        <w:t>收</w:t>
-      </w:r>
-      <w:r>
-        <w:rPr>
-          <w:rFonts w:ascii="微软雅黑" w:eastAsia="微软雅黑" w:hAnsi="微软雅黑"/>
-          <w:szCs w:val="24"/>
-        </w:rPr>
-        <w:t>集</w:t>
-      </w:r>
-      <w:r>
-        <w:rPr>
-          <w:rFonts w:ascii="微软雅黑" w:eastAsia="微软雅黑" w:hAnsi="微软雅黑" w:hint="eastAsia"/>
-          <w:szCs w:val="24"/>
-        </w:rPr>
-        <w:t>器</w:t>
+        <w:t>电池</w:t>
       </w:r>
     </w:p>
     <w:p>
@@ -12114,6 +12554,7 @@
         <w:rPr>
           <w:rFonts w:ascii="微软雅黑" w:eastAsia="微软雅黑" w:hAnsi="微软雅黑" w:hint="eastAsia"/>
         </w:rPr>
+        <w:lastRenderedPageBreak/>
         <w:t>用</w:t>
       </w:r>
       <w:r>
@@ -12186,7 +12627,13 @@
         <w:rPr>
           <w:rFonts w:ascii="微软雅黑" w:eastAsia="微软雅黑" w:hAnsi="微软雅黑"/>
         </w:rPr>
-        <w:t>收集器插</w:t>
+        <w:t>电池</w:t>
+      </w:r>
+      <w:r>
+        <w:rPr>
+          <w:rFonts w:ascii="微软雅黑" w:eastAsia="微软雅黑" w:hAnsi="微软雅黑"/>
+        </w:rPr>
+        <w:t>插</w:t>
       </w:r>
       <w:r>
         <w:rPr>
@@ -13090,7 +13537,6 @@
               <w:rPr>
                 <w:rFonts w:ascii="微软雅黑" w:eastAsia="微软雅黑" w:hAnsi="微软雅黑" w:hint="eastAsia"/>
               </w:rPr>
-              <w:lastRenderedPageBreak/>
               <w:t>效果</w:t>
             </w:r>
           </w:p>
@@ -13956,6 +14402,7 @@
           <w:rFonts w:ascii="微软雅黑" w:eastAsia="微软雅黑" w:hAnsi="微软雅黑" w:hint="eastAsia"/>
           <w:szCs w:val="24"/>
         </w:rPr>
+        <w:lastRenderedPageBreak/>
         <w:t>抽取</w:t>
       </w:r>
       <w:r>
@@ -14498,7 +14945,6 @@
         <w:rPr>
           <w:rFonts w:ascii="微软雅黑" w:eastAsia="微软雅黑" w:hAnsi="微软雅黑" w:hint="eastAsia"/>
         </w:rPr>
-        <w:lastRenderedPageBreak/>
         <w:t>存在</w:t>
       </w:r>
       <w:r>
@@ -15210,6 +15656,7 @@
               <w:rPr>
                 <w:rFonts w:ascii="微软雅黑" w:eastAsia="微软雅黑" w:hAnsi="微软雅黑" w:hint="eastAsia"/>
               </w:rPr>
+              <w:lastRenderedPageBreak/>
               <w:t>范围</w:t>
             </w:r>
           </w:p>
@@ -16074,7 +16521,6 @@
               <w:rPr>
                 <w:rFonts w:ascii="微软雅黑" w:eastAsia="微软雅黑" w:hAnsi="微软雅黑" w:hint="eastAsia"/>
               </w:rPr>
-              <w:lastRenderedPageBreak/>
               <w:t>等级</w:t>
             </w:r>
           </w:p>
@@ -16473,6 +16919,498 @@
     </w:p>
     <w:p>
       <w:pPr>
+        <w:outlineLvl w:val="2"/>
+        <w:rPr>
+          <w:rFonts w:ascii="微软雅黑" w:eastAsia="微软雅黑" w:hAnsi="微软雅黑"/>
+          <w:szCs w:val="24"/>
+        </w:rPr>
+      </w:pPr>
+      <w:r>
+        <w:rPr>
+          <w:rFonts w:ascii="微软雅黑" w:eastAsia="微软雅黑" w:hAnsi="微软雅黑" w:hint="eastAsia"/>
+          <w:szCs w:val="24"/>
+        </w:rPr>
+        <w:t>签名器</w:t>
+      </w:r>
+    </w:p>
+    <w:p>
+      <w:pPr>
+        <w:rPr>
+          <w:rFonts w:ascii="微软雅黑" w:eastAsia="微软雅黑" w:hAnsi="微软雅黑"/>
+        </w:rPr>
+      </w:pPr>
+      <w:r>
+        <w:rPr>
+          <w:rFonts w:ascii="微软雅黑" w:eastAsia="微软雅黑" w:hAnsi="微软雅黑" w:hint="eastAsia"/>
+        </w:rPr>
+        <w:t>存在</w:t>
+      </w:r>
+      <w:r>
+        <w:rPr>
+          <w:rFonts w:ascii="微软雅黑" w:eastAsia="微软雅黑" w:hAnsi="微软雅黑"/>
+        </w:rPr>
+        <w:t>在玩家背包中，</w:t>
+      </w:r>
+      <w:r>
+        <w:rPr>
+          <w:rFonts w:ascii="微软雅黑" w:eastAsia="微软雅黑" w:hAnsi="微软雅黑" w:hint="eastAsia"/>
+        </w:rPr>
+        <w:t>稀有</w:t>
+      </w:r>
+      <w:r>
+        <w:rPr>
+          <w:rFonts w:ascii="微软雅黑" w:eastAsia="微软雅黑" w:hAnsi="微软雅黑"/>
+        </w:rPr>
+        <w:t>，可以重设一个堡垒的签名广播</w:t>
+      </w:r>
+      <w:r>
+        <w:rPr>
+          <w:rFonts w:ascii="微软雅黑" w:eastAsia="微软雅黑" w:hAnsi="微软雅黑" w:hint="eastAsia"/>
+        </w:rPr>
+        <w:t>。</w:t>
+      </w:r>
+    </w:p>
+    <w:tbl>
+      <w:tblPr>
+        <w:tblW w:w="0" w:type="auto"/>
+        <w:tblBorders>
+          <w:top w:val="single" w:sz="4" w:space="0" w:color="auto"/>
+          <w:left w:val="single" w:sz="4" w:space="0" w:color="auto"/>
+          <w:bottom w:val="single" w:sz="4" w:space="0" w:color="auto"/>
+          <w:right w:val="single" w:sz="4" w:space="0" w:color="auto"/>
+          <w:insideH w:val="single" w:sz="4" w:space="0" w:color="auto"/>
+          <w:insideV w:val="single" w:sz="4" w:space="0" w:color="auto"/>
+        </w:tblBorders>
+        <w:tblLook w:val="04A0" w:firstRow="1" w:lastRow="0" w:firstColumn="1" w:lastColumn="0" w:noHBand="0" w:noVBand="1"/>
+      </w:tblPr>
+      <w:tblGrid>
+        <w:gridCol w:w="946"/>
+        <w:gridCol w:w="947"/>
+        <w:gridCol w:w="947"/>
+        <w:gridCol w:w="947"/>
+        <w:gridCol w:w="947"/>
+        <w:gridCol w:w="947"/>
+        <w:gridCol w:w="947"/>
+        <w:gridCol w:w="947"/>
+        <w:gridCol w:w="947"/>
+      </w:tblGrid>
+      <w:tr>
+        <w:tc>
+          <w:tcPr>
+            <w:tcW w:w="946" w:type="dxa"/>
+            <w:shd w:val="clear" w:color="auto" w:fill="auto"/>
+          </w:tcPr>
+          <w:p>
+            <w:pPr>
+              <w:tabs>
+                <w:tab w:val="left" w:pos="3206"/>
+              </w:tabs>
+              <w:rPr>
+                <w:rFonts w:ascii="微软雅黑" w:eastAsia="微软雅黑" w:hAnsi="微软雅黑"/>
+              </w:rPr>
+            </w:pPr>
+            <w:r>
+              <w:rPr>
+                <w:rFonts w:ascii="微软雅黑" w:eastAsia="微软雅黑" w:hAnsi="微软雅黑" w:hint="eastAsia"/>
+              </w:rPr>
+              <w:t>等级</w:t>
+            </w:r>
+          </w:p>
+        </w:tc>
+        <w:tc>
+          <w:tcPr>
+            <w:tcW w:w="947" w:type="dxa"/>
+            <w:shd w:val="clear" w:color="auto" w:fill="auto"/>
+          </w:tcPr>
+          <w:p>
+            <w:pPr>
+              <w:tabs>
+                <w:tab w:val="left" w:pos="3206"/>
+              </w:tabs>
+              <w:rPr>
+                <w:rFonts w:ascii="微软雅黑" w:eastAsia="微软雅黑" w:hAnsi="微软雅黑"/>
+              </w:rPr>
+            </w:pPr>
+            <w:r>
+              <w:rPr>
+                <w:rFonts w:ascii="微软雅黑" w:eastAsia="微软雅黑" w:hAnsi="微软雅黑" w:hint="eastAsia"/>
+              </w:rPr>
+              <w:t>1</w:t>
+            </w:r>
+          </w:p>
+        </w:tc>
+        <w:tc>
+          <w:tcPr>
+            <w:tcW w:w="947" w:type="dxa"/>
+            <w:shd w:val="clear" w:color="auto" w:fill="auto"/>
+          </w:tcPr>
+          <w:p>
+            <w:pPr>
+              <w:tabs>
+                <w:tab w:val="left" w:pos="3206"/>
+              </w:tabs>
+              <w:rPr>
+                <w:rFonts w:ascii="微软雅黑" w:eastAsia="微软雅黑" w:hAnsi="微软雅黑"/>
+              </w:rPr>
+            </w:pPr>
+            <w:r>
+              <w:rPr>
+                <w:rFonts w:ascii="微软雅黑" w:eastAsia="微软雅黑" w:hAnsi="微软雅黑" w:hint="eastAsia"/>
+              </w:rPr>
+              <w:t>2</w:t>
+            </w:r>
+          </w:p>
+        </w:tc>
+        <w:tc>
+          <w:tcPr>
+            <w:tcW w:w="947" w:type="dxa"/>
+            <w:shd w:val="clear" w:color="auto" w:fill="auto"/>
+          </w:tcPr>
+          <w:p>
+            <w:pPr>
+              <w:tabs>
+                <w:tab w:val="left" w:pos="3206"/>
+              </w:tabs>
+              <w:rPr>
+                <w:rFonts w:ascii="微软雅黑" w:eastAsia="微软雅黑" w:hAnsi="微软雅黑"/>
+              </w:rPr>
+            </w:pPr>
+            <w:r>
+              <w:rPr>
+                <w:rFonts w:ascii="微软雅黑" w:eastAsia="微软雅黑" w:hAnsi="微软雅黑" w:hint="eastAsia"/>
+              </w:rPr>
+              <w:t>3</w:t>
+            </w:r>
+          </w:p>
+        </w:tc>
+        <w:tc>
+          <w:tcPr>
+            <w:tcW w:w="947" w:type="dxa"/>
+            <w:shd w:val="clear" w:color="auto" w:fill="auto"/>
+          </w:tcPr>
+          <w:p>
+            <w:pPr>
+              <w:tabs>
+                <w:tab w:val="left" w:pos="3206"/>
+              </w:tabs>
+              <w:rPr>
+                <w:rFonts w:ascii="微软雅黑" w:eastAsia="微软雅黑" w:hAnsi="微软雅黑"/>
+              </w:rPr>
+            </w:pPr>
+            <w:r>
+              <w:rPr>
+                <w:rFonts w:ascii="微软雅黑" w:eastAsia="微软雅黑" w:hAnsi="微软雅黑" w:hint="eastAsia"/>
+              </w:rPr>
+              <w:t>4</w:t>
+            </w:r>
+          </w:p>
+        </w:tc>
+        <w:tc>
+          <w:tcPr>
+            <w:tcW w:w="947" w:type="dxa"/>
+            <w:shd w:val="clear" w:color="auto" w:fill="auto"/>
+          </w:tcPr>
+          <w:p>
+            <w:pPr>
+              <w:tabs>
+                <w:tab w:val="left" w:pos="3206"/>
+              </w:tabs>
+              <w:rPr>
+                <w:rFonts w:ascii="微软雅黑" w:eastAsia="微软雅黑" w:hAnsi="微软雅黑"/>
+              </w:rPr>
+            </w:pPr>
+            <w:r>
+              <w:rPr>
+                <w:rFonts w:ascii="微软雅黑" w:eastAsia="微软雅黑" w:hAnsi="微软雅黑" w:hint="eastAsia"/>
+              </w:rPr>
+              <w:t>5</w:t>
+            </w:r>
+          </w:p>
+        </w:tc>
+        <w:tc>
+          <w:tcPr>
+            <w:tcW w:w="947" w:type="dxa"/>
+            <w:shd w:val="clear" w:color="auto" w:fill="auto"/>
+          </w:tcPr>
+          <w:p>
+            <w:pPr>
+              <w:tabs>
+                <w:tab w:val="left" w:pos="3206"/>
+              </w:tabs>
+              <w:rPr>
+                <w:rFonts w:ascii="微软雅黑" w:eastAsia="微软雅黑" w:hAnsi="微软雅黑"/>
+              </w:rPr>
+            </w:pPr>
+            <w:r>
+              <w:rPr>
+                <w:rFonts w:ascii="微软雅黑" w:eastAsia="微软雅黑" w:hAnsi="微软雅黑" w:hint="eastAsia"/>
+              </w:rPr>
+              <w:t>6</w:t>
+            </w:r>
+          </w:p>
+        </w:tc>
+        <w:tc>
+          <w:tcPr>
+            <w:tcW w:w="947" w:type="dxa"/>
+            <w:shd w:val="clear" w:color="auto" w:fill="auto"/>
+          </w:tcPr>
+          <w:p>
+            <w:pPr>
+              <w:tabs>
+                <w:tab w:val="left" w:pos="3206"/>
+              </w:tabs>
+              <w:rPr>
+                <w:rFonts w:ascii="微软雅黑" w:eastAsia="微软雅黑" w:hAnsi="微软雅黑"/>
+              </w:rPr>
+            </w:pPr>
+            <w:r>
+              <w:rPr>
+                <w:rFonts w:ascii="微软雅黑" w:eastAsia="微软雅黑" w:hAnsi="微软雅黑" w:hint="eastAsia"/>
+              </w:rPr>
+              <w:t>7</w:t>
+            </w:r>
+          </w:p>
+        </w:tc>
+        <w:tc>
+          <w:tcPr>
+            <w:tcW w:w="947" w:type="dxa"/>
+            <w:shd w:val="clear" w:color="auto" w:fill="auto"/>
+          </w:tcPr>
+          <w:p>
+            <w:pPr>
+              <w:tabs>
+                <w:tab w:val="left" w:pos="3206"/>
+              </w:tabs>
+              <w:rPr>
+                <w:rFonts w:ascii="微软雅黑" w:eastAsia="微软雅黑" w:hAnsi="微软雅黑"/>
+              </w:rPr>
+            </w:pPr>
+            <w:r>
+              <w:rPr>
+                <w:rFonts w:ascii="微软雅黑" w:eastAsia="微软雅黑" w:hAnsi="微软雅黑" w:hint="eastAsia"/>
+              </w:rPr>
+              <w:t>8</w:t>
+            </w:r>
+          </w:p>
+        </w:tc>
+      </w:tr>
+      <w:tr>
+        <w:tc>
+          <w:tcPr>
+            <w:tcW w:w="946" w:type="dxa"/>
+            <w:shd w:val="clear" w:color="auto" w:fill="auto"/>
+          </w:tcPr>
+          <w:p>
+            <w:pPr>
+              <w:tabs>
+                <w:tab w:val="left" w:pos="3206"/>
+              </w:tabs>
+              <w:rPr>
+                <w:rFonts w:ascii="微软雅黑" w:eastAsia="微软雅黑" w:hAnsi="微软雅黑"/>
+              </w:rPr>
+            </w:pPr>
+            <w:r>
+              <w:rPr>
+                <w:rFonts w:ascii="微软雅黑" w:eastAsia="微软雅黑" w:hAnsi="微软雅黑" w:hint="eastAsia"/>
+              </w:rPr>
+              <w:t>距离</w:t>
+            </w:r>
+          </w:p>
+        </w:tc>
+        <w:tc>
+          <w:tcPr>
+            <w:tcW w:w="947" w:type="dxa"/>
+            <w:shd w:val="clear" w:color="auto" w:fill="auto"/>
+          </w:tcPr>
+          <w:p>
+            <w:pPr>
+              <w:tabs>
+                <w:tab w:val="left" w:pos="3206"/>
+              </w:tabs>
+              <w:rPr>
+                <w:rFonts w:ascii="微软雅黑" w:eastAsia="微软雅黑" w:hAnsi="微软雅黑"/>
+              </w:rPr>
+            </w:pPr>
+            <w:r>
+              <w:rPr>
+                <w:rFonts w:ascii="微软雅黑" w:eastAsia="微软雅黑" w:hAnsi="微软雅黑" w:hint="eastAsia"/>
+              </w:rPr>
+              <w:t>1</w:t>
+            </w:r>
+          </w:p>
+        </w:tc>
+        <w:tc>
+          <w:tcPr>
+            <w:tcW w:w="947" w:type="dxa"/>
+            <w:shd w:val="clear" w:color="auto" w:fill="auto"/>
+          </w:tcPr>
+          <w:p>
+            <w:pPr>
+              <w:tabs>
+                <w:tab w:val="left" w:pos="3206"/>
+              </w:tabs>
+              <w:rPr>
+                <w:rFonts w:ascii="微软雅黑" w:eastAsia="微软雅黑" w:hAnsi="微软雅黑"/>
+              </w:rPr>
+            </w:pPr>
+            <w:r>
+              <w:rPr>
+                <w:rFonts w:ascii="微软雅黑" w:eastAsia="微软雅黑" w:hAnsi="微软雅黑" w:hint="eastAsia"/>
+              </w:rPr>
+              <w:t>2</w:t>
+            </w:r>
+          </w:p>
+        </w:tc>
+        <w:tc>
+          <w:tcPr>
+            <w:tcW w:w="947" w:type="dxa"/>
+            <w:shd w:val="clear" w:color="auto" w:fill="auto"/>
+          </w:tcPr>
+          <w:p>
+            <w:pPr>
+              <w:tabs>
+                <w:tab w:val="left" w:pos="3206"/>
+              </w:tabs>
+              <w:rPr>
+                <w:rFonts w:ascii="微软雅黑" w:eastAsia="微软雅黑" w:hAnsi="微软雅黑"/>
+              </w:rPr>
+            </w:pPr>
+            <w:r>
+              <w:rPr>
+                <w:rFonts w:ascii="微软雅黑" w:eastAsia="微软雅黑" w:hAnsi="微软雅黑" w:hint="eastAsia"/>
+              </w:rPr>
+              <w:t>4</w:t>
+            </w:r>
+          </w:p>
+        </w:tc>
+        <w:tc>
+          <w:tcPr>
+            <w:tcW w:w="947" w:type="dxa"/>
+            <w:shd w:val="clear" w:color="auto" w:fill="auto"/>
+          </w:tcPr>
+          <w:p>
+            <w:pPr>
+              <w:tabs>
+                <w:tab w:val="left" w:pos="3206"/>
+              </w:tabs>
+              <w:rPr>
+                <w:rFonts w:ascii="微软雅黑" w:eastAsia="微软雅黑" w:hAnsi="微软雅黑"/>
+              </w:rPr>
+            </w:pPr>
+            <w:r>
+              <w:rPr>
+                <w:rFonts w:ascii="微软雅黑" w:eastAsia="微软雅黑" w:hAnsi="微软雅黑" w:hint="eastAsia"/>
+              </w:rPr>
+              <w:t>8</w:t>
+            </w:r>
+          </w:p>
+        </w:tc>
+        <w:tc>
+          <w:tcPr>
+            <w:tcW w:w="947" w:type="dxa"/>
+            <w:shd w:val="clear" w:color="auto" w:fill="auto"/>
+          </w:tcPr>
+          <w:p>
+            <w:pPr>
+              <w:tabs>
+                <w:tab w:val="left" w:pos="3206"/>
+              </w:tabs>
+              <w:rPr>
+                <w:rFonts w:ascii="微软雅黑" w:eastAsia="微软雅黑" w:hAnsi="微软雅黑"/>
+              </w:rPr>
+            </w:pPr>
+            <w:r>
+              <w:rPr>
+                <w:rFonts w:ascii="微软雅黑" w:eastAsia="微软雅黑" w:hAnsi="微软雅黑" w:hint="eastAsia"/>
+              </w:rPr>
+              <w:t>16</w:t>
+            </w:r>
+          </w:p>
+        </w:tc>
+        <w:tc>
+          <w:tcPr>
+            <w:tcW w:w="947" w:type="dxa"/>
+            <w:shd w:val="clear" w:color="auto" w:fill="auto"/>
+          </w:tcPr>
+          <w:p>
+            <w:pPr>
+              <w:tabs>
+                <w:tab w:val="left" w:pos="3206"/>
+              </w:tabs>
+              <w:rPr>
+                <w:rFonts w:ascii="微软雅黑" w:eastAsia="微软雅黑" w:hAnsi="微软雅黑"/>
+              </w:rPr>
+            </w:pPr>
+            <w:r>
+              <w:rPr>
+                <w:rFonts w:ascii="微软雅黑" w:eastAsia="微软雅黑" w:hAnsi="微软雅黑" w:hint="eastAsia"/>
+              </w:rPr>
+              <w:t>32</w:t>
+            </w:r>
+          </w:p>
+        </w:tc>
+        <w:tc>
+          <w:tcPr>
+            <w:tcW w:w="947" w:type="dxa"/>
+            <w:shd w:val="clear" w:color="auto" w:fill="auto"/>
+          </w:tcPr>
+          <w:p>
+            <w:pPr>
+              <w:tabs>
+                <w:tab w:val="left" w:pos="3206"/>
+              </w:tabs>
+              <w:rPr>
+                <w:rFonts w:ascii="微软雅黑" w:eastAsia="微软雅黑" w:hAnsi="微软雅黑"/>
+              </w:rPr>
+            </w:pPr>
+            <w:r>
+              <w:rPr>
+                <w:rFonts w:ascii="微软雅黑" w:eastAsia="微软雅黑" w:hAnsi="微软雅黑" w:hint="eastAsia"/>
+              </w:rPr>
+              <w:t>64</w:t>
+            </w:r>
+          </w:p>
+        </w:tc>
+        <w:tc>
+          <w:tcPr>
+            <w:tcW w:w="947" w:type="dxa"/>
+            <w:shd w:val="clear" w:color="auto" w:fill="auto"/>
+          </w:tcPr>
+          <w:p>
+            <w:pPr>
+              <w:tabs>
+                <w:tab w:val="left" w:pos="3206"/>
+              </w:tabs>
+              <w:rPr>
+                <w:rFonts w:ascii="微软雅黑" w:eastAsia="微软雅黑" w:hAnsi="微软雅黑"/>
+              </w:rPr>
+            </w:pPr>
+            <w:r>
+              <w:rPr>
+                <w:rFonts w:ascii="微软雅黑" w:eastAsia="微软雅黑" w:hAnsi="微软雅黑" w:hint="eastAsia"/>
+              </w:rPr>
+              <w:t>128</w:t>
+            </w:r>
+          </w:p>
+        </w:tc>
+      </w:tr>
+    </w:tbl>
+    <w:p>
+      <w:pPr>
+        <w:rPr>
+          <w:rFonts w:ascii="微软雅黑" w:eastAsia="微软雅黑" w:hAnsi="微软雅黑"/>
+        </w:rPr>
+      </w:pPr>
+    </w:p>
+    <w:p>
+      <w:pPr>
+        <w:rPr>
+          <w:rFonts w:ascii="微软雅黑" w:eastAsia="微软雅黑" w:hAnsi="微软雅黑"/>
+        </w:rPr>
+      </w:pPr>
+    </w:p>
+    <w:p>
+      <w:pPr>
         <w:outlineLvl w:val="1"/>
         <w:rPr>
           <w:rFonts w:ascii="微软雅黑" w:eastAsia="微软雅黑" w:hAnsi="微软雅黑"/>
@@ -16488,6 +17426,7 @@
           <w:sz w:val="24"/>
           <w:szCs w:val="24"/>
         </w:rPr>
+        <w:lastRenderedPageBreak/>
         <w:t>商</w:t>
       </w:r>
       <w:r>
@@ -17712,238 +18651,238 @@
         <w:rPr>
           <w:rFonts w:ascii="微软雅黑" w:eastAsia="微软雅黑" w:hAnsi="微软雅黑" w:hint="eastAsia"/>
         </w:rPr>
+        <w:t>见</w:t>
+      </w:r>
+      <w:r>
+        <w:rPr>
+          <w:rFonts w:ascii="微软雅黑" w:eastAsia="微软雅黑" w:hAnsi="微软雅黑"/>
+        </w:rPr>
+        <w:t>道具</w:t>
+      </w:r>
+      <w:r>
+        <w:rPr>
+          <w:rFonts w:ascii="微软雅黑" w:eastAsia="微软雅黑" w:hAnsi="微软雅黑" w:hint="eastAsia"/>
+        </w:rPr>
+        <w:t>介绍</w:t>
+      </w:r>
+    </w:p>
+    <w:p>
+      <w:pPr>
+        <w:rPr>
+          <w:rFonts w:ascii="微软雅黑" w:eastAsia="微软雅黑" w:hAnsi="微软雅黑"/>
+        </w:rPr>
+      </w:pPr>
+      <w:r>
+        <w:rPr>
+          <w:rFonts w:ascii="微软雅黑" w:eastAsia="微软雅黑" w:hAnsi="微软雅黑" w:hint="eastAsia"/>
+        </w:rPr>
+        <w:t>背包</w:t>
+      </w:r>
+      <w:r>
+        <w:rPr>
+          <w:rFonts w:ascii="微软雅黑" w:eastAsia="微软雅黑" w:hAnsi="微软雅黑"/>
+        </w:rPr>
+        <w:t>格数，</w:t>
+      </w:r>
+      <w:r>
+        <w:rPr>
+          <w:rFonts w:ascii="微软雅黑" w:eastAsia="微软雅黑" w:hAnsi="微软雅黑" w:hint="eastAsia"/>
+        </w:rPr>
+        <w:t>传</w:t>
+      </w:r>
+      <w:r>
+        <w:rPr>
+          <w:rFonts w:ascii="微软雅黑" w:eastAsia="微软雅黑" w:hAnsi="微软雅黑"/>
+        </w:rPr>
+        <w:t>送门</w:t>
+      </w:r>
+      <w:r>
+        <w:rPr>
+          <w:rFonts w:ascii="微软雅黑" w:eastAsia="微软雅黑" w:hAnsi="微软雅黑" w:hint="eastAsia"/>
+        </w:rPr>
+        <w:t>，抽取</w:t>
+      </w:r>
+      <w:r>
+        <w:rPr>
+          <w:rFonts w:ascii="微软雅黑" w:eastAsia="微软雅黑" w:hAnsi="微软雅黑"/>
+        </w:rPr>
+        <w:t>增强器，防御增强器，</w:t>
+      </w:r>
+      <w:r>
+        <w:rPr>
+          <w:rFonts w:ascii="微软雅黑" w:eastAsia="微软雅黑" w:hAnsi="微软雅黑" w:hint="eastAsia"/>
+        </w:rPr>
+        <w:t>能量扩展</w:t>
+      </w:r>
+      <w:r>
+        <w:rPr>
+          <w:rFonts w:ascii="微软雅黑" w:eastAsia="微软雅黑" w:hAnsi="微软雅黑"/>
+        </w:rPr>
+        <w:t>器，</w:t>
+      </w:r>
+      <w:r>
+        <w:rPr>
+          <w:rFonts w:ascii="微软雅黑" w:eastAsia="微软雅黑" w:hAnsi="微软雅黑" w:hint="eastAsia"/>
+        </w:rPr>
+        <w:t>充</w:t>
+      </w:r>
+      <w:r>
+        <w:rPr>
+          <w:rFonts w:ascii="微软雅黑" w:eastAsia="微软雅黑" w:hAnsi="微软雅黑"/>
+        </w:rPr>
+        <w:t>能器</w:t>
+      </w:r>
+      <w:r>
+        <w:rPr>
+          <w:rFonts w:ascii="微软雅黑" w:eastAsia="微软雅黑" w:hAnsi="微软雅黑" w:hint="eastAsia"/>
+        </w:rPr>
+        <w:t>。</w:t>
+      </w:r>
+      <w:r>
+        <w:rPr>
+          <w:rFonts w:ascii="微软雅黑" w:eastAsia="微软雅黑" w:hAnsi="微软雅黑"/>
+        </w:rPr>
+        <w:t>以</w:t>
+      </w:r>
+      <w:r>
+        <w:rPr>
+          <w:rFonts w:ascii="微软雅黑" w:eastAsia="微软雅黑" w:hAnsi="微软雅黑" w:hint="eastAsia"/>
+        </w:rPr>
+        <w:t>后</w:t>
+      </w:r>
+      <w:r>
+        <w:rPr>
+          <w:rFonts w:ascii="微软雅黑" w:eastAsia="微软雅黑" w:hAnsi="微软雅黑"/>
+        </w:rPr>
+        <w:t>可能</w:t>
+      </w:r>
+      <w:r>
+        <w:rPr>
+          <w:rFonts w:ascii="微软雅黑" w:eastAsia="微软雅黑" w:hAnsi="微软雅黑" w:hint="eastAsia"/>
+        </w:rPr>
+        <w:t>扩展</w:t>
+      </w:r>
+      <w:r>
+        <w:rPr>
+          <w:rFonts w:ascii="微软雅黑" w:eastAsia="微软雅黑" w:hAnsi="微软雅黑"/>
+        </w:rPr>
+        <w:t>更多。</w:t>
+      </w:r>
+    </w:p>
+    <w:p>
+      <w:pPr>
+        <w:rPr>
+          <w:rFonts w:ascii="微软雅黑" w:eastAsia="微软雅黑" w:hAnsi="微软雅黑"/>
+        </w:rPr>
+      </w:pPr>
+      <w:r>
+        <w:rPr>
+          <w:rFonts w:ascii="微软雅黑" w:eastAsia="微软雅黑" w:hAnsi="微软雅黑" w:hint="eastAsia"/>
+        </w:rPr>
+        <w:t>购买</w:t>
+      </w:r>
+      <w:r>
+        <w:rPr>
+          <w:rFonts w:ascii="微软雅黑" w:eastAsia="微软雅黑" w:hAnsi="微软雅黑"/>
+        </w:rPr>
+        <w:t>道具只能通过游戏内的代币</w:t>
+      </w:r>
+      <w:r>
+        <w:rPr>
+          <w:rFonts w:ascii="微软雅黑" w:eastAsia="微软雅黑" w:hAnsi="微软雅黑" w:hint="eastAsia"/>
+        </w:rPr>
+        <w:t>“能</w:t>
+      </w:r>
+      <w:r>
+        <w:rPr>
+          <w:rFonts w:ascii="微软雅黑" w:eastAsia="微软雅黑" w:hAnsi="微软雅黑"/>
+        </w:rPr>
+        <w:t>量宝</w:t>
+      </w:r>
+      <w:r>
+        <w:rPr>
+          <w:rFonts w:ascii="微软雅黑" w:eastAsia="微软雅黑" w:hAnsi="微软雅黑" w:hint="eastAsia"/>
+        </w:rPr>
+        <w:t>石”，宝石</w:t>
+      </w:r>
+      <w:r>
+        <w:rPr>
+          <w:rFonts w:ascii="微软雅黑" w:eastAsia="微软雅黑" w:hAnsi="微软雅黑"/>
+        </w:rPr>
+        <w:t>可以通过任务奖励</w:t>
+      </w:r>
+      <w:r>
+        <w:rPr>
+          <w:rFonts w:ascii="微软雅黑" w:eastAsia="微软雅黑" w:hAnsi="微软雅黑" w:hint="eastAsia"/>
+        </w:rPr>
+        <w:t>获取，</w:t>
+      </w:r>
+      <w:r>
+        <w:rPr>
+          <w:rFonts w:ascii="微软雅黑" w:eastAsia="微软雅黑" w:hAnsi="微软雅黑"/>
+        </w:rPr>
+        <w:t>或</w:t>
+      </w:r>
+      <w:r>
+        <w:rPr>
+          <w:rFonts w:ascii="微软雅黑" w:eastAsia="微软雅黑" w:hAnsi="微软雅黑" w:hint="eastAsia"/>
+        </w:rPr>
+        <w:t>由</w:t>
+      </w:r>
+      <w:r>
+        <w:rPr>
+          <w:rFonts w:ascii="微软雅黑" w:eastAsia="微软雅黑" w:hAnsi="微软雅黑"/>
+        </w:rPr>
+        <w:t>用户付</w:t>
+      </w:r>
+      <w:r>
+        <w:rPr>
+          <w:rFonts w:ascii="微软雅黑" w:eastAsia="微软雅黑" w:hAnsi="微软雅黑" w:hint="eastAsia"/>
+        </w:rPr>
+        <w:t>费</w:t>
+      </w:r>
+    </w:p>
+    <w:p>
+      <w:pPr>
+        <w:outlineLvl w:val="2"/>
+        <w:rPr>
+          <w:rFonts w:ascii="微软雅黑" w:eastAsia="微软雅黑" w:hAnsi="微软雅黑"/>
+          <w:szCs w:val="24"/>
+        </w:rPr>
+      </w:pPr>
+      <w:r>
+        <w:rPr>
+          <w:rFonts w:ascii="微软雅黑" w:eastAsia="微软雅黑" w:hAnsi="微软雅黑" w:hint="eastAsia"/>
+          <w:szCs w:val="24"/>
+        </w:rPr>
+        <w:t>宝</w:t>
+      </w:r>
+      <w:r>
+        <w:rPr>
+          <w:rFonts w:ascii="微软雅黑" w:eastAsia="微软雅黑" w:hAnsi="微软雅黑"/>
+          <w:szCs w:val="24"/>
+        </w:rPr>
+        <w:t>石</w:t>
+      </w:r>
+      <w:r>
+        <w:rPr>
+          <w:rFonts w:ascii="微软雅黑" w:eastAsia="微软雅黑" w:hAnsi="微软雅黑" w:hint="eastAsia"/>
+          <w:szCs w:val="24"/>
+        </w:rPr>
+        <w:t>获取</w:t>
+      </w:r>
+    </w:p>
+    <w:p>
+      <w:pPr>
+        <w:rPr>
+          <w:rFonts w:ascii="微软雅黑" w:eastAsia="微软雅黑" w:hAnsi="微软雅黑"/>
+        </w:rPr>
+      </w:pPr>
+      <w:r>
+        <w:rPr>
+          <w:rFonts w:ascii="微软雅黑" w:eastAsia="微软雅黑" w:hAnsi="微软雅黑" w:hint="eastAsia"/>
+        </w:rPr>
         <w:lastRenderedPageBreak/>
-        <w:t>见</w:t>
-      </w:r>
-      <w:r>
-        <w:rPr>
-          <w:rFonts w:ascii="微软雅黑" w:eastAsia="微软雅黑" w:hAnsi="微软雅黑"/>
-        </w:rPr>
-        <w:t>道具</w:t>
-      </w:r>
-      <w:r>
-        <w:rPr>
-          <w:rFonts w:ascii="微软雅黑" w:eastAsia="微软雅黑" w:hAnsi="微软雅黑" w:hint="eastAsia"/>
-        </w:rPr>
-        <w:t>介绍</w:t>
-      </w:r>
-    </w:p>
-    <w:p>
-      <w:pPr>
-        <w:rPr>
-          <w:rFonts w:ascii="微软雅黑" w:eastAsia="微软雅黑" w:hAnsi="微软雅黑"/>
-        </w:rPr>
-      </w:pPr>
-      <w:r>
-        <w:rPr>
-          <w:rFonts w:ascii="微软雅黑" w:eastAsia="微软雅黑" w:hAnsi="微软雅黑" w:hint="eastAsia"/>
-        </w:rPr>
-        <w:t>背包</w:t>
-      </w:r>
-      <w:r>
-        <w:rPr>
-          <w:rFonts w:ascii="微软雅黑" w:eastAsia="微软雅黑" w:hAnsi="微软雅黑"/>
-        </w:rPr>
-        <w:t>格数，</w:t>
-      </w:r>
-      <w:r>
-        <w:rPr>
-          <w:rFonts w:ascii="微软雅黑" w:eastAsia="微软雅黑" w:hAnsi="微软雅黑" w:hint="eastAsia"/>
-        </w:rPr>
-        <w:t>传</w:t>
-      </w:r>
-      <w:r>
-        <w:rPr>
-          <w:rFonts w:ascii="微软雅黑" w:eastAsia="微软雅黑" w:hAnsi="微软雅黑"/>
-        </w:rPr>
-        <w:t>送门</w:t>
-      </w:r>
-      <w:r>
-        <w:rPr>
-          <w:rFonts w:ascii="微软雅黑" w:eastAsia="微软雅黑" w:hAnsi="微软雅黑" w:hint="eastAsia"/>
-        </w:rPr>
-        <w:t>，抽取</w:t>
-      </w:r>
-      <w:r>
-        <w:rPr>
-          <w:rFonts w:ascii="微软雅黑" w:eastAsia="微软雅黑" w:hAnsi="微软雅黑"/>
-        </w:rPr>
-        <w:t>增强器，防御增强器，</w:t>
-      </w:r>
-      <w:r>
-        <w:rPr>
-          <w:rFonts w:ascii="微软雅黑" w:eastAsia="微软雅黑" w:hAnsi="微软雅黑" w:hint="eastAsia"/>
-        </w:rPr>
-        <w:t>能量扩展</w:t>
-      </w:r>
-      <w:r>
-        <w:rPr>
-          <w:rFonts w:ascii="微软雅黑" w:eastAsia="微软雅黑" w:hAnsi="微软雅黑"/>
-        </w:rPr>
-        <w:t>器，</w:t>
-      </w:r>
-      <w:r>
-        <w:rPr>
-          <w:rFonts w:ascii="微软雅黑" w:eastAsia="微软雅黑" w:hAnsi="微软雅黑" w:hint="eastAsia"/>
-        </w:rPr>
-        <w:t>充</w:t>
-      </w:r>
-      <w:r>
-        <w:rPr>
-          <w:rFonts w:ascii="微软雅黑" w:eastAsia="微软雅黑" w:hAnsi="微软雅黑"/>
-        </w:rPr>
-        <w:t>能器</w:t>
-      </w:r>
-      <w:r>
-        <w:rPr>
-          <w:rFonts w:ascii="微软雅黑" w:eastAsia="微软雅黑" w:hAnsi="微软雅黑" w:hint="eastAsia"/>
-        </w:rPr>
-        <w:t>。</w:t>
-      </w:r>
-      <w:r>
-        <w:rPr>
-          <w:rFonts w:ascii="微软雅黑" w:eastAsia="微软雅黑" w:hAnsi="微软雅黑"/>
-        </w:rPr>
-        <w:t>以</w:t>
-      </w:r>
-      <w:r>
-        <w:rPr>
-          <w:rFonts w:ascii="微软雅黑" w:eastAsia="微软雅黑" w:hAnsi="微软雅黑" w:hint="eastAsia"/>
-        </w:rPr>
-        <w:t>后</w:t>
-      </w:r>
-      <w:r>
-        <w:rPr>
-          <w:rFonts w:ascii="微软雅黑" w:eastAsia="微软雅黑" w:hAnsi="微软雅黑"/>
-        </w:rPr>
-        <w:t>可能</w:t>
-      </w:r>
-      <w:r>
-        <w:rPr>
-          <w:rFonts w:ascii="微软雅黑" w:eastAsia="微软雅黑" w:hAnsi="微软雅黑" w:hint="eastAsia"/>
-        </w:rPr>
-        <w:t>扩展</w:t>
-      </w:r>
-      <w:r>
-        <w:rPr>
-          <w:rFonts w:ascii="微软雅黑" w:eastAsia="微软雅黑" w:hAnsi="微软雅黑"/>
-        </w:rPr>
-        <w:t>更多。</w:t>
-      </w:r>
-    </w:p>
-    <w:p>
-      <w:pPr>
-        <w:rPr>
-          <w:rFonts w:ascii="微软雅黑" w:eastAsia="微软雅黑" w:hAnsi="微软雅黑"/>
-        </w:rPr>
-      </w:pPr>
-      <w:r>
-        <w:rPr>
-          <w:rFonts w:ascii="微软雅黑" w:eastAsia="微软雅黑" w:hAnsi="微软雅黑" w:hint="eastAsia"/>
-        </w:rPr>
-        <w:t>购买</w:t>
-      </w:r>
-      <w:r>
-        <w:rPr>
-          <w:rFonts w:ascii="微软雅黑" w:eastAsia="微软雅黑" w:hAnsi="微软雅黑"/>
-        </w:rPr>
-        <w:t>道具只能通过游戏内的代币</w:t>
-      </w:r>
-      <w:r>
-        <w:rPr>
-          <w:rFonts w:ascii="微软雅黑" w:eastAsia="微软雅黑" w:hAnsi="微软雅黑" w:hint="eastAsia"/>
-        </w:rPr>
-        <w:t>“能</w:t>
-      </w:r>
-      <w:r>
-        <w:rPr>
-          <w:rFonts w:ascii="微软雅黑" w:eastAsia="微软雅黑" w:hAnsi="微软雅黑"/>
-        </w:rPr>
-        <w:t>量宝</w:t>
-      </w:r>
-      <w:r>
-        <w:rPr>
-          <w:rFonts w:ascii="微软雅黑" w:eastAsia="微软雅黑" w:hAnsi="微软雅黑" w:hint="eastAsia"/>
-        </w:rPr>
-        <w:t>石”，宝石</w:t>
-      </w:r>
-      <w:r>
-        <w:rPr>
-          <w:rFonts w:ascii="微软雅黑" w:eastAsia="微软雅黑" w:hAnsi="微软雅黑"/>
-        </w:rPr>
-        <w:t>可以通过任务奖励</w:t>
-      </w:r>
-      <w:r>
-        <w:rPr>
-          <w:rFonts w:ascii="微软雅黑" w:eastAsia="微软雅黑" w:hAnsi="微软雅黑" w:hint="eastAsia"/>
-        </w:rPr>
-        <w:t>获取，</w:t>
-      </w:r>
-      <w:r>
-        <w:rPr>
-          <w:rFonts w:ascii="微软雅黑" w:eastAsia="微软雅黑" w:hAnsi="微软雅黑"/>
-        </w:rPr>
-        <w:t>或</w:t>
-      </w:r>
-      <w:r>
-        <w:rPr>
-          <w:rFonts w:ascii="微软雅黑" w:eastAsia="微软雅黑" w:hAnsi="微软雅黑" w:hint="eastAsia"/>
-        </w:rPr>
-        <w:t>由</w:t>
-      </w:r>
-      <w:r>
-        <w:rPr>
-          <w:rFonts w:ascii="微软雅黑" w:eastAsia="微软雅黑" w:hAnsi="微软雅黑"/>
-        </w:rPr>
-        <w:t>用户付</w:t>
-      </w:r>
-      <w:r>
-        <w:rPr>
-          <w:rFonts w:ascii="微软雅黑" w:eastAsia="微软雅黑" w:hAnsi="微软雅黑" w:hint="eastAsia"/>
-        </w:rPr>
-        <w:t>费</w:t>
-      </w:r>
-    </w:p>
-    <w:p>
-      <w:pPr>
-        <w:outlineLvl w:val="2"/>
-        <w:rPr>
-          <w:rFonts w:ascii="微软雅黑" w:eastAsia="微软雅黑" w:hAnsi="微软雅黑"/>
-          <w:szCs w:val="24"/>
-        </w:rPr>
-      </w:pPr>
-      <w:r>
-        <w:rPr>
-          <w:rFonts w:ascii="微软雅黑" w:eastAsia="微软雅黑" w:hAnsi="微软雅黑" w:hint="eastAsia"/>
-          <w:szCs w:val="24"/>
-        </w:rPr>
-        <w:t>宝</w:t>
-      </w:r>
-      <w:r>
-        <w:rPr>
-          <w:rFonts w:ascii="微软雅黑" w:eastAsia="微软雅黑" w:hAnsi="微软雅黑"/>
-          <w:szCs w:val="24"/>
-        </w:rPr>
-        <w:t>石</w:t>
-      </w:r>
-      <w:r>
-        <w:rPr>
-          <w:rFonts w:ascii="微软雅黑" w:eastAsia="微软雅黑" w:hAnsi="微软雅黑" w:hint="eastAsia"/>
-          <w:szCs w:val="24"/>
-        </w:rPr>
-        <w:t>获取</w:t>
-      </w:r>
-    </w:p>
-    <w:p>
-      <w:pPr>
-        <w:rPr>
-          <w:rFonts w:ascii="微软雅黑" w:eastAsia="微软雅黑" w:hAnsi="微软雅黑"/>
-        </w:rPr>
-      </w:pPr>
-      <w:r>
-        <w:rPr>
-          <w:rFonts w:ascii="微软雅黑" w:eastAsia="微软雅黑" w:hAnsi="微软雅黑" w:hint="eastAsia"/>
-        </w:rPr>
         <w:t>购买</w:t>
       </w:r>
       <w:r>
@@ -18258,6 +19197,7 @@
         <w:rPr>
           <w:rFonts w:ascii="微软雅黑" w:eastAsia="微软雅黑" w:hAnsi="微软雅黑"/>
         </w:rPr>
+        <w:lastRenderedPageBreak/>
         <w:t>版本管理</w:t>
       </w:r>
     </w:p>
@@ -18795,8 +19735,8 @@
 </file>
 
 <file path=word/comments.xml><?xml version="1.0" encoding="utf-8"?>
-<w:comments xmlns:wpc="http://schemas.microsoft.com/office/word/2010/wordprocessingCanvas" xmlns:cx="http://schemas.microsoft.com/office/drawing/2014/chartex" xmlns:mc="http://schemas.openxmlformats.org/markup-compatibility/2006" xmlns:o="urn:schemas-microsoft-com:office:office" xmlns:r="http://schemas.openxmlformats.org/officeDocument/2006/relationships" xmlns:m="http://schemas.openxmlformats.org/officeDocument/2006/math" xmlns:v="urn:schemas-microsoft-com:vml" xmlns:wp14="http://schemas.microsoft.com/office/word/2010/wordprocessingDrawing" xmlns:wp="http://schemas.openxmlformats.org/drawingml/2006/wordprocessingDrawing" xmlns:w10="urn:schemas-microsoft-com:office:word" xmlns:w="http://schemas.openxmlformats.org/wordprocessingml/2006/main" xmlns:w14="http://schemas.microsoft.com/office/word/2010/wordml" xmlns:w15="http://schemas.microsoft.com/office/word/2012/wordml" xmlns:w16se="http://schemas.microsoft.com/office/word/2015/wordml/symex" xmlns:wpg="http://schemas.microsoft.com/office/word/2010/wordprocessingGroup" xmlns:wpi="http://schemas.microsoft.com/office/word/2010/wordprocessingInk" xmlns:wne="http://schemas.microsoft.com/office/word/2006/wordml" xmlns:wps="http://schemas.microsoft.com/office/word/2010/wordprocessingShape" mc:Ignorable="w14 w15 w16se wp14">
-  <w:comment w:id="1" w:author="Jinwei Zhao" w:date="2015-06-17T21:59:00Z" w:initials="JZ">
+<w:comments xmlns:wpc="http://schemas.microsoft.com/office/word/2010/wordprocessingCanvas" xmlns:cx="http://schemas.microsoft.com/office/drawing/2014/chartex" xmlns:cx1="http://schemas.microsoft.com/office/drawing/2015/9/8/chartex" xmlns:mc="http://schemas.openxmlformats.org/markup-compatibility/2006" xmlns:o="urn:schemas-microsoft-com:office:office" xmlns:r="http://schemas.openxmlformats.org/officeDocument/2006/relationships" xmlns:m="http://schemas.openxmlformats.org/officeDocument/2006/math" xmlns:v="urn:schemas-microsoft-com:vml" xmlns:wp14="http://schemas.microsoft.com/office/word/2010/wordprocessingDrawing" xmlns:wp="http://schemas.openxmlformats.org/drawingml/2006/wordprocessingDrawing" xmlns:w10="urn:schemas-microsoft-com:office:word" xmlns:w="http://schemas.openxmlformats.org/wordprocessingml/2006/main" xmlns:w14="http://schemas.microsoft.com/office/word/2010/wordml" xmlns:w15="http://schemas.microsoft.com/office/word/2012/wordml" xmlns:w16se="http://schemas.microsoft.com/office/word/2015/wordml/symex" xmlns:wpg="http://schemas.microsoft.com/office/word/2010/wordprocessingGroup" xmlns:wpi="http://schemas.microsoft.com/office/word/2010/wordprocessingInk" xmlns:wne="http://schemas.microsoft.com/office/word/2006/wordml" xmlns:wps="http://schemas.microsoft.com/office/word/2010/wordprocessingShape" mc:Ignorable="w14 w15 w16se wp14">
+  <w:comment w:id="0" w:author="Jinwei Zhao" w:date="2015-06-17T21:59:00Z" w:initials="JZ">
     <w:p>
       <w:pPr>
         <w:pStyle w:val="a5"/>
@@ -18825,13 +19765,13 @@
 </file>
 
 <file path=word/commentsExtended.xml><?xml version="1.0" encoding="utf-8"?>
-<w15:commentsEx xmlns:wpc="http://schemas.microsoft.com/office/word/2010/wordprocessingCanvas" xmlns:cx="http://schemas.microsoft.com/office/drawing/2014/chartex" xmlns:mc="http://schemas.openxmlformats.org/markup-compatibility/2006" xmlns:o="urn:schemas-microsoft-com:office:office" xmlns:r="http://schemas.openxmlformats.org/officeDocument/2006/relationships" xmlns:m="http://schemas.openxmlformats.org/officeDocument/2006/math" xmlns:v="urn:schemas-microsoft-com:vml" xmlns:wp14="http://schemas.microsoft.com/office/word/2010/wordprocessingDrawing" xmlns:wp="http://schemas.openxmlformats.org/drawingml/2006/wordprocessingDrawing" xmlns:w10="urn:schemas-microsoft-com:office:word" xmlns:w="http://schemas.openxmlformats.org/wordprocessingml/2006/main" xmlns:w14="http://schemas.microsoft.com/office/word/2010/wordml" xmlns:w15="http://schemas.microsoft.com/office/word/2012/wordml" xmlns:w16se="http://schemas.microsoft.com/office/word/2015/wordml/symex" xmlns:wpg="http://schemas.microsoft.com/office/word/2010/wordprocessingGroup" xmlns:wpi="http://schemas.microsoft.com/office/word/2010/wordprocessingInk" xmlns:wne="http://schemas.microsoft.com/office/word/2006/wordml" xmlns:wps="http://schemas.microsoft.com/office/word/2010/wordprocessingShape" mc:Ignorable="w14 w15 w16se wp14">
+<w15:commentsEx xmlns:wpc="http://schemas.microsoft.com/office/word/2010/wordprocessingCanvas" xmlns:cx="http://schemas.microsoft.com/office/drawing/2014/chartex" xmlns:cx1="http://schemas.microsoft.com/office/drawing/2015/9/8/chartex" xmlns:mc="http://schemas.openxmlformats.org/markup-compatibility/2006" xmlns:o="urn:schemas-microsoft-com:office:office" xmlns:r="http://schemas.openxmlformats.org/officeDocument/2006/relationships" xmlns:m="http://schemas.openxmlformats.org/officeDocument/2006/math" xmlns:v="urn:schemas-microsoft-com:vml" xmlns:wp14="http://schemas.microsoft.com/office/word/2010/wordprocessingDrawing" xmlns:wp="http://schemas.openxmlformats.org/drawingml/2006/wordprocessingDrawing" xmlns:w10="urn:schemas-microsoft-com:office:word" xmlns:w="http://schemas.openxmlformats.org/wordprocessingml/2006/main" xmlns:w14="http://schemas.microsoft.com/office/word/2010/wordml" xmlns:w15="http://schemas.microsoft.com/office/word/2012/wordml" xmlns:w16se="http://schemas.microsoft.com/office/word/2015/wordml/symex" xmlns:wpg="http://schemas.microsoft.com/office/word/2010/wordprocessingGroup" xmlns:wpi="http://schemas.microsoft.com/office/word/2010/wordprocessingInk" xmlns:wne="http://schemas.microsoft.com/office/word/2006/wordml" xmlns:wps="http://schemas.microsoft.com/office/word/2010/wordprocessingShape" mc:Ignorable="w14 w15 w16se wp14">
   <w15:commentEx w15:paraId="3E4F19F7" w15:done="0"/>
 </w15:commentsEx>
 </file>
 
 <file path=word/numbering.xml><?xml version="1.0" encoding="utf-8"?>
-<w:numbering xmlns:wpc="http://schemas.microsoft.com/office/word/2010/wordprocessingCanvas" xmlns:cx="http://schemas.microsoft.com/office/drawing/2014/chartex" xmlns:mc="http://schemas.openxmlformats.org/markup-compatibility/2006" xmlns:o="urn:schemas-microsoft-com:office:office" xmlns:r="http://schemas.openxmlformats.org/officeDocument/2006/relationships" xmlns:m="http://schemas.openxmlformats.org/officeDocument/2006/math" xmlns:v="urn:schemas-microsoft-com:vml" xmlns:wp14="http://schemas.microsoft.com/office/word/2010/wordprocessingDrawing" xmlns:wp="http://schemas.openxmlformats.org/drawingml/2006/wordprocessingDrawing" xmlns:w10="urn:schemas-microsoft-com:office:word" xmlns:w="http://schemas.openxmlformats.org/wordprocessingml/2006/main" xmlns:w14="http://schemas.microsoft.com/office/word/2010/wordml" xmlns:w15="http://schemas.microsoft.com/office/word/2012/wordml" xmlns:w16se="http://schemas.microsoft.com/office/word/2015/wordml/symex" xmlns:wpg="http://schemas.microsoft.com/office/word/2010/wordprocessingGroup" xmlns:wpi="http://schemas.microsoft.com/office/word/2010/wordprocessingInk" xmlns:wne="http://schemas.microsoft.com/office/word/2006/wordml" xmlns:wps="http://schemas.microsoft.com/office/word/2010/wordprocessingShape" mc:Ignorable="w14 w15 w16se wp14">
+<w:numbering xmlns:wpc="http://schemas.microsoft.com/office/word/2010/wordprocessingCanvas" xmlns:cx="http://schemas.microsoft.com/office/drawing/2014/chartex" xmlns:cx1="http://schemas.microsoft.com/office/drawing/2015/9/8/chartex" xmlns:mc="http://schemas.openxmlformats.org/markup-compatibility/2006" xmlns:o="urn:schemas-microsoft-com:office:office" xmlns:r="http://schemas.openxmlformats.org/officeDocument/2006/relationships" xmlns:m="http://schemas.openxmlformats.org/officeDocument/2006/math" xmlns:v="urn:schemas-microsoft-com:vml" xmlns:wp14="http://schemas.microsoft.com/office/word/2010/wordprocessingDrawing" xmlns:wp="http://schemas.openxmlformats.org/drawingml/2006/wordprocessingDrawing" xmlns:w10="urn:schemas-microsoft-com:office:word" xmlns:w="http://schemas.openxmlformats.org/wordprocessingml/2006/main" xmlns:w14="http://schemas.microsoft.com/office/word/2010/wordml" xmlns:w15="http://schemas.microsoft.com/office/word/2012/wordml" xmlns:w16se="http://schemas.microsoft.com/office/word/2015/wordml/symex" xmlns:wpg="http://schemas.microsoft.com/office/word/2010/wordprocessingGroup" xmlns:wpi="http://schemas.microsoft.com/office/word/2010/wordprocessingInk" xmlns:wne="http://schemas.microsoft.com/office/word/2006/wordml" xmlns:wps="http://schemas.microsoft.com/office/word/2010/wordprocessingShape" mc:Ignorable="w14 w15 w16se wp14">
   <w:abstractNum w:abstractNumId="0" w15:restartNumberingAfterBreak="0">
     <w:nsid w:val="1BA70967"/>
     <w:multiLevelType w:val="hybridMultilevel"/>
@@ -19225,7 +20165,7 @@
 </file>
 
 <file path=word/people.xml><?xml version="1.0" encoding="utf-8"?>
-<w15:people xmlns:wpc="http://schemas.microsoft.com/office/word/2010/wordprocessingCanvas" xmlns:cx="http://schemas.microsoft.com/office/drawing/2014/chartex" xmlns:mc="http://schemas.openxmlformats.org/markup-compatibility/2006" xmlns:o="urn:schemas-microsoft-com:office:office" xmlns:r="http://schemas.openxmlformats.org/officeDocument/2006/relationships" xmlns:m="http://schemas.openxmlformats.org/officeDocument/2006/math" xmlns:v="urn:schemas-microsoft-com:vml" xmlns:wp14="http://schemas.microsoft.com/office/word/2010/wordprocessingDrawing" xmlns:wp="http://schemas.openxmlformats.org/drawingml/2006/wordprocessingDrawing" xmlns:w10="urn:schemas-microsoft-com:office:word" xmlns:w="http://schemas.openxmlformats.org/wordprocessingml/2006/main" xmlns:w14="http://schemas.microsoft.com/office/word/2010/wordml" xmlns:w15="http://schemas.microsoft.com/office/word/2012/wordml" xmlns:w16se="http://schemas.microsoft.com/office/word/2015/wordml/symex" xmlns:wpg="http://schemas.microsoft.com/office/word/2010/wordprocessingGroup" xmlns:wpi="http://schemas.microsoft.com/office/word/2010/wordprocessingInk" xmlns:wne="http://schemas.microsoft.com/office/word/2006/wordml" xmlns:wps="http://schemas.microsoft.com/office/word/2010/wordprocessingShape" mc:Ignorable="w14 w15 w16se wp14">
+<w15:people xmlns:wpc="http://schemas.microsoft.com/office/word/2010/wordprocessingCanvas" xmlns:cx="http://schemas.microsoft.com/office/drawing/2014/chartex" xmlns:cx1="http://schemas.microsoft.com/office/drawing/2015/9/8/chartex" xmlns:mc="http://schemas.openxmlformats.org/markup-compatibility/2006" xmlns:o="urn:schemas-microsoft-com:office:office" xmlns:r="http://schemas.openxmlformats.org/officeDocument/2006/relationships" xmlns:m="http://schemas.openxmlformats.org/officeDocument/2006/math" xmlns:v="urn:schemas-microsoft-com:vml" xmlns:wp14="http://schemas.microsoft.com/office/word/2010/wordprocessingDrawing" xmlns:wp="http://schemas.openxmlformats.org/drawingml/2006/wordprocessingDrawing" xmlns:w10="urn:schemas-microsoft-com:office:word" xmlns:w="http://schemas.openxmlformats.org/wordprocessingml/2006/main" xmlns:w14="http://schemas.microsoft.com/office/word/2010/wordml" xmlns:w15="http://schemas.microsoft.com/office/word/2012/wordml" xmlns:w16se="http://schemas.microsoft.com/office/word/2015/wordml/symex" xmlns:wpg="http://schemas.microsoft.com/office/word/2010/wordprocessingGroup" xmlns:wpi="http://schemas.microsoft.com/office/word/2010/wordprocessingInk" xmlns:wne="http://schemas.microsoft.com/office/word/2006/wordml" xmlns:wps="http://schemas.microsoft.com/office/word/2010/wordprocessingShape" mc:Ignorable="w14 w15 w16se wp14">
   <w15:person w15:author="Jinwei Zhao">
     <w15:presenceInfo w15:providerId="Windows Live" w15:userId="08e554697b53f96f"/>
   </w15:person>
@@ -20120,7 +21060,7 @@
 </file>
 
 <file path=customXml/itemProps2.xml><?xml version="1.0" encoding="utf-8"?>
-<ds:datastoreItem xmlns:ds="http://schemas.openxmlformats.org/officeDocument/2006/customXml" ds:itemID="{5616FE8C-E8A6-4041-A70D-30600ECA4BA0}">
+<ds:datastoreItem xmlns:ds="http://schemas.openxmlformats.org/officeDocument/2006/customXml" ds:itemID="{5EEF2C54-D823-4A8B-B4C3-698504BE5E98}">
   <ds:schemaRefs>
     <ds:schemaRef ds:uri="http://schemas.openxmlformats.org/officeDocument/2006/bibliography"/>
   </ds:schemaRefs>

</xml_diff>